<commit_message>
RP: update chap 1
</commit_message>
<xml_diff>
--- a/doc/report/RFID_Report_v1.0.docx
+++ b/doc/report/RFID_Report_v1.0.docx
@@ -1481,7 +1481,7 @@
         </w:rPr>
         <w:br w:type="page"/>
       </w:r>
-      <w:bookmarkStart w:id="1" w:name="_Toc478681037"/>
+      <w:bookmarkStart w:id="1" w:name="_Toc478745603"/>
       <w:r>
         <w:rPr>
           <w:rFonts w:ascii="Times New Roman" w:hAnsi="Times New Roman"/>
@@ -1786,7 +1786,7 @@
         <w:br w:type="page"/>
       </w:r>
     </w:p>
-    <w:bookmarkStart w:id="2" w:name="_Toc478681038" w:displacedByCustomXml="next"/>
+    <w:bookmarkStart w:id="2" w:name="_Toc478745604" w:displacedByCustomXml="next"/>
     <w:sdt>
       <w:sdtPr>
         <w:rPr>
@@ -1877,7 +1877,7 @@
             </w:rPr>
             <w:fldChar w:fldCharType="separate"/>
           </w:r>
-          <w:hyperlink w:anchor="_Toc478681037" w:history="1">
+          <w:hyperlink w:anchor="_Toc478745603" w:history="1">
             <w:r>
               <w:rPr>
                 <w:rStyle w:val="Hyperlink"/>
@@ -1906,7 +1906,7 @@
                 <w:noProof/>
                 <w:webHidden/>
               </w:rPr>
-              <w:instrText xml:space="preserve"> PAGEREF _Toc478681037 \h </w:instrText>
+              <w:instrText xml:space="preserve"> PAGEREF _Toc478745603 \h </w:instrText>
             </w:r>
             <w:r>
               <w:rPr>
@@ -1948,7 +1948,7 @@
               <w:noProof/>
             </w:rPr>
           </w:pPr>
-          <w:hyperlink w:anchor="_Toc478681038" w:history="1">
+          <w:hyperlink w:anchor="_Toc478745604" w:history="1">
             <w:r>
               <w:rPr>
                 <w:rStyle w:val="Hyperlink"/>
@@ -1976,7 +1976,7 @@
                 <w:noProof/>
                 <w:webHidden/>
               </w:rPr>
-              <w:instrText xml:space="preserve"> PAGEREF _Toc478681038 \h </w:instrText>
+              <w:instrText xml:space="preserve"> PAGEREF _Toc478745604 \h </w:instrText>
             </w:r>
             <w:r>
               <w:rPr>
@@ -2019,7 +2019,7 @@
               <w:noProof/>
             </w:rPr>
           </w:pPr>
-          <w:hyperlink w:anchor="_Toc478681039" w:history="1">
+          <w:hyperlink w:anchor="_Toc478745605" w:history="1">
             <w:r>
               <w:rPr>
                 <w:rStyle w:val="Hyperlink"/>
@@ -2062,7 +2062,7 @@
                 <w:noProof/>
                 <w:webHidden/>
               </w:rPr>
-              <w:instrText xml:space="preserve"> PAGEREF _Toc478681039 \h </w:instrText>
+              <w:instrText xml:space="preserve"> PAGEREF _Toc478745605 \h </w:instrText>
             </w:r>
             <w:r>
               <w:rPr>
@@ -2105,7 +2105,7 @@
               <w:noProof/>
             </w:rPr>
           </w:pPr>
-          <w:hyperlink w:anchor="_Toc478681040" w:history="1">
+          <w:hyperlink w:anchor="_Toc478745606" w:history="1">
             <w:r>
               <w:rPr>
                 <w:rStyle w:val="Hyperlink"/>
@@ -2148,7 +2148,7 @@
                 <w:noProof/>
                 <w:webHidden/>
               </w:rPr>
-              <w:instrText xml:space="preserve"> PAGEREF _Toc478681040 \h </w:instrText>
+              <w:instrText xml:space="preserve"> PAGEREF _Toc478745606 \h </w:instrText>
             </w:r>
             <w:r>
               <w:rPr>
@@ -2191,7 +2191,7 @@
               <w:noProof/>
             </w:rPr>
           </w:pPr>
-          <w:hyperlink w:anchor="_Toc478681041" w:history="1">
+          <w:hyperlink w:anchor="_Toc478745607" w:history="1">
             <w:r>
               <w:rPr>
                 <w:rStyle w:val="Hyperlink"/>
@@ -2234,7 +2234,7 @@
                 <w:noProof/>
                 <w:webHidden/>
               </w:rPr>
-              <w:instrText xml:space="preserve"> PAGEREF _Toc478681041 \h </w:instrText>
+              <w:instrText xml:space="preserve"> PAGEREF _Toc478745607 \h </w:instrText>
             </w:r>
             <w:r>
               <w:rPr>
@@ -2277,7 +2277,7 @@
               <w:noProof/>
             </w:rPr>
           </w:pPr>
-          <w:hyperlink w:anchor="_Toc478681042" w:history="1">
+          <w:hyperlink w:anchor="_Toc478745608" w:history="1">
             <w:r>
               <w:rPr>
                 <w:rStyle w:val="Hyperlink"/>
@@ -2320,7 +2320,7 @@
                 <w:noProof/>
                 <w:webHidden/>
               </w:rPr>
-              <w:instrText xml:space="preserve"> PAGEREF _Toc478681042 \h </w:instrText>
+              <w:instrText xml:space="preserve"> PAGEREF _Toc478745608 \h </w:instrText>
             </w:r>
             <w:r>
               <w:rPr>
@@ -2363,7 +2363,7 @@
               <w:noProof/>
             </w:rPr>
           </w:pPr>
-          <w:hyperlink w:anchor="_Toc478681043" w:history="1">
+          <w:hyperlink w:anchor="_Toc478745609" w:history="1">
             <w:r>
               <w:rPr>
                 <w:rStyle w:val="Hyperlink"/>
@@ -2406,7 +2406,7 @@
                 <w:noProof/>
                 <w:webHidden/>
               </w:rPr>
-              <w:instrText xml:space="preserve"> PAGEREF _Toc478681043 \h </w:instrText>
+              <w:instrText xml:space="preserve"> PAGEREF _Toc478745609 \h </w:instrText>
             </w:r>
             <w:r>
               <w:rPr>
@@ -2449,7 +2449,7 @@
               <w:noProof/>
             </w:rPr>
           </w:pPr>
-          <w:hyperlink w:anchor="_Toc478681044" w:history="1">
+          <w:hyperlink w:anchor="_Toc478745610" w:history="1">
             <w:r>
               <w:rPr>
                 <w:rStyle w:val="Hyperlink"/>
@@ -2492,7 +2492,7 @@
                 <w:noProof/>
                 <w:webHidden/>
               </w:rPr>
-              <w:instrText xml:space="preserve"> PAGEREF _Toc478681044 \h </w:instrText>
+              <w:instrText xml:space="preserve"> PAGEREF _Toc478745610 \h </w:instrText>
             </w:r>
             <w:r>
               <w:rPr>
@@ -2535,7 +2535,7 @@
               <w:noProof/>
             </w:rPr>
           </w:pPr>
-          <w:hyperlink w:anchor="_Toc478681045" w:history="1">
+          <w:hyperlink w:anchor="_Toc478745611" w:history="1">
             <w:r>
               <w:rPr>
                 <w:rStyle w:val="Hyperlink"/>
@@ -2578,7 +2578,7 @@
                 <w:noProof/>
                 <w:webHidden/>
               </w:rPr>
-              <w:instrText xml:space="preserve"> PAGEREF _Toc478681045 \h </w:instrText>
+              <w:instrText xml:space="preserve"> PAGEREF _Toc478745611 \h </w:instrText>
             </w:r>
             <w:r>
               <w:rPr>
@@ -2620,7 +2620,7 @@
               <w:noProof/>
             </w:rPr>
           </w:pPr>
-          <w:hyperlink w:anchor="_Toc478681046" w:history="1">
+          <w:hyperlink w:anchor="_Toc478745612" w:history="1">
             <w:r>
               <w:rPr>
                 <w:rStyle w:val="Hyperlink"/>
@@ -2649,7 +2649,7 @@
                 <w:noProof/>
                 <w:webHidden/>
               </w:rPr>
-              <w:instrText xml:space="preserve"> PAGEREF _Toc478681046 \h </w:instrText>
+              <w:instrText xml:space="preserve"> PAGEREF _Toc478745612 \h </w:instrText>
             </w:r>
             <w:r>
               <w:rPr>
@@ -2691,7 +2691,7 @@
               <w:noProof/>
             </w:rPr>
           </w:pPr>
-          <w:hyperlink w:anchor="_Toc478681047" w:history="1">
+          <w:hyperlink w:anchor="_Toc478745613" w:history="1">
             <w:r>
               <w:rPr>
                 <w:rStyle w:val="Hyperlink"/>
@@ -2720,7 +2720,7 @@
                 <w:noProof/>
                 <w:webHidden/>
               </w:rPr>
-              <w:instrText xml:space="preserve"> PAGEREF _Toc478681047 \h </w:instrText>
+              <w:instrText xml:space="preserve"> PAGEREF _Toc478745613 \h </w:instrText>
             </w:r>
             <w:r>
               <w:rPr>
@@ -2762,7 +2762,7 @@
               <w:noProof/>
             </w:rPr>
           </w:pPr>
-          <w:hyperlink w:anchor="_Toc478681048" w:history="1">
+          <w:hyperlink w:anchor="_Toc478745614" w:history="1">
             <w:r>
               <w:rPr>
                 <w:rStyle w:val="Hyperlink"/>
@@ -2791,7 +2791,7 @@
                 <w:noProof/>
                 <w:webHidden/>
               </w:rPr>
-              <w:instrText xml:space="preserve"> PAGEREF _Toc478681048 \h </w:instrText>
+              <w:instrText xml:space="preserve"> PAGEREF _Toc478745614 \h </w:instrText>
             </w:r>
             <w:r>
               <w:rPr>
@@ -2833,7 +2833,7 @@
               <w:noProof/>
             </w:rPr>
           </w:pPr>
-          <w:hyperlink w:anchor="_Toc478681049" w:history="1">
+          <w:hyperlink w:anchor="_Toc478745615" w:history="1">
             <w:r>
               <w:rPr>
                 <w:rStyle w:val="Hyperlink"/>
@@ -2862,7 +2862,7 @@
                 <w:noProof/>
                 <w:webHidden/>
               </w:rPr>
-              <w:instrText xml:space="preserve"> PAGEREF _Toc478681049 \h </w:instrText>
+              <w:instrText xml:space="preserve"> PAGEREF _Toc478745615 \h </w:instrText>
             </w:r>
             <w:r>
               <w:rPr>
@@ -2905,7 +2905,7 @@
               <w:noProof/>
             </w:rPr>
           </w:pPr>
-          <w:hyperlink w:anchor="_Toc478681050" w:history="1">
+          <w:hyperlink w:anchor="_Toc478745616" w:history="1">
             <w:r>
               <w:rPr>
                 <w:rStyle w:val="Hyperlink"/>
@@ -2948,7 +2948,7 @@
                 <w:noProof/>
                 <w:webHidden/>
               </w:rPr>
-              <w:instrText xml:space="preserve"> PAGEREF _Toc478681050 \h </w:instrText>
+              <w:instrText xml:space="preserve"> PAGEREF _Toc478745616 \h </w:instrText>
             </w:r>
             <w:r>
               <w:rPr>
@@ -2990,7 +2990,7 @@
               <w:noProof/>
             </w:rPr>
           </w:pPr>
-          <w:hyperlink w:anchor="_Toc478681051" w:history="1">
+          <w:hyperlink w:anchor="_Toc478745617" w:history="1">
             <w:r>
               <w:rPr>
                 <w:rStyle w:val="Hyperlink"/>
@@ -3019,7 +3019,7 @@
                 <w:noProof/>
                 <w:webHidden/>
               </w:rPr>
-              <w:instrText xml:space="preserve"> PAGEREF _Toc478681051 \h </w:instrText>
+              <w:instrText xml:space="preserve"> PAGEREF _Toc478745617 \h </w:instrText>
             </w:r>
             <w:r>
               <w:rPr>
@@ -3061,7 +3061,7 @@
               <w:noProof/>
             </w:rPr>
           </w:pPr>
-          <w:hyperlink w:anchor="_Toc478681052" w:history="1">
+          <w:hyperlink w:anchor="_Toc478745618" w:history="1">
             <w:r>
               <w:rPr>
                 <w:rStyle w:val="Hyperlink"/>
@@ -3090,7 +3090,7 @@
                 <w:noProof/>
                 <w:webHidden/>
               </w:rPr>
-              <w:instrText xml:space="preserve"> PAGEREF _Toc478681052 \h </w:instrText>
+              <w:instrText xml:space="preserve"> PAGEREF _Toc478745618 \h </w:instrText>
             </w:r>
             <w:r>
               <w:rPr>
@@ -3132,7 +3132,7 @@
               <w:noProof/>
             </w:rPr>
           </w:pPr>
-          <w:hyperlink w:anchor="_Toc478681053" w:history="1">
+          <w:hyperlink w:anchor="_Toc478745619" w:history="1">
             <w:r>
               <w:rPr>
                 <w:rStyle w:val="Hyperlink"/>
@@ -3161,7 +3161,7 @@
                 <w:noProof/>
                 <w:webHidden/>
               </w:rPr>
-              <w:instrText xml:space="preserve"> PAGEREF _Toc478681053 \h </w:instrText>
+              <w:instrText xml:space="preserve"> PAGEREF _Toc478745619 \h </w:instrText>
             </w:r>
             <w:r>
               <w:rPr>
@@ -3203,7 +3203,7 @@
               <w:noProof/>
             </w:rPr>
           </w:pPr>
-          <w:hyperlink w:anchor="_Toc478681054" w:history="1">
+          <w:hyperlink w:anchor="_Toc478745620" w:history="1">
             <w:r>
               <w:rPr>
                 <w:rStyle w:val="Hyperlink"/>
@@ -3211,7 +3211,7 @@
                 <w:noProof/>
                 <w:shd w:val="clear" w:color="auto" w:fill="FFFFFF"/>
               </w:rPr>
-              <w:t>NGUYÊN LÝ HOẠT ĐỘNG CỦA LARAVEL 5</w:t>
+              <w:t>CẤU TRÚC THƯ MỤC CỦA LARAVEL 5.4</w:t>
             </w:r>
             <w:r>
               <w:rPr>
@@ -3232,7 +3232,7 @@
                 <w:noProof/>
                 <w:webHidden/>
               </w:rPr>
-              <w:instrText xml:space="preserve"> PAGEREF _Toc478681054 \h </w:instrText>
+              <w:instrText xml:space="preserve"> PAGEREF _Toc478745620 \h </w:instrText>
             </w:r>
             <w:r>
               <w:rPr>
@@ -3252,7 +3252,78 @@
                 <w:noProof/>
                 <w:webHidden/>
               </w:rPr>
-              <w:t>15</w:t>
+              <w:t>16</w:t>
+            </w:r>
+            <w:r>
+              <w:rPr>
+                <w:noProof/>
+                <w:webHidden/>
+              </w:rPr>
+              <w:fldChar w:fldCharType="end"/>
+            </w:r>
+          </w:hyperlink>
+        </w:p>
+        <w:p>
+          <w:pPr>
+            <w:pStyle w:val="TOC3"/>
+            <w:tabs>
+              <w:tab w:val="right" w:leader="dot" w:pos="8777"/>
+            </w:tabs>
+            <w:rPr>
+              <w:rFonts w:cstheme="minorBidi"/>
+              <w:noProof/>
+            </w:rPr>
+          </w:pPr>
+          <w:hyperlink w:anchor="_Toc478745621" w:history="1">
+            <w:r>
+              <w:rPr>
+                <w:rStyle w:val="Hyperlink"/>
+                <w:rFonts w:ascii="Times New Roman" w:hAnsi="Times New Roman"/>
+                <w:noProof/>
+                <w:shd w:val="clear" w:color="auto" w:fill="FFFFFF"/>
+              </w:rPr>
+              <w:t>NGUYÊN LÝ HOẠT ĐỘNG CỦA LARAVEL</w:t>
+            </w:r>
+            <w:r>
+              <w:rPr>
+                <w:noProof/>
+                <w:webHidden/>
+              </w:rPr>
+              <w:tab/>
+            </w:r>
+            <w:r>
+              <w:rPr>
+                <w:noProof/>
+                <w:webHidden/>
+              </w:rPr>
+              <w:fldChar w:fldCharType="begin"/>
+            </w:r>
+            <w:r>
+              <w:rPr>
+                <w:noProof/>
+                <w:webHidden/>
+              </w:rPr>
+              <w:instrText xml:space="preserve"> PAGEREF _Toc478745621 \h </w:instrText>
+            </w:r>
+            <w:r>
+              <w:rPr>
+                <w:noProof/>
+                <w:webHidden/>
+              </w:rPr>
+            </w:r>
+            <w:r>
+              <w:rPr>
+                <w:noProof/>
+                <w:webHidden/>
+              </w:rPr>
+              <w:fldChar w:fldCharType="separate"/>
+            </w:r>
+            <w:r>
+              <w:rPr>
+                <w:noProof/>
+                <w:webHidden/>
+              </w:rPr>
+              <w:t>18</w:t>
             </w:r>
             <w:r>
               <w:rPr>
@@ -3275,7 +3346,7 @@
               <w:noProof/>
             </w:rPr>
           </w:pPr>
-          <w:hyperlink w:anchor="_Toc478681055" w:history="1">
+          <w:hyperlink w:anchor="_Toc478745622" w:history="1">
             <w:r>
               <w:rPr>
                 <w:rStyle w:val="Hyperlink"/>
@@ -3318,7 +3389,7 @@
                 <w:noProof/>
                 <w:webHidden/>
               </w:rPr>
-              <w:instrText xml:space="preserve"> PAGEREF _Toc478681055 \h </w:instrText>
+              <w:instrText xml:space="preserve"> PAGEREF _Toc478745622 \h </w:instrText>
             </w:r>
             <w:r>
               <w:rPr>
@@ -3338,7 +3409,7 @@
                 <w:noProof/>
                 <w:webHidden/>
               </w:rPr>
-              <w:t>16</w:t>
+              <w:t>19</w:t>
             </w:r>
             <w:r>
               <w:rPr>
@@ -3388,8 +3459,6 @@
         </w:rPr>
         <w:br w:type="page"/>
       </w:r>
-      <w:bookmarkStart w:id="3" w:name="_GoBack"/>
-      <w:bookmarkEnd w:id="3"/>
       <w:r>
         <w:rPr>
           <w:rFonts w:ascii="Times New Roman" w:hAnsi="Times New Roman" w:cs="Times New Roman"/>
@@ -3796,7 +3865,7 @@
         </w:rPr>
         <w:t xml:space="preserve"> </w:t>
       </w:r>
-      <w:bookmarkStart w:id="4" w:name="_Toc478681039"/>
+      <w:bookmarkStart w:id="3" w:name="_Toc478745605"/>
       <w:r>
         <w:rPr>
           <w:rFonts w:ascii="Times New Roman" w:hAnsi="Times New Roman"/>
@@ -3827,7 +3896,7 @@
         </w:rPr>
         <w:t>QUAN VỀ ĐỀ TÀI</w:t>
       </w:r>
-      <w:bookmarkEnd w:id="4"/>
+      <w:bookmarkEnd w:id="3"/>
     </w:p>
     <w:p>
       <w:pPr>
@@ -3847,8 +3916,8 @@
           <w:szCs w:val="26"/>
         </w:rPr>
       </w:pPr>
-      <w:bookmarkStart w:id="5" w:name="_Toc466620221"/>
-      <w:bookmarkStart w:id="6" w:name="_Toc478681040"/>
+      <w:bookmarkStart w:id="4" w:name="_Toc466620221"/>
+      <w:bookmarkStart w:id="5" w:name="_Toc478745606"/>
       <w:r>
         <w:rPr>
           <w:rFonts w:ascii="Times New Roman" w:hAnsi="Times New Roman"/>
@@ -3859,18 +3928,18 @@
         </w:rPr>
         <w:t>ĐẶT VẤN ĐỀ</w:t>
       </w:r>
+      <w:bookmarkEnd w:id="4"/>
+      <w:r>
+        <w:rPr>
+          <w:rFonts w:ascii="Times New Roman" w:hAnsi="Times New Roman"/>
+          <w:b/>
+          <w:noProof/>
+          <w:sz w:val="28"/>
+          <w:szCs w:val="26"/>
+        </w:rPr>
+        <w:t>:</w:t>
+      </w:r>
       <w:bookmarkEnd w:id="5"/>
-      <w:r>
-        <w:rPr>
-          <w:rFonts w:ascii="Times New Roman" w:hAnsi="Times New Roman"/>
-          <w:b/>
-          <w:noProof/>
-          <w:sz w:val="28"/>
-          <w:szCs w:val="26"/>
-        </w:rPr>
-        <w:t>:</w:t>
-      </w:r>
-      <w:bookmarkEnd w:id="6"/>
     </w:p>
     <w:p>
       <w:pPr>
@@ -4058,7 +4127,7 @@
                                 <w:sz w:val="24"/>
                               </w:rPr>
                             </w:pPr>
-                            <w:bookmarkStart w:id="7" w:name="_Toc478678560"/>
+                            <w:bookmarkStart w:id="6" w:name="_Toc478678560"/>
                             <w:r>
                               <w:rPr>
                                 <w:rFonts w:ascii="Times New Roman" w:hAnsi="Times New Roman" w:cs="Times New Roman"/>
@@ -4132,7 +4201,7 @@
                               </w:rPr>
                               <w:t>ổng an ninh siêu thị sử dụng RFID</w:t>
                             </w:r>
-                            <w:bookmarkEnd w:id="7"/>
+                            <w:bookmarkEnd w:id="6"/>
                           </w:p>
                         </w:txbxContent>
                       </wps:txbx>
@@ -4168,7 +4237,7 @@
                           <w:sz w:val="24"/>
                         </w:rPr>
                       </w:pPr>
-                      <w:bookmarkStart w:id="8" w:name="_Toc478678560"/>
+                      <w:bookmarkStart w:id="7" w:name="_Toc478678560"/>
                       <w:r>
                         <w:rPr>
                           <w:rFonts w:ascii="Times New Roman" w:hAnsi="Times New Roman" w:cs="Times New Roman"/>
@@ -4242,7 +4311,7 @@
                         </w:rPr>
                         <w:t>ổng an ninh siêu thị sử dụng RFID</w:t>
                       </w:r>
-                      <w:bookmarkEnd w:id="8"/>
+                      <w:bookmarkEnd w:id="7"/>
                     </w:p>
                   </w:txbxContent>
                 </v:textbox>
@@ -4541,8 +4610,8 @@
           <w:szCs w:val="26"/>
         </w:rPr>
       </w:pPr>
-      <w:bookmarkStart w:id="9" w:name="_Toc466620222"/>
-      <w:bookmarkStart w:id="10" w:name="_Toc478681041"/>
+      <w:bookmarkStart w:id="8" w:name="_Toc466620222"/>
+      <w:bookmarkStart w:id="9" w:name="_Toc478745607"/>
       <w:r>
         <w:rPr>
           <w:rFonts w:ascii="Times New Roman" w:hAnsi="Times New Roman"/>
@@ -4554,18 +4623,18 @@
         <w:lastRenderedPageBreak/>
         <w:t>PHẠM VI ĐỀ TÀI</w:t>
       </w:r>
+      <w:bookmarkEnd w:id="8"/>
+      <w:r>
+        <w:rPr>
+          <w:rFonts w:ascii="Times New Roman" w:hAnsi="Times New Roman"/>
+          <w:b/>
+          <w:noProof/>
+          <w:sz w:val="28"/>
+          <w:szCs w:val="26"/>
+        </w:rPr>
+        <w:t>:</w:t>
+      </w:r>
       <w:bookmarkEnd w:id="9"/>
-      <w:r>
-        <w:rPr>
-          <w:rFonts w:ascii="Times New Roman" w:hAnsi="Times New Roman"/>
-          <w:b/>
-          <w:noProof/>
-          <w:sz w:val="28"/>
-          <w:szCs w:val="26"/>
-        </w:rPr>
-        <w:t>:</w:t>
-      </w:r>
-      <w:bookmarkEnd w:id="10"/>
     </w:p>
     <w:p>
       <w:pPr>
@@ -4879,8 +4948,8 @@
           <w:szCs w:val="26"/>
         </w:rPr>
       </w:pPr>
-      <w:bookmarkStart w:id="11" w:name="_Toc466620223"/>
-      <w:bookmarkStart w:id="12" w:name="_Toc478681042"/>
+      <w:bookmarkStart w:id="10" w:name="_Toc466620223"/>
+      <w:bookmarkStart w:id="11" w:name="_Toc478745608"/>
       <w:r>
         <w:rPr>
           <w:rFonts w:ascii="Times New Roman" w:hAnsi="Times New Roman"/>
@@ -4891,18 +4960,18 @@
         </w:rPr>
         <w:t>PHƯƠNG PHÁP NGHIÊN CỨU</w:t>
       </w:r>
+      <w:bookmarkEnd w:id="10"/>
+      <w:r>
+        <w:rPr>
+          <w:rFonts w:ascii="Times New Roman" w:hAnsi="Times New Roman"/>
+          <w:b/>
+          <w:noProof/>
+          <w:sz w:val="28"/>
+          <w:szCs w:val="26"/>
+        </w:rPr>
+        <w:t>:</w:t>
+      </w:r>
       <w:bookmarkEnd w:id="11"/>
-      <w:r>
-        <w:rPr>
-          <w:rFonts w:ascii="Times New Roman" w:hAnsi="Times New Roman"/>
-          <w:b/>
-          <w:noProof/>
-          <w:sz w:val="28"/>
-          <w:szCs w:val="26"/>
-        </w:rPr>
-        <w:t>:</w:t>
-      </w:r>
-      <w:bookmarkEnd w:id="12"/>
     </w:p>
     <w:p>
       <w:pPr>
@@ -5749,7 +5818,7 @@
           <w:szCs w:val="26"/>
         </w:rPr>
       </w:pPr>
-      <w:bookmarkStart w:id="13" w:name="_Toc478681043"/>
+      <w:bookmarkStart w:id="12" w:name="_Toc478745609"/>
       <w:r>
         <w:rPr>
           <w:rFonts w:ascii="Times New Roman" w:hAnsi="Times New Roman"/>
@@ -5770,7 +5839,7 @@
         </w:rPr>
         <w:t>:</w:t>
       </w:r>
-      <w:bookmarkEnd w:id="13"/>
+      <w:bookmarkEnd w:id="12"/>
     </w:p>
     <w:p>
       <w:pPr>
@@ -6221,7 +6290,7 @@
         <w:lastRenderedPageBreak/>
         <w:t xml:space="preserve"> </w:t>
       </w:r>
-      <w:bookmarkStart w:id="14" w:name="_Toc478681044"/>
+      <w:bookmarkStart w:id="13" w:name="_Toc478745610"/>
       <w:r>
         <w:rPr>
           <w:rFonts w:ascii="Times New Roman" w:hAnsi="Times New Roman"/>
@@ -6232,7 +6301,7 @@
         </w:rPr>
         <w:t>CƠ SỞ LÝ THUYẾT</w:t>
       </w:r>
-      <w:bookmarkEnd w:id="14"/>
+      <w:bookmarkEnd w:id="13"/>
     </w:p>
     <w:p>
       <w:pPr>
@@ -6319,7 +6388,7 @@
         </w:rPr>
         <w:t xml:space="preserve"> </w:t>
       </w:r>
-      <w:bookmarkStart w:id="15" w:name="_Toc478681045"/>
+      <w:bookmarkStart w:id="14" w:name="_Toc478745611"/>
       <w:r>
         <w:rPr>
           <w:rFonts w:ascii="Times New Roman" w:hAnsi="Times New Roman"/>
@@ -6329,7 +6398,7 @@
         </w:rPr>
         <w:t>CÔNG NGHỆ RFID:</w:t>
       </w:r>
-      <w:bookmarkEnd w:id="15"/>
+      <w:bookmarkEnd w:id="14"/>
     </w:p>
     <w:p>
       <w:pPr>
@@ -6413,7 +6482,7 @@
           <w:shd w:val="clear" w:color="auto" w:fill="FFFFFF"/>
         </w:rPr>
       </w:pPr>
-      <w:bookmarkStart w:id="16" w:name="_Toc478681046"/>
+      <w:bookmarkStart w:id="15" w:name="_Toc478745612"/>
       <w:r>
         <w:rPr>
           <w:rFonts w:ascii="Times New Roman" w:hAnsi="Times New Roman" w:cs="Times New Roman"/>
@@ -6425,7 +6494,7 @@
         </w:rPr>
         <w:t>CẤU TẠO:</w:t>
       </w:r>
-      <w:bookmarkEnd w:id="16"/>
+      <w:bookmarkEnd w:id="15"/>
     </w:p>
     <w:p>
       <w:pPr>
@@ -6550,7 +6619,7 @@
           <w:shd w:val="clear" w:color="auto" w:fill="FFFFFF"/>
         </w:rPr>
       </w:pPr>
-      <w:bookmarkStart w:id="17" w:name="_Toc478681047"/>
+      <w:bookmarkStart w:id="16" w:name="_Toc478745613"/>
       <w:r>
         <w:rPr>
           <w:noProof/>
@@ -6603,7 +6672,7 @@
                                 <w:szCs w:val="24"/>
                               </w:rPr>
                             </w:pPr>
-                            <w:bookmarkStart w:id="18" w:name="_Toc478678561"/>
+                            <w:bookmarkStart w:id="17" w:name="_Toc478678561"/>
                             <w:r>
                               <w:rPr>
                                 <w:rFonts w:ascii="Times New Roman" w:hAnsi="Times New Roman" w:cs="Times New Roman"/>
@@ -6677,7 +6746,7 @@
                               </w:rPr>
                               <w:t>D</w:t>
                             </w:r>
-                            <w:bookmarkEnd w:id="18"/>
+                            <w:bookmarkEnd w:id="17"/>
                           </w:p>
                         </w:txbxContent>
                       </wps:txbx>
@@ -6709,7 +6778,7 @@
                           <w:szCs w:val="24"/>
                         </w:rPr>
                       </w:pPr>
-                      <w:bookmarkStart w:id="19" w:name="_Toc478678561"/>
+                      <w:bookmarkStart w:id="18" w:name="_Toc478678561"/>
                       <w:r>
                         <w:rPr>
                           <w:rFonts w:ascii="Times New Roman" w:hAnsi="Times New Roman" w:cs="Times New Roman"/>
@@ -6783,7 +6852,7 @@
                         </w:rPr>
                         <w:t>D</w:t>
                       </w:r>
-                      <w:bookmarkEnd w:id="19"/>
+                      <w:bookmarkEnd w:id="18"/>
                     </w:p>
                   </w:txbxContent>
                 </v:textbox>
@@ -6804,7 +6873,7 @@
         </w:rPr>
         <w:t>NGUYÊN LÝ HOẠT ĐỘNG:</w:t>
       </w:r>
-      <w:bookmarkEnd w:id="17"/>
+      <w:bookmarkEnd w:id="16"/>
     </w:p>
     <w:p>
       <w:pPr>
@@ -7019,7 +7088,7 @@
                                 <w:bdr w:val="none" w:sz="0" w:space="0" w:color="auto" w:frame="1"/>
                               </w:rPr>
                             </w:pPr>
-                            <w:bookmarkStart w:id="20" w:name="_Toc478678562"/>
+                            <w:bookmarkStart w:id="19" w:name="_Toc478678562"/>
                             <w:r>
                               <w:rPr>
                                 <w:b/>
@@ -7084,7 +7153,7 @@
                               </w:rPr>
                               <w:t>. Một số dạng thẻ RFID</w:t>
                             </w:r>
-                            <w:bookmarkEnd w:id="20"/>
+                            <w:bookmarkEnd w:id="19"/>
                           </w:p>
                         </w:txbxContent>
                       </wps:txbx>
@@ -7120,7 +7189,7 @@
                           <w:bdr w:val="none" w:sz="0" w:space="0" w:color="auto" w:frame="1"/>
                         </w:rPr>
                       </w:pPr>
-                      <w:bookmarkStart w:id="21" w:name="_Toc478678562"/>
+                      <w:bookmarkStart w:id="20" w:name="_Toc478678562"/>
                       <w:r>
                         <w:rPr>
                           <w:b/>
@@ -7185,7 +7254,7 @@
                         </w:rPr>
                         <w:t>. Một số dạng thẻ RFID</w:t>
                       </w:r>
-                      <w:bookmarkEnd w:id="21"/>
+                      <w:bookmarkEnd w:id="20"/>
                     </w:p>
                   </w:txbxContent>
                 </v:textbox>
@@ -7342,7 +7411,7 @@
                                 <w:szCs w:val="24"/>
                               </w:rPr>
                             </w:pPr>
-                            <w:bookmarkStart w:id="22" w:name="_Toc478678563"/>
+                            <w:bookmarkStart w:id="21" w:name="_Toc478678563"/>
                             <w:r>
                               <w:rPr>
                                 <w:rFonts w:ascii="Times New Roman" w:hAnsi="Times New Roman" w:cs="Times New Roman"/>
@@ -7407,7 +7476,7 @@
                               </w:rPr>
                               <w:t>. Đầu đọc RFID USB 125 Khz</w:t>
                             </w:r>
-                            <w:bookmarkEnd w:id="22"/>
+                            <w:bookmarkEnd w:id="21"/>
                           </w:p>
                         </w:txbxContent>
                       </wps:txbx>
@@ -7442,7 +7511,7 @@
                           <w:szCs w:val="24"/>
                         </w:rPr>
                       </w:pPr>
-                      <w:bookmarkStart w:id="23" w:name="_Toc478678563"/>
+                      <w:bookmarkStart w:id="22" w:name="_Toc478678563"/>
                       <w:r>
                         <w:rPr>
                           <w:rFonts w:ascii="Times New Roman" w:hAnsi="Times New Roman" w:cs="Times New Roman"/>
@@ -7507,7 +7576,7 @@
                         </w:rPr>
                         <w:t>. Đầu đọc RFID USB 125 Khz</w:t>
                       </w:r>
-                      <w:bookmarkEnd w:id="23"/>
+                      <w:bookmarkEnd w:id="22"/>
                     </w:p>
                   </w:txbxContent>
                 </v:textbox>
@@ -7657,7 +7726,7 @@
           <w:shd w:val="clear" w:color="auto" w:fill="FFFFFF"/>
         </w:rPr>
       </w:pPr>
-      <w:bookmarkStart w:id="24" w:name="_Toc478681048"/>
+      <w:bookmarkStart w:id="23" w:name="_Toc478745614"/>
       <w:r>
         <w:rPr>
           <w:rFonts w:ascii="Times New Roman" w:hAnsi="Times New Roman" w:cs="Times New Roman"/>
@@ -7669,7 +7738,7 @@
         </w:rPr>
         <w:t>ĐỘ BẢO MẬT VÀ TIN CẬY:</w:t>
       </w:r>
-      <w:bookmarkEnd w:id="24"/>
+      <w:bookmarkEnd w:id="23"/>
     </w:p>
     <w:p>
       <w:pPr>
@@ -7742,7 +7811,7 @@
           <w:shd w:val="clear" w:color="auto" w:fill="FFFFFF"/>
         </w:rPr>
       </w:pPr>
-      <w:bookmarkStart w:id="25" w:name="_Toc478681049"/>
+      <w:bookmarkStart w:id="24" w:name="_Toc478745615"/>
       <w:r>
         <w:rPr>
           <w:rFonts w:ascii="Times New Roman" w:hAnsi="Times New Roman" w:cs="Times New Roman"/>
@@ -7754,7 +7823,7 @@
         </w:rPr>
         <w:t>ỨNG DỤNG:</w:t>
       </w:r>
-      <w:bookmarkEnd w:id="25"/>
+      <w:bookmarkEnd w:id="24"/>
     </w:p>
     <w:p>
       <w:pPr>
@@ -8096,7 +8165,7 @@
           <w:szCs w:val="28"/>
         </w:rPr>
       </w:pPr>
-      <w:bookmarkStart w:id="26" w:name="_Toc478681050"/>
+      <w:bookmarkStart w:id="25" w:name="_Toc478745616"/>
       <w:r>
         <w:rPr>
           <w:rFonts w:ascii="Times New Roman" w:hAnsi="Times New Roman"/>
@@ -8115,33 +8184,33 @@
         </w:rPr>
         <w:t>:</w:t>
       </w:r>
+      <w:bookmarkEnd w:id="25"/>
+    </w:p>
+    <w:p>
+      <w:pPr>
+        <w:pStyle w:val="Heading3"/>
+        <w:rPr>
+          <w:rFonts w:ascii="Times New Roman" w:hAnsi="Times New Roman" w:cs="Times New Roman"/>
+          <w:b/>
+          <w:color w:val="333333"/>
+          <w:sz w:val="26"/>
+          <w:szCs w:val="26"/>
+          <w:shd w:val="clear" w:color="auto" w:fill="FFFFFF"/>
+        </w:rPr>
+      </w:pPr>
+      <w:bookmarkStart w:id="26" w:name="_Toc478745617"/>
+      <w:r>
+        <w:rPr>
+          <w:rFonts w:ascii="Times New Roman" w:hAnsi="Times New Roman" w:cs="Times New Roman"/>
+          <w:b/>
+          <w:color w:val="333333"/>
+          <w:sz w:val="26"/>
+          <w:szCs w:val="26"/>
+          <w:shd w:val="clear" w:color="auto" w:fill="FFFFFF"/>
+        </w:rPr>
+        <w:t>LARAVEL LÀ GÌ?</w:t>
+      </w:r>
       <w:bookmarkEnd w:id="26"/>
-    </w:p>
-    <w:p>
-      <w:pPr>
-        <w:pStyle w:val="Heading3"/>
-        <w:rPr>
-          <w:rFonts w:ascii="Times New Roman" w:hAnsi="Times New Roman" w:cs="Times New Roman"/>
-          <w:b/>
-          <w:color w:val="333333"/>
-          <w:sz w:val="26"/>
-          <w:szCs w:val="26"/>
-          <w:shd w:val="clear" w:color="auto" w:fill="FFFFFF"/>
-        </w:rPr>
-      </w:pPr>
-      <w:bookmarkStart w:id="27" w:name="_Toc478681051"/>
-      <w:r>
-        <w:rPr>
-          <w:rFonts w:ascii="Times New Roman" w:hAnsi="Times New Roman" w:cs="Times New Roman"/>
-          <w:b/>
-          <w:color w:val="333333"/>
-          <w:sz w:val="26"/>
-          <w:szCs w:val="26"/>
-          <w:shd w:val="clear" w:color="auto" w:fill="FFFFFF"/>
-        </w:rPr>
-        <w:t>LARAVEL LÀ GÌ?</w:t>
-      </w:r>
-      <w:bookmarkEnd w:id="27"/>
     </w:p>
     <w:p>
       <w:pPr>
@@ -8258,7 +8327,7 @@
           <w:shd w:val="clear" w:color="auto" w:fill="FFFFFF"/>
         </w:rPr>
       </w:pPr>
-      <w:bookmarkStart w:id="28" w:name="_Toc478681052"/>
+      <w:bookmarkStart w:id="27" w:name="_Toc478745618"/>
       <w:r>
         <w:rPr>
           <w:rFonts w:ascii="Times New Roman" w:hAnsi="Times New Roman" w:cs="Times New Roman"/>
@@ -8270,7 +8339,7 @@
         </w:rPr>
         <w:t>LỊCH SỬ PHÁT TRIỂN CỦA LARAVEL</w:t>
       </w:r>
-      <w:bookmarkEnd w:id="28"/>
+      <w:bookmarkEnd w:id="27"/>
     </w:p>
     <w:p>
       <w:pPr>
@@ -8863,7 +8932,7 @@
           <w:shd w:val="clear" w:color="auto" w:fill="FFFFFF"/>
         </w:rPr>
       </w:pPr>
-      <w:bookmarkStart w:id="29" w:name="_Toc478681053"/>
+      <w:bookmarkStart w:id="28" w:name="_Toc478745619"/>
       <w:r>
         <w:rPr>
           <w:rFonts w:ascii="Times New Roman" w:hAnsi="Times New Roman" w:cs="Times New Roman"/>
@@ -8875,7 +8944,7 @@
         </w:rPr>
         <w:t>CÁC ƯU ĐIỂM NỔI BẬC</w:t>
       </w:r>
-      <w:bookmarkEnd w:id="29"/>
+      <w:bookmarkEnd w:id="28"/>
     </w:p>
     <w:p>
       <w:pPr>
@@ -9119,17 +9188,1353 @@
           <w:shd w:val="clear" w:color="auto" w:fill="FFFFFF"/>
         </w:rPr>
       </w:pPr>
-      <w:bookmarkStart w:id="30" w:name="_Toc478681054"/>
-      <w:r>
-        <w:rPr>
-          <w:rFonts w:ascii="Times New Roman" w:hAnsi="Times New Roman" w:cs="Times New Roman"/>
-          <w:b/>
-          <w:color w:val="333333"/>
-          <w:sz w:val="26"/>
-          <w:szCs w:val="26"/>
-          <w:shd w:val="clear" w:color="auto" w:fill="FFFFFF"/>
-        </w:rPr>
-        <w:t>NGUYÊN LÝ HOẠT ĐỘNG CỦA LARAVEL 5</w:t>
+      <w:bookmarkStart w:id="29" w:name="_Toc478745620"/>
+      <w:r>
+        <w:rPr>
+          <w:rFonts w:ascii="Times New Roman" w:hAnsi="Times New Roman" w:cs="Times New Roman"/>
+          <w:b/>
+          <w:color w:val="333333"/>
+          <w:sz w:val="26"/>
+          <w:szCs w:val="26"/>
+          <w:shd w:val="clear" w:color="auto" w:fill="FFFFFF"/>
+        </w:rPr>
+        <w:lastRenderedPageBreak/>
+        <w:t>CẤU TRÚC THƯ MỤC CỦA LARAVEL 5.4</w:t>
+      </w:r>
+      <w:bookmarkEnd w:id="29"/>
+    </w:p>
+    <w:p>
+      <w:pPr>
+        <w:pStyle w:val="ListParagraph"/>
+        <w:numPr>
+          <w:ilvl w:val="0"/>
+          <w:numId w:val="12"/>
+        </w:numPr>
+        <w:shd w:val="clear" w:color="auto" w:fill="FFFFFF"/>
+        <w:spacing w:before="100" w:beforeAutospacing="1" w:after="120" w:line="360" w:lineRule="auto"/>
+        <w:ind w:left="709" w:hanging="283"/>
+        <w:contextualSpacing w:val="0"/>
+        <w:rPr>
+          <w:rFonts w:ascii="Times New Roman" w:hAnsi="Times New Roman"/>
+          <w:b/>
+          <w:color w:val="333333"/>
+          <w:sz w:val="26"/>
+          <w:szCs w:val="26"/>
+          <w:shd w:val="clear" w:color="auto" w:fill="FFFFFF"/>
+        </w:rPr>
+      </w:pPr>
+      <w:r>
+        <w:rPr>
+          <w:noProof/>
+        </w:rPr>
+        <w:drawing>
+          <wp:anchor distT="0" distB="0" distL="114300" distR="114300" simplePos="0" relativeHeight="251682816" behindDoc="0" locked="0" layoutInCell="1" allowOverlap="1">
+            <wp:simplePos x="0" y="0"/>
+            <wp:positionH relativeFrom="margin">
+              <wp:posOffset>333375</wp:posOffset>
+            </wp:positionH>
+            <wp:positionV relativeFrom="paragraph">
+              <wp:posOffset>412750</wp:posOffset>
+            </wp:positionV>
+            <wp:extent cx="1743075" cy="5424170"/>
+            <wp:effectExtent l="0" t="0" r="9525" b="5080"/>
+            <wp:wrapTopAndBottom/>
+            <wp:docPr id="5" name="Picture 5"/>
+            <wp:cNvGraphicFramePr>
+              <a:graphicFrameLocks xmlns:a="http://schemas.openxmlformats.org/drawingml/2006/main" noChangeAspect="1"/>
+            </wp:cNvGraphicFramePr>
+            <a:graphic xmlns:a="http://schemas.openxmlformats.org/drawingml/2006/main">
+              <a:graphicData uri="http://schemas.openxmlformats.org/drawingml/2006/picture">
+                <pic:pic xmlns:pic="http://schemas.openxmlformats.org/drawingml/2006/picture">
+                  <pic:nvPicPr>
+                    <pic:cNvPr id="1" name=""/>
+                    <pic:cNvPicPr/>
+                  </pic:nvPicPr>
+                  <pic:blipFill>
+                    <a:blip r:embed="rId20">
+                      <a:extLst>
+                        <a:ext uri="{28A0092B-C50C-407E-A947-70E740481C1C}">
+                          <a14:useLocalDpi xmlns:a14="http://schemas.microsoft.com/office/drawing/2010/main" val="0"/>
+                        </a:ext>
+                      </a:extLst>
+                    </a:blip>
+                    <a:stretch>
+                      <a:fillRect/>
+                    </a:stretch>
+                  </pic:blipFill>
+                  <pic:spPr>
+                    <a:xfrm>
+                      <a:off x="0" y="0"/>
+                      <a:ext cx="1743075" cy="5424170"/>
+                    </a:xfrm>
+                    <a:prstGeom prst="rect">
+                      <a:avLst/>
+                    </a:prstGeom>
+                  </pic:spPr>
+                </pic:pic>
+              </a:graphicData>
+            </a:graphic>
+            <wp14:sizeRelH relativeFrom="margin">
+              <wp14:pctWidth>0</wp14:pctWidth>
+            </wp14:sizeRelH>
+            <wp14:sizeRelV relativeFrom="margin">
+              <wp14:pctHeight>0</wp14:pctHeight>
+            </wp14:sizeRelV>
+          </wp:anchor>
+        </w:drawing>
+      </w:r>
+      <w:r>
+        <w:rPr>
+          <w:rFonts w:ascii="Times New Roman" w:hAnsi="Times New Roman"/>
+          <w:b/>
+          <w:color w:val="333333"/>
+          <w:sz w:val="26"/>
+          <w:szCs w:val="26"/>
+          <w:shd w:val="clear" w:color="auto" w:fill="FFFFFF"/>
+        </w:rPr>
+        <w:t>Thư mục gốc (root directory)</w:t>
+      </w:r>
+    </w:p>
+    <w:p>
+      <w:pPr>
+        <w:spacing w:after="120" w:line="360" w:lineRule="auto"/>
+        <w:ind w:firstLine="567"/>
+        <w:jc w:val="both"/>
+        <w:rPr>
+          <w:rFonts w:ascii="Times New Roman" w:hAnsi="Times New Roman" w:cs="Times New Roman"/>
+          <w:color w:val="333333"/>
+          <w:sz w:val="26"/>
+          <w:szCs w:val="26"/>
+          <w:shd w:val="clear" w:color="auto" w:fill="FFFFFF"/>
+        </w:rPr>
+      </w:pPr>
+      <w:r>
+        <w:rPr>
+          <w:rFonts w:ascii="Times New Roman" w:hAnsi="Times New Roman" w:cs="Times New Roman"/>
+          <w:b/>
+          <w:color w:val="333333"/>
+          <w:sz w:val="26"/>
+          <w:szCs w:val="26"/>
+          <w:shd w:val="clear" w:color="auto" w:fill="FFFFFF"/>
+        </w:rPr>
+        <w:t>app</w:t>
+      </w:r>
+      <w:r>
+        <w:rPr>
+          <w:rFonts w:ascii="Times New Roman" w:hAnsi="Times New Roman" w:cs="Times New Roman"/>
+          <w:color w:val="333333"/>
+          <w:sz w:val="26"/>
+          <w:szCs w:val="26"/>
+          <w:shd w:val="clear" w:color="auto" w:fill="FFFFFF"/>
+        </w:rPr>
+        <w:t>: chứa code chính (core code) của ứng dụng. Hầu hết các Class đều nằm trong thư mục này</w:t>
+      </w:r>
+      <w:r>
+        <w:rPr>
+          <w:rFonts w:ascii="Times New Roman" w:hAnsi="Times New Roman" w:cs="Times New Roman"/>
+          <w:color w:val="333333"/>
+          <w:sz w:val="26"/>
+          <w:szCs w:val="26"/>
+          <w:shd w:val="clear" w:color="auto" w:fill="FFFFFF"/>
+        </w:rPr>
+        <w:t>.</w:t>
+      </w:r>
+    </w:p>
+    <w:p>
+      <w:pPr>
+        <w:spacing w:after="120" w:line="360" w:lineRule="auto"/>
+        <w:ind w:firstLine="567"/>
+        <w:jc w:val="both"/>
+        <w:rPr>
+          <w:rFonts w:ascii="Times New Roman" w:hAnsi="Times New Roman" w:cs="Times New Roman"/>
+          <w:color w:val="333333"/>
+          <w:sz w:val="26"/>
+          <w:szCs w:val="26"/>
+          <w:shd w:val="clear" w:color="auto" w:fill="FFFFFF"/>
+        </w:rPr>
+      </w:pPr>
+      <w:r>
+        <w:rPr>
+          <w:rFonts w:ascii="Times New Roman" w:hAnsi="Times New Roman" w:cs="Times New Roman"/>
+          <w:b/>
+          <w:color w:val="333333"/>
+          <w:sz w:val="26"/>
+          <w:szCs w:val="26"/>
+          <w:shd w:val="clear" w:color="auto" w:fill="FFFFFF"/>
+        </w:rPr>
+        <w:t xml:space="preserve"> </w:t>
+      </w:r>
+      <w:r>
+        <w:rPr>
+          <w:rFonts w:ascii="Times New Roman" w:hAnsi="Times New Roman" w:cs="Times New Roman"/>
+          <w:b/>
+          <w:color w:val="333333"/>
+          <w:sz w:val="26"/>
+          <w:szCs w:val="26"/>
+          <w:shd w:val="clear" w:color="auto" w:fill="FFFFFF"/>
+        </w:rPr>
+        <w:t>bootstrap</w:t>
+      </w:r>
+      <w:r>
+        <w:rPr>
+          <w:rFonts w:ascii="Times New Roman" w:hAnsi="Times New Roman" w:cs="Times New Roman"/>
+          <w:color w:val="333333"/>
+          <w:sz w:val="26"/>
+          <w:szCs w:val="26"/>
+          <w:shd w:val="clear" w:color="auto" w:fill="FFFFFF"/>
+        </w:rPr>
+        <w:t>: chứa các file bootstrap của framework và cấu hình autoload. Ngoài ra thư mục này còn chứa thư mục cache, thư mục cache chứa các file được tạo ra nhằm tăng hiệu năng của laravel như route và các file services cache</w:t>
+      </w:r>
+      <w:r>
+        <w:rPr>
+          <w:rFonts w:ascii="Times New Roman" w:hAnsi="Times New Roman" w:cs="Times New Roman"/>
+          <w:color w:val="333333"/>
+          <w:sz w:val="26"/>
+          <w:szCs w:val="26"/>
+          <w:shd w:val="clear" w:color="auto" w:fill="FFFFFF"/>
+        </w:rPr>
+        <w:t>.</w:t>
+      </w:r>
+    </w:p>
+    <w:p>
+      <w:pPr>
+        <w:spacing w:after="120" w:line="360" w:lineRule="auto"/>
+        <w:ind w:firstLine="567"/>
+        <w:jc w:val="both"/>
+        <w:rPr>
+          <w:rFonts w:ascii="Times New Roman" w:hAnsi="Times New Roman" w:cs="Times New Roman"/>
+          <w:color w:val="333333"/>
+          <w:sz w:val="26"/>
+          <w:szCs w:val="26"/>
+          <w:shd w:val="clear" w:color="auto" w:fill="FFFFFF"/>
+        </w:rPr>
+      </w:pPr>
+      <w:r>
+        <w:rPr>
+          <w:rFonts w:ascii="Times New Roman" w:hAnsi="Times New Roman" w:cs="Times New Roman"/>
+          <w:b/>
+          <w:color w:val="333333"/>
+          <w:sz w:val="26"/>
+          <w:szCs w:val="26"/>
+          <w:shd w:val="clear" w:color="auto" w:fill="FFFFFF"/>
+        </w:rPr>
+        <w:t xml:space="preserve"> </w:t>
+      </w:r>
+      <w:r>
+        <w:rPr>
+          <w:rFonts w:ascii="Times New Roman" w:hAnsi="Times New Roman" w:cs="Times New Roman"/>
+          <w:b/>
+          <w:color w:val="333333"/>
+          <w:sz w:val="26"/>
+          <w:szCs w:val="26"/>
+          <w:shd w:val="clear" w:color="auto" w:fill="FFFFFF"/>
+        </w:rPr>
+        <w:t>config</w:t>
+      </w:r>
+      <w:r>
+        <w:rPr>
+          <w:rFonts w:ascii="Times New Roman" w:hAnsi="Times New Roman" w:cs="Times New Roman"/>
+          <w:color w:val="333333"/>
+          <w:sz w:val="26"/>
+          <w:szCs w:val="26"/>
+          <w:shd w:val="clear" w:color="auto" w:fill="FFFFFF"/>
+        </w:rPr>
+        <w:t>: "cái tên nói lên tất cả</w:t>
+      </w:r>
+      <w:r>
+        <w:rPr>
+          <w:rFonts w:ascii="Times New Roman" w:hAnsi="Times New Roman" w:cs="Times New Roman"/>
+          <w:color w:val="333333"/>
+          <w:sz w:val="26"/>
+          <w:szCs w:val="26"/>
+          <w:shd w:val="clear" w:color="auto" w:fill="FFFFFF"/>
+        </w:rPr>
+        <w:t xml:space="preserve">". </w:t>
+      </w:r>
+      <w:r>
+        <w:rPr>
+          <w:rFonts w:ascii="Times New Roman" w:hAnsi="Times New Roman" w:cs="Times New Roman"/>
+          <w:color w:val="333333"/>
+          <w:sz w:val="26"/>
+          <w:szCs w:val="26"/>
+          <w:shd w:val="clear" w:color="auto" w:fill="FFFFFF"/>
+        </w:rPr>
+        <w:t>Thư mục này chứa tất cả cái file cấu hình ứng dụng</w:t>
+      </w:r>
+      <w:r>
+        <w:rPr>
+          <w:rFonts w:ascii="Times New Roman" w:hAnsi="Times New Roman" w:cs="Times New Roman"/>
+          <w:color w:val="333333"/>
+          <w:sz w:val="26"/>
+          <w:szCs w:val="26"/>
+          <w:shd w:val="clear" w:color="auto" w:fill="FFFFFF"/>
+        </w:rPr>
+        <w:t>.</w:t>
+      </w:r>
+    </w:p>
+    <w:p>
+      <w:pPr>
+        <w:spacing w:after="120" w:line="360" w:lineRule="auto"/>
+        <w:ind w:firstLine="567"/>
+        <w:jc w:val="both"/>
+        <w:rPr>
+          <w:rFonts w:ascii="Times New Roman" w:hAnsi="Times New Roman" w:cs="Times New Roman"/>
+          <w:color w:val="333333"/>
+          <w:sz w:val="26"/>
+          <w:szCs w:val="26"/>
+          <w:shd w:val="clear" w:color="auto" w:fill="FFFFFF"/>
+        </w:rPr>
+      </w:pPr>
+      <w:r>
+        <w:rPr>
+          <w:rFonts w:ascii="Times New Roman" w:hAnsi="Times New Roman" w:cs="Times New Roman"/>
+          <w:b/>
+          <w:color w:val="333333"/>
+          <w:sz w:val="26"/>
+          <w:szCs w:val="26"/>
+          <w:shd w:val="clear" w:color="auto" w:fill="FFFFFF"/>
+        </w:rPr>
+        <w:t xml:space="preserve"> </w:t>
+      </w:r>
+      <w:r>
+        <w:rPr>
+          <w:rFonts w:ascii="Times New Roman" w:hAnsi="Times New Roman" w:cs="Times New Roman"/>
+          <w:b/>
+          <w:color w:val="333333"/>
+          <w:sz w:val="26"/>
+          <w:szCs w:val="26"/>
+          <w:shd w:val="clear" w:color="auto" w:fill="FFFFFF"/>
+        </w:rPr>
+        <w:t>database</w:t>
+      </w:r>
+      <w:r>
+        <w:rPr>
+          <w:rFonts w:ascii="Times New Roman" w:hAnsi="Times New Roman" w:cs="Times New Roman"/>
+          <w:color w:val="333333"/>
+          <w:sz w:val="26"/>
+          <w:szCs w:val="26"/>
+          <w:shd w:val="clear" w:color="auto" w:fill="FFFFFF"/>
+        </w:rPr>
+        <w:t>: chứa các file migration và seed. Ngoài ra các bạn có thể đặt SQLite database vào trong thư mục này</w:t>
+      </w:r>
+      <w:r>
+        <w:rPr>
+          <w:rFonts w:ascii="Times New Roman" w:hAnsi="Times New Roman" w:cs="Times New Roman"/>
+          <w:color w:val="333333"/>
+          <w:sz w:val="26"/>
+          <w:szCs w:val="26"/>
+          <w:shd w:val="clear" w:color="auto" w:fill="FFFFFF"/>
+        </w:rPr>
+        <w:t>.</w:t>
+      </w:r>
+    </w:p>
+    <w:p>
+      <w:pPr>
+        <w:spacing w:after="120" w:line="360" w:lineRule="auto"/>
+        <w:ind w:firstLine="567"/>
+        <w:jc w:val="both"/>
+        <w:rPr>
+          <w:rFonts w:ascii="Times New Roman" w:hAnsi="Times New Roman" w:cs="Times New Roman"/>
+          <w:color w:val="333333"/>
+          <w:sz w:val="26"/>
+          <w:szCs w:val="26"/>
+          <w:shd w:val="clear" w:color="auto" w:fill="FFFFFF"/>
+        </w:rPr>
+      </w:pPr>
+      <w:r>
+        <w:rPr>
+          <w:rFonts w:ascii="Times New Roman" w:hAnsi="Times New Roman" w:cs="Times New Roman"/>
+          <w:b/>
+          <w:color w:val="333333"/>
+          <w:sz w:val="26"/>
+          <w:szCs w:val="26"/>
+          <w:shd w:val="clear" w:color="auto" w:fill="FFFFFF"/>
+        </w:rPr>
+        <w:lastRenderedPageBreak/>
+        <w:t xml:space="preserve"> </w:t>
+      </w:r>
+      <w:r>
+        <w:rPr>
+          <w:rFonts w:ascii="Times New Roman" w:hAnsi="Times New Roman" w:cs="Times New Roman"/>
+          <w:b/>
+          <w:color w:val="333333"/>
+          <w:sz w:val="26"/>
+          <w:szCs w:val="26"/>
+          <w:shd w:val="clear" w:color="auto" w:fill="FFFFFF"/>
+        </w:rPr>
+        <w:t>public</w:t>
+      </w:r>
+      <w:r>
+        <w:rPr>
+          <w:rFonts w:ascii="Times New Roman" w:hAnsi="Times New Roman" w:cs="Times New Roman"/>
+          <w:color w:val="333333"/>
+          <w:sz w:val="26"/>
+          <w:szCs w:val="26"/>
+          <w:shd w:val="clear" w:color="auto" w:fill="FFFFFF"/>
+        </w:rPr>
+        <w:t>:</w:t>
+      </w:r>
+      <w:r>
+        <w:rPr>
+          <w:rFonts w:ascii="Times New Roman" w:hAnsi="Times New Roman" w:cs="Times New Roman"/>
+          <w:color w:val="333333"/>
+          <w:sz w:val="26"/>
+          <w:szCs w:val="26"/>
+          <w:shd w:val="clear" w:color="auto" w:fill="FFFFFF"/>
+        </w:rPr>
+        <w:t xml:space="preserve"> chứa file index.php. Tất cả mọi request tới ứng dụng đều phải qua file này xử lý. Ngoài ra thư mục public còn có thể chứ</w:t>
+      </w:r>
+      <w:r>
+        <w:rPr>
+          <w:rFonts w:ascii="Times New Roman" w:hAnsi="Times New Roman" w:cs="Times New Roman"/>
+          <w:color w:val="333333"/>
+          <w:sz w:val="26"/>
+          <w:szCs w:val="26"/>
+          <w:shd w:val="clear" w:color="auto" w:fill="FFFFFF"/>
+        </w:rPr>
+        <w:t xml:space="preserve">a các file như: </w:t>
+      </w:r>
+      <w:r>
+        <w:rPr>
+          <w:rFonts w:ascii="Times New Roman" w:hAnsi="Times New Roman" w:cs="Times New Roman"/>
+          <w:color w:val="333333"/>
+          <w:sz w:val="26"/>
+          <w:szCs w:val="26"/>
+          <w:shd w:val="clear" w:color="auto" w:fill="FFFFFF"/>
+        </w:rPr>
+        <w:t>images, JavaScript, and CSS.</w:t>
+      </w:r>
+    </w:p>
+    <w:p>
+      <w:pPr>
+        <w:spacing w:after="120" w:line="360" w:lineRule="auto"/>
+        <w:ind w:firstLine="567"/>
+        <w:jc w:val="both"/>
+        <w:rPr>
+          <w:rFonts w:ascii="Times New Roman" w:hAnsi="Times New Roman" w:cs="Times New Roman"/>
+          <w:color w:val="333333"/>
+          <w:sz w:val="26"/>
+          <w:szCs w:val="26"/>
+          <w:shd w:val="clear" w:color="auto" w:fill="FFFFFF"/>
+        </w:rPr>
+      </w:pPr>
+      <w:r>
+        <w:rPr>
+          <w:rFonts w:ascii="Times New Roman" w:hAnsi="Times New Roman" w:cs="Times New Roman"/>
+          <w:b/>
+          <w:color w:val="333333"/>
+          <w:sz w:val="26"/>
+          <w:szCs w:val="26"/>
+          <w:shd w:val="clear" w:color="auto" w:fill="FFFFFF"/>
+        </w:rPr>
+        <w:t xml:space="preserve"> </w:t>
+      </w:r>
+      <w:r>
+        <w:rPr>
+          <w:rFonts w:ascii="Times New Roman" w:hAnsi="Times New Roman" w:cs="Times New Roman"/>
+          <w:b/>
+          <w:color w:val="333333"/>
+          <w:sz w:val="26"/>
+          <w:szCs w:val="26"/>
+          <w:shd w:val="clear" w:color="auto" w:fill="FFFFFF"/>
+        </w:rPr>
+        <w:t>resources</w:t>
+      </w:r>
+      <w:r>
+        <w:rPr>
+          <w:rFonts w:ascii="Times New Roman" w:hAnsi="Times New Roman" w:cs="Times New Roman"/>
+          <w:color w:val="333333"/>
+          <w:sz w:val="26"/>
+          <w:szCs w:val="26"/>
+          <w:shd w:val="clear" w:color="auto" w:fill="FFFFFF"/>
+        </w:rPr>
+        <w:t>: chứa các file view và các file chưa được biên dịch như LESS, SASS, or JavaScript.  Thư mục này còn chứa các file ngôn ngữ</w:t>
+      </w:r>
+      <w:r>
+        <w:rPr>
+          <w:rFonts w:ascii="Times New Roman" w:hAnsi="Times New Roman" w:cs="Times New Roman"/>
+          <w:color w:val="333333"/>
+          <w:sz w:val="26"/>
+          <w:szCs w:val="26"/>
+          <w:shd w:val="clear" w:color="auto" w:fill="FFFFFF"/>
+        </w:rPr>
+        <w:t>.</w:t>
+      </w:r>
+    </w:p>
+    <w:p>
+      <w:pPr>
+        <w:spacing w:after="120" w:line="360" w:lineRule="auto"/>
+        <w:ind w:firstLine="567"/>
+        <w:jc w:val="both"/>
+        <w:rPr>
+          <w:rFonts w:ascii="Times New Roman" w:hAnsi="Times New Roman" w:cs="Times New Roman"/>
+          <w:color w:val="333333"/>
+          <w:sz w:val="26"/>
+          <w:szCs w:val="26"/>
+          <w:shd w:val="clear" w:color="auto" w:fill="FFFFFF"/>
+        </w:rPr>
+      </w:pPr>
+      <w:r>
+        <w:rPr>
+          <w:rFonts w:ascii="Times New Roman" w:hAnsi="Times New Roman" w:cs="Times New Roman"/>
+          <w:b/>
+          <w:color w:val="333333"/>
+          <w:sz w:val="26"/>
+          <w:szCs w:val="26"/>
+          <w:shd w:val="clear" w:color="auto" w:fill="FFFFFF"/>
+        </w:rPr>
+        <w:t xml:space="preserve"> </w:t>
+      </w:r>
+      <w:r>
+        <w:rPr>
+          <w:rFonts w:ascii="Times New Roman" w:hAnsi="Times New Roman" w:cs="Times New Roman"/>
+          <w:b/>
+          <w:color w:val="333333"/>
+          <w:sz w:val="26"/>
+          <w:szCs w:val="26"/>
+          <w:shd w:val="clear" w:color="auto" w:fill="FFFFFF"/>
+        </w:rPr>
+        <w:t>routes</w:t>
+      </w:r>
+      <w:r>
+        <w:rPr>
+          <w:rFonts w:ascii="Times New Roman" w:hAnsi="Times New Roman" w:cs="Times New Roman"/>
+          <w:color w:val="333333"/>
+          <w:sz w:val="26"/>
+          <w:szCs w:val="26"/>
+          <w:shd w:val="clear" w:color="auto" w:fill="FFFFFF"/>
+        </w:rPr>
+        <w:t>: chứa các định nghĩa về route  của ứng dụng. Laravel mặc định có 3 file là web.php,  api.php, và console.php</w:t>
+      </w:r>
+      <w:r>
+        <w:rPr>
+          <w:rFonts w:ascii="Times New Roman" w:hAnsi="Times New Roman" w:cs="Times New Roman"/>
+          <w:color w:val="333333"/>
+          <w:sz w:val="26"/>
+          <w:szCs w:val="26"/>
+          <w:shd w:val="clear" w:color="auto" w:fill="FFFFFF"/>
+        </w:rPr>
+        <w:t>.</w:t>
+      </w:r>
+    </w:p>
+    <w:p>
+      <w:pPr>
+        <w:spacing w:after="120" w:line="360" w:lineRule="auto"/>
+        <w:ind w:firstLine="567"/>
+        <w:jc w:val="both"/>
+        <w:rPr>
+          <w:rFonts w:ascii="Times New Roman" w:hAnsi="Times New Roman" w:cs="Times New Roman"/>
+          <w:color w:val="333333"/>
+          <w:sz w:val="26"/>
+          <w:szCs w:val="26"/>
+          <w:shd w:val="clear" w:color="auto" w:fill="FFFFFF"/>
+        </w:rPr>
+      </w:pPr>
+      <w:r>
+        <w:rPr>
+          <w:rFonts w:ascii="Times New Roman" w:hAnsi="Times New Roman" w:cs="Times New Roman"/>
+          <w:b/>
+          <w:color w:val="333333"/>
+          <w:sz w:val="26"/>
+          <w:szCs w:val="26"/>
+          <w:shd w:val="clear" w:color="auto" w:fill="FFFFFF"/>
+        </w:rPr>
+        <w:t xml:space="preserve"> </w:t>
+      </w:r>
+      <w:r>
+        <w:rPr>
+          <w:rFonts w:ascii="Times New Roman" w:hAnsi="Times New Roman" w:cs="Times New Roman"/>
+          <w:b/>
+          <w:color w:val="333333"/>
+          <w:sz w:val="26"/>
+          <w:szCs w:val="26"/>
+          <w:shd w:val="clear" w:color="auto" w:fill="FFFFFF"/>
+        </w:rPr>
+        <w:t>storage</w:t>
+      </w:r>
+      <w:r>
+        <w:rPr>
+          <w:rFonts w:ascii="Times New Roman" w:hAnsi="Times New Roman" w:cs="Times New Roman"/>
+          <w:color w:val="333333"/>
+          <w:sz w:val="26"/>
+          <w:szCs w:val="26"/>
+          <w:shd w:val="clear" w:color="auto" w:fill="FFFFFF"/>
+        </w:rPr>
+        <w:t>: chứa các file đã được biên dịch như các file template, session, cache...</w:t>
+      </w:r>
+    </w:p>
+    <w:p>
+      <w:pPr>
+        <w:spacing w:after="120" w:line="360" w:lineRule="auto"/>
+        <w:ind w:firstLine="567"/>
+        <w:jc w:val="both"/>
+        <w:rPr>
+          <w:rFonts w:ascii="Times New Roman" w:hAnsi="Times New Roman" w:cs="Times New Roman"/>
+          <w:color w:val="333333"/>
+          <w:sz w:val="26"/>
+          <w:szCs w:val="26"/>
+          <w:shd w:val="clear" w:color="auto" w:fill="FFFFFF"/>
+        </w:rPr>
+      </w:pPr>
+      <w:r>
+        <w:rPr>
+          <w:rFonts w:ascii="Times New Roman" w:hAnsi="Times New Roman" w:cs="Times New Roman"/>
+          <w:b/>
+          <w:color w:val="333333"/>
+          <w:sz w:val="26"/>
+          <w:szCs w:val="26"/>
+          <w:shd w:val="clear" w:color="auto" w:fill="FFFFFF"/>
+        </w:rPr>
+        <w:t xml:space="preserve"> </w:t>
+      </w:r>
+      <w:r>
+        <w:rPr>
+          <w:rFonts w:ascii="Times New Roman" w:hAnsi="Times New Roman" w:cs="Times New Roman"/>
+          <w:b/>
+          <w:color w:val="333333"/>
+          <w:sz w:val="26"/>
+          <w:szCs w:val="26"/>
+          <w:shd w:val="clear" w:color="auto" w:fill="FFFFFF"/>
+        </w:rPr>
+        <w:t>tests</w:t>
+      </w:r>
+      <w:r>
+        <w:rPr>
+          <w:rFonts w:ascii="Times New Roman" w:hAnsi="Times New Roman" w:cs="Times New Roman"/>
+          <w:color w:val="333333"/>
+          <w:sz w:val="26"/>
+          <w:szCs w:val="26"/>
+          <w:shd w:val="clear" w:color="auto" w:fill="FFFFFF"/>
+        </w:rPr>
+        <w:t>: chứa các case test</w:t>
+      </w:r>
+      <w:r>
+        <w:rPr>
+          <w:rFonts w:ascii="Times New Roman" w:hAnsi="Times New Roman" w:cs="Times New Roman"/>
+          <w:color w:val="333333"/>
+          <w:sz w:val="26"/>
+          <w:szCs w:val="26"/>
+          <w:shd w:val="clear" w:color="auto" w:fill="FFFFFF"/>
+        </w:rPr>
+        <w:t>.</w:t>
+      </w:r>
+    </w:p>
+    <w:p>
+      <w:pPr>
+        <w:spacing w:after="120" w:line="360" w:lineRule="auto"/>
+        <w:ind w:firstLine="567"/>
+        <w:jc w:val="both"/>
+        <w:rPr>
+          <w:rFonts w:ascii="Times New Roman" w:hAnsi="Times New Roman" w:cs="Times New Roman"/>
+          <w:color w:val="333333"/>
+          <w:sz w:val="26"/>
+          <w:szCs w:val="26"/>
+          <w:shd w:val="clear" w:color="auto" w:fill="FFFFFF"/>
+        </w:rPr>
+      </w:pPr>
+      <w:r>
+        <w:rPr>
+          <w:rFonts w:ascii="Times New Roman" w:hAnsi="Times New Roman" w:cs="Times New Roman"/>
+          <w:b/>
+          <w:color w:val="333333"/>
+          <w:sz w:val="26"/>
+          <w:szCs w:val="26"/>
+          <w:shd w:val="clear" w:color="auto" w:fill="FFFFFF"/>
+        </w:rPr>
+        <w:t xml:space="preserve"> </w:t>
+      </w:r>
+      <w:r>
+        <w:rPr>
+          <w:rFonts w:ascii="Times New Roman" w:hAnsi="Times New Roman" w:cs="Times New Roman"/>
+          <w:b/>
+          <w:color w:val="333333"/>
+          <w:sz w:val="26"/>
+          <w:szCs w:val="26"/>
+          <w:shd w:val="clear" w:color="auto" w:fill="FFFFFF"/>
+        </w:rPr>
+        <w:t>vendor</w:t>
+      </w:r>
+      <w:r>
+        <w:rPr>
+          <w:rFonts w:ascii="Times New Roman" w:hAnsi="Times New Roman" w:cs="Times New Roman"/>
+          <w:color w:val="333333"/>
+          <w:sz w:val="26"/>
+          <w:szCs w:val="26"/>
+          <w:shd w:val="clear" w:color="auto" w:fill="FFFFFF"/>
+        </w:rPr>
+        <w:t>: chứa Composer dependencies(các gói của các nhà cung cấp sẽ được tải về thư mục này)</w:t>
+      </w:r>
+    </w:p>
+    <w:p>
+      <w:pPr>
+        <w:pStyle w:val="ListParagraph"/>
+        <w:numPr>
+          <w:ilvl w:val="0"/>
+          <w:numId w:val="12"/>
+        </w:numPr>
+        <w:shd w:val="clear" w:color="auto" w:fill="FFFFFF"/>
+        <w:spacing w:before="100" w:beforeAutospacing="1" w:after="100" w:afterAutospacing="1" w:line="360" w:lineRule="auto"/>
+        <w:ind w:left="709" w:hanging="283"/>
+        <w:rPr>
+          <w:rFonts w:ascii="Times New Roman" w:hAnsi="Times New Roman"/>
+          <w:b/>
+          <w:color w:val="333333"/>
+          <w:sz w:val="26"/>
+          <w:szCs w:val="26"/>
+          <w:shd w:val="clear" w:color="auto" w:fill="FFFFFF"/>
+        </w:rPr>
+      </w:pPr>
+      <w:r>
+        <w:rPr>
+          <w:noProof/>
+        </w:rPr>
+        <w:drawing>
+          <wp:anchor distT="0" distB="0" distL="114300" distR="114300" simplePos="0" relativeHeight="251683840" behindDoc="0" locked="0" layoutInCell="1" allowOverlap="1">
+            <wp:simplePos x="0" y="0"/>
+            <wp:positionH relativeFrom="column">
+              <wp:posOffset>463550</wp:posOffset>
+            </wp:positionH>
+            <wp:positionV relativeFrom="paragraph">
+              <wp:posOffset>317500</wp:posOffset>
+            </wp:positionV>
+            <wp:extent cx="1295400" cy="1495425"/>
+            <wp:effectExtent l="0" t="0" r="0" b="9525"/>
+            <wp:wrapTopAndBottom/>
+            <wp:docPr id="6" name="Picture 6"/>
+            <wp:cNvGraphicFramePr>
+              <a:graphicFrameLocks xmlns:a="http://schemas.openxmlformats.org/drawingml/2006/main" noChangeAspect="1"/>
+            </wp:cNvGraphicFramePr>
+            <a:graphic xmlns:a="http://schemas.openxmlformats.org/drawingml/2006/main">
+              <a:graphicData uri="http://schemas.openxmlformats.org/drawingml/2006/picture">
+                <pic:pic xmlns:pic="http://schemas.openxmlformats.org/drawingml/2006/picture">
+                  <pic:nvPicPr>
+                    <pic:cNvPr id="1" name=""/>
+                    <pic:cNvPicPr/>
+                  </pic:nvPicPr>
+                  <pic:blipFill>
+                    <a:blip r:embed="rId21">
+                      <a:extLst>
+                        <a:ext uri="{28A0092B-C50C-407E-A947-70E740481C1C}">
+                          <a14:useLocalDpi xmlns:a14="http://schemas.microsoft.com/office/drawing/2010/main" val="0"/>
+                        </a:ext>
+                      </a:extLst>
+                    </a:blip>
+                    <a:stretch>
+                      <a:fillRect/>
+                    </a:stretch>
+                  </pic:blipFill>
+                  <pic:spPr>
+                    <a:xfrm>
+                      <a:off x="0" y="0"/>
+                      <a:ext cx="1295400" cy="1495425"/>
+                    </a:xfrm>
+                    <a:prstGeom prst="rect">
+                      <a:avLst/>
+                    </a:prstGeom>
+                  </pic:spPr>
+                </pic:pic>
+              </a:graphicData>
+            </a:graphic>
+          </wp:anchor>
+        </w:drawing>
+      </w:r>
+      <w:r>
+        <w:rPr>
+          <w:rFonts w:ascii="Times New Roman" w:hAnsi="Times New Roman"/>
+          <w:b/>
+          <w:color w:val="333333"/>
+          <w:sz w:val="26"/>
+          <w:szCs w:val="26"/>
+          <w:shd w:val="clear" w:color="auto" w:fill="FFFFFF"/>
+        </w:rPr>
+        <w:t>Thư mục ứng dụng (app directory)</w:t>
+      </w:r>
+    </w:p>
+    <w:p>
+      <w:pPr>
+        <w:spacing w:after="120" w:line="360" w:lineRule="auto"/>
+        <w:ind w:firstLine="567"/>
+        <w:jc w:val="both"/>
+        <w:rPr>
+          <w:rFonts w:ascii="Times New Roman" w:hAnsi="Times New Roman" w:cs="Times New Roman"/>
+          <w:color w:val="333333"/>
+          <w:sz w:val="26"/>
+          <w:szCs w:val="26"/>
+          <w:shd w:val="clear" w:color="auto" w:fill="FFFFFF"/>
+        </w:rPr>
+      </w:pPr>
+      <w:r>
+        <w:rPr>
+          <w:rFonts w:ascii="Times New Roman" w:hAnsi="Times New Roman" w:cs="Times New Roman"/>
+          <w:b/>
+          <w:color w:val="333333"/>
+          <w:sz w:val="26"/>
+          <w:szCs w:val="26"/>
+          <w:shd w:val="clear" w:color="auto" w:fill="FFFFFF"/>
+        </w:rPr>
+        <w:t xml:space="preserve"> </w:t>
+      </w:r>
+      <w:r>
+        <w:rPr>
+          <w:rFonts w:ascii="Times New Roman" w:hAnsi="Times New Roman" w:cs="Times New Roman"/>
+          <w:b/>
+          <w:color w:val="333333"/>
+          <w:sz w:val="26"/>
+          <w:szCs w:val="26"/>
+          <w:shd w:val="clear" w:color="auto" w:fill="FFFFFF"/>
+        </w:rPr>
+        <w:t xml:space="preserve"> Console</w:t>
+      </w:r>
+      <w:r>
+        <w:rPr>
+          <w:rFonts w:ascii="Times New Roman" w:hAnsi="Times New Roman" w:cs="Times New Roman"/>
+          <w:color w:val="333333"/>
+          <w:sz w:val="26"/>
+          <w:szCs w:val="26"/>
+          <w:shd w:val="clear" w:color="auto" w:fill="FFFFFF"/>
+        </w:rPr>
+        <w:t>: chứa toàn bộ các câu lệnh Artisan, lệnh này có thể được tạo bởi lệnh make:command</w:t>
+      </w:r>
+      <w:r>
+        <w:rPr>
+          <w:rFonts w:ascii="Times New Roman" w:hAnsi="Times New Roman" w:cs="Times New Roman"/>
+          <w:color w:val="333333"/>
+          <w:sz w:val="26"/>
+          <w:szCs w:val="26"/>
+          <w:shd w:val="clear" w:color="auto" w:fill="FFFFFF"/>
+        </w:rPr>
+        <w:t>.</w:t>
+      </w:r>
+    </w:p>
+    <w:p>
+      <w:pPr>
+        <w:spacing w:after="120" w:line="360" w:lineRule="auto"/>
+        <w:ind w:firstLine="567"/>
+        <w:jc w:val="both"/>
+        <w:rPr>
+          <w:rFonts w:ascii="Times New Roman" w:hAnsi="Times New Roman" w:cs="Times New Roman"/>
+          <w:color w:val="333333"/>
+          <w:sz w:val="26"/>
+          <w:szCs w:val="26"/>
+          <w:shd w:val="clear" w:color="auto" w:fill="FFFFFF"/>
+        </w:rPr>
+      </w:pPr>
+      <w:r>
+        <w:rPr>
+          <w:rFonts w:ascii="Times New Roman" w:hAnsi="Times New Roman" w:cs="Times New Roman"/>
+          <w:b/>
+          <w:color w:val="333333"/>
+          <w:sz w:val="26"/>
+          <w:szCs w:val="26"/>
+          <w:shd w:val="clear" w:color="auto" w:fill="FFFFFF"/>
+        </w:rPr>
+        <w:t xml:space="preserve"> </w:t>
+      </w:r>
+      <w:r>
+        <w:rPr>
+          <w:rFonts w:ascii="Times New Roman" w:hAnsi="Times New Roman" w:cs="Times New Roman"/>
+          <w:b/>
+          <w:color w:val="333333"/>
+          <w:sz w:val="26"/>
+          <w:szCs w:val="26"/>
+          <w:shd w:val="clear" w:color="auto" w:fill="FFFFFF"/>
+        </w:rPr>
+        <w:t xml:space="preserve"> Events</w:t>
+      </w:r>
+      <w:r>
+        <w:rPr>
+          <w:rFonts w:ascii="Times New Roman" w:hAnsi="Times New Roman" w:cs="Times New Roman"/>
+          <w:color w:val="333333"/>
+          <w:sz w:val="26"/>
+          <w:szCs w:val="26"/>
+          <w:shd w:val="clear" w:color="auto" w:fill="FFFFFF"/>
+        </w:rPr>
+        <w:t>: mặc định thì không có thư mục này, nhưng thư mục events sẽ được tạo ra khi chạy lệnh event:generate và make:event</w:t>
+      </w:r>
+      <w:r>
+        <w:rPr>
+          <w:rFonts w:ascii="Times New Roman" w:hAnsi="Times New Roman" w:cs="Times New Roman"/>
+          <w:color w:val="333333"/>
+          <w:sz w:val="26"/>
+          <w:szCs w:val="26"/>
+          <w:shd w:val="clear" w:color="auto" w:fill="FFFFFF"/>
+        </w:rPr>
+        <w:t>.</w:t>
+      </w:r>
+    </w:p>
+    <w:p>
+      <w:pPr>
+        <w:spacing w:after="120" w:line="360" w:lineRule="auto"/>
+        <w:ind w:firstLine="567"/>
+        <w:jc w:val="both"/>
+        <w:rPr>
+          <w:rFonts w:ascii="Times New Roman" w:hAnsi="Times New Roman" w:cs="Times New Roman"/>
+          <w:color w:val="333333"/>
+          <w:sz w:val="26"/>
+          <w:szCs w:val="26"/>
+          <w:shd w:val="clear" w:color="auto" w:fill="FFFFFF"/>
+        </w:rPr>
+      </w:pPr>
+      <w:r>
+        <w:rPr>
+          <w:rFonts w:ascii="Times New Roman" w:hAnsi="Times New Roman" w:cs="Times New Roman"/>
+          <w:b/>
+          <w:color w:val="333333"/>
+          <w:sz w:val="26"/>
+          <w:szCs w:val="26"/>
+          <w:shd w:val="clear" w:color="auto" w:fill="FFFFFF"/>
+        </w:rPr>
+        <w:t xml:space="preserve"> </w:t>
+      </w:r>
+      <w:r>
+        <w:rPr>
+          <w:rFonts w:ascii="Times New Roman" w:hAnsi="Times New Roman" w:cs="Times New Roman"/>
+          <w:b/>
+          <w:color w:val="333333"/>
+          <w:sz w:val="26"/>
+          <w:szCs w:val="26"/>
+          <w:shd w:val="clear" w:color="auto" w:fill="FFFFFF"/>
+        </w:rPr>
+        <w:t xml:space="preserve"> Exceptions</w:t>
+      </w:r>
+      <w:r>
+        <w:rPr>
+          <w:rFonts w:ascii="Times New Roman" w:hAnsi="Times New Roman" w:cs="Times New Roman"/>
+          <w:color w:val="333333"/>
+          <w:sz w:val="26"/>
+          <w:szCs w:val="26"/>
+          <w:shd w:val="clear" w:color="auto" w:fill="FFFFFF"/>
+        </w:rPr>
+        <w:t>: chứa các xử lý về exception</w:t>
+      </w:r>
+      <w:r>
+        <w:rPr>
+          <w:rFonts w:ascii="Times New Roman" w:hAnsi="Times New Roman" w:cs="Times New Roman"/>
+          <w:color w:val="333333"/>
+          <w:sz w:val="26"/>
+          <w:szCs w:val="26"/>
+          <w:shd w:val="clear" w:color="auto" w:fill="FFFFFF"/>
+        </w:rPr>
+        <w:t>.</w:t>
+      </w:r>
+    </w:p>
+    <w:p>
+      <w:pPr>
+        <w:spacing w:after="120" w:line="360" w:lineRule="auto"/>
+        <w:ind w:firstLine="567"/>
+        <w:jc w:val="both"/>
+        <w:rPr>
+          <w:rFonts w:ascii="Times New Roman" w:hAnsi="Times New Roman" w:cs="Times New Roman"/>
+          <w:color w:val="333333"/>
+          <w:sz w:val="26"/>
+          <w:szCs w:val="26"/>
+          <w:shd w:val="clear" w:color="auto" w:fill="FFFFFF"/>
+        </w:rPr>
+      </w:pPr>
+      <w:r>
+        <w:rPr>
+          <w:rFonts w:ascii="Times New Roman" w:hAnsi="Times New Roman" w:cs="Times New Roman"/>
+          <w:b/>
+          <w:color w:val="333333"/>
+          <w:sz w:val="26"/>
+          <w:szCs w:val="26"/>
+          <w:shd w:val="clear" w:color="auto" w:fill="FFFFFF"/>
+        </w:rPr>
+        <w:t xml:space="preserve"> </w:t>
+      </w:r>
+      <w:r>
+        <w:rPr>
+          <w:rFonts w:ascii="Times New Roman" w:hAnsi="Times New Roman" w:cs="Times New Roman"/>
+          <w:b/>
+          <w:color w:val="333333"/>
+          <w:sz w:val="26"/>
+          <w:szCs w:val="26"/>
+          <w:shd w:val="clear" w:color="auto" w:fill="FFFFFF"/>
+        </w:rPr>
+        <w:t xml:space="preserve"> Http</w:t>
+      </w:r>
+      <w:r>
+        <w:rPr>
+          <w:rFonts w:ascii="Times New Roman" w:hAnsi="Times New Roman" w:cs="Times New Roman"/>
+          <w:color w:val="333333"/>
+          <w:sz w:val="26"/>
+          <w:szCs w:val="26"/>
+          <w:shd w:val="clear" w:color="auto" w:fill="FFFFFF"/>
+        </w:rPr>
+        <w:t>: chứa controllers, middleware, và form requests. Hầu hết các xử lý logic về request đều đặt trong thư mục này</w:t>
+      </w:r>
+      <w:r>
+        <w:rPr>
+          <w:rFonts w:ascii="Times New Roman" w:hAnsi="Times New Roman" w:cs="Times New Roman"/>
+          <w:color w:val="333333"/>
+          <w:sz w:val="26"/>
+          <w:szCs w:val="26"/>
+          <w:shd w:val="clear" w:color="auto" w:fill="FFFFFF"/>
+        </w:rPr>
+        <w:t>.</w:t>
+      </w:r>
+    </w:p>
+    <w:p>
+      <w:pPr>
+        <w:spacing w:after="120" w:line="360" w:lineRule="auto"/>
+        <w:ind w:firstLine="567"/>
+        <w:jc w:val="both"/>
+        <w:rPr>
+          <w:rFonts w:ascii="Times New Roman" w:hAnsi="Times New Roman" w:cs="Times New Roman"/>
+          <w:color w:val="333333"/>
+          <w:sz w:val="26"/>
+          <w:szCs w:val="26"/>
+          <w:shd w:val="clear" w:color="auto" w:fill="FFFFFF"/>
+        </w:rPr>
+      </w:pPr>
+      <w:r>
+        <w:rPr>
+          <w:rFonts w:ascii="Times New Roman" w:hAnsi="Times New Roman" w:cs="Times New Roman"/>
+          <w:b/>
+          <w:color w:val="333333"/>
+          <w:sz w:val="26"/>
+          <w:szCs w:val="26"/>
+          <w:shd w:val="clear" w:color="auto" w:fill="FFFFFF"/>
+        </w:rPr>
+        <w:t xml:space="preserve"> </w:t>
+      </w:r>
+      <w:r>
+        <w:rPr>
+          <w:rFonts w:ascii="Times New Roman" w:hAnsi="Times New Roman" w:cs="Times New Roman"/>
+          <w:b/>
+          <w:color w:val="333333"/>
+          <w:sz w:val="26"/>
+          <w:szCs w:val="26"/>
+          <w:shd w:val="clear" w:color="auto" w:fill="FFFFFF"/>
+        </w:rPr>
+        <w:t xml:space="preserve"> Jobs</w:t>
+      </w:r>
+      <w:r>
+        <w:rPr>
+          <w:rFonts w:ascii="Times New Roman" w:hAnsi="Times New Roman" w:cs="Times New Roman"/>
+          <w:color w:val="333333"/>
+          <w:sz w:val="26"/>
+          <w:szCs w:val="26"/>
+          <w:shd w:val="clear" w:color="auto" w:fill="FFFFFF"/>
+        </w:rPr>
+        <w:t>: được tạo mặc định, thư mục Jobs sẽ được tạo khi chạy lệnh make:job. Thư mục này chứa các queueable jobs</w:t>
+      </w:r>
+      <w:r>
+        <w:rPr>
+          <w:rFonts w:ascii="Times New Roman" w:hAnsi="Times New Roman" w:cs="Times New Roman"/>
+          <w:color w:val="333333"/>
+          <w:sz w:val="26"/>
+          <w:szCs w:val="26"/>
+          <w:shd w:val="clear" w:color="auto" w:fill="FFFFFF"/>
+        </w:rPr>
+        <w:t>.</w:t>
+      </w:r>
+    </w:p>
+    <w:p>
+      <w:pPr>
+        <w:spacing w:after="120" w:line="360" w:lineRule="auto"/>
+        <w:ind w:firstLine="567"/>
+        <w:jc w:val="both"/>
+        <w:rPr>
+          <w:rFonts w:ascii="Times New Roman" w:hAnsi="Times New Roman" w:cs="Times New Roman"/>
+          <w:color w:val="333333"/>
+          <w:sz w:val="26"/>
+          <w:szCs w:val="26"/>
+          <w:shd w:val="clear" w:color="auto" w:fill="FFFFFF"/>
+        </w:rPr>
+      </w:pPr>
+      <w:r>
+        <w:rPr>
+          <w:rFonts w:ascii="Times New Roman" w:hAnsi="Times New Roman" w:cs="Times New Roman"/>
+          <w:b/>
+          <w:color w:val="333333"/>
+          <w:sz w:val="26"/>
+          <w:szCs w:val="26"/>
+          <w:shd w:val="clear" w:color="auto" w:fill="FFFFFF"/>
+        </w:rPr>
+        <w:t xml:space="preserve"> </w:t>
+      </w:r>
+      <w:r>
+        <w:rPr>
+          <w:rFonts w:ascii="Times New Roman" w:hAnsi="Times New Roman" w:cs="Times New Roman"/>
+          <w:b/>
+          <w:color w:val="333333"/>
+          <w:sz w:val="26"/>
+          <w:szCs w:val="26"/>
+          <w:shd w:val="clear" w:color="auto" w:fill="FFFFFF"/>
+        </w:rPr>
+        <w:t xml:space="preserve"> Listeners</w:t>
+      </w:r>
+      <w:r>
+        <w:rPr>
+          <w:rFonts w:ascii="Times New Roman" w:hAnsi="Times New Roman" w:cs="Times New Roman"/>
+          <w:color w:val="333333"/>
+          <w:sz w:val="26"/>
+          <w:szCs w:val="26"/>
+          <w:shd w:val="clear" w:color="auto" w:fill="FFFFFF"/>
+        </w:rPr>
+        <w:t>: được tạo khi chạy lệnh event:generate hoặc make:listener. Thư mục này chứa các Class xử lý các event</w:t>
+      </w:r>
+      <w:r>
+        <w:rPr>
+          <w:rFonts w:ascii="Times New Roman" w:hAnsi="Times New Roman" w:cs="Times New Roman"/>
+          <w:color w:val="333333"/>
+          <w:sz w:val="26"/>
+          <w:szCs w:val="26"/>
+          <w:shd w:val="clear" w:color="auto" w:fill="FFFFFF"/>
+        </w:rPr>
+        <w:t>.</w:t>
+      </w:r>
+    </w:p>
+    <w:p>
+      <w:pPr>
+        <w:spacing w:after="120" w:line="360" w:lineRule="auto"/>
+        <w:ind w:firstLine="567"/>
+        <w:jc w:val="both"/>
+        <w:rPr>
+          <w:rFonts w:ascii="Times New Roman" w:hAnsi="Times New Roman" w:cs="Times New Roman"/>
+          <w:color w:val="333333"/>
+          <w:sz w:val="26"/>
+          <w:szCs w:val="26"/>
+          <w:shd w:val="clear" w:color="auto" w:fill="FFFFFF"/>
+        </w:rPr>
+      </w:pPr>
+      <w:r>
+        <w:rPr>
+          <w:rFonts w:ascii="Times New Roman" w:hAnsi="Times New Roman" w:cs="Times New Roman"/>
+          <w:b/>
+          <w:color w:val="333333"/>
+          <w:sz w:val="26"/>
+          <w:szCs w:val="26"/>
+          <w:shd w:val="clear" w:color="auto" w:fill="FFFFFF"/>
+        </w:rPr>
+        <w:lastRenderedPageBreak/>
+        <w:t xml:space="preserve"> </w:t>
+      </w:r>
+      <w:r>
+        <w:rPr>
+          <w:rFonts w:ascii="Times New Roman" w:hAnsi="Times New Roman" w:cs="Times New Roman"/>
+          <w:b/>
+          <w:color w:val="333333"/>
+          <w:sz w:val="26"/>
+          <w:szCs w:val="26"/>
+          <w:shd w:val="clear" w:color="auto" w:fill="FFFFFF"/>
+        </w:rPr>
+        <w:t xml:space="preserve"> Mail</w:t>
+      </w:r>
+      <w:r>
+        <w:rPr>
+          <w:rFonts w:ascii="Times New Roman" w:hAnsi="Times New Roman" w:cs="Times New Roman"/>
+          <w:color w:val="333333"/>
+          <w:sz w:val="26"/>
+          <w:szCs w:val="26"/>
+          <w:shd w:val="clear" w:color="auto" w:fill="FFFFFF"/>
+        </w:rPr>
+        <w:t>: được tạo khi chạy lệnh make:mail. Thư mục chứa các Class xử lý tác vụ liên quan đến việc gửi mail</w:t>
+      </w:r>
+      <w:r>
+        <w:rPr>
+          <w:rFonts w:ascii="Times New Roman" w:hAnsi="Times New Roman" w:cs="Times New Roman"/>
+          <w:color w:val="333333"/>
+          <w:sz w:val="26"/>
+          <w:szCs w:val="26"/>
+          <w:shd w:val="clear" w:color="auto" w:fill="FFFFFF"/>
+        </w:rPr>
+        <w:t>.</w:t>
+      </w:r>
+    </w:p>
+    <w:p>
+      <w:pPr>
+        <w:spacing w:after="120" w:line="360" w:lineRule="auto"/>
+        <w:ind w:firstLine="567"/>
+        <w:jc w:val="both"/>
+        <w:rPr>
+          <w:rFonts w:ascii="Times New Roman" w:hAnsi="Times New Roman" w:cs="Times New Roman"/>
+          <w:color w:val="333333"/>
+          <w:sz w:val="26"/>
+          <w:szCs w:val="26"/>
+          <w:shd w:val="clear" w:color="auto" w:fill="FFFFFF"/>
+        </w:rPr>
+      </w:pPr>
+      <w:r>
+        <w:rPr>
+          <w:rFonts w:ascii="Times New Roman" w:hAnsi="Times New Roman" w:cs="Times New Roman"/>
+          <w:b/>
+          <w:color w:val="333333"/>
+          <w:sz w:val="26"/>
+          <w:szCs w:val="26"/>
+          <w:shd w:val="clear" w:color="auto" w:fill="FFFFFF"/>
+        </w:rPr>
+        <w:t xml:space="preserve"> </w:t>
+      </w:r>
+      <w:r>
+        <w:rPr>
+          <w:rFonts w:ascii="Times New Roman" w:hAnsi="Times New Roman" w:cs="Times New Roman"/>
+          <w:b/>
+          <w:color w:val="333333"/>
+          <w:sz w:val="26"/>
+          <w:szCs w:val="26"/>
+          <w:shd w:val="clear" w:color="auto" w:fill="FFFFFF"/>
+        </w:rPr>
+        <w:t xml:space="preserve"> Notification</w:t>
+      </w:r>
+      <w:r>
+        <w:rPr>
+          <w:rFonts w:ascii="Times New Roman" w:hAnsi="Times New Roman" w:cs="Times New Roman"/>
+          <w:color w:val="333333"/>
+          <w:sz w:val="26"/>
+          <w:szCs w:val="26"/>
+          <w:shd w:val="clear" w:color="auto" w:fill="FFFFFF"/>
+        </w:rPr>
+        <w:t>:  được tạo khi chạy lệnh make:notification. Nó chứa các "transactional" liên quan đến thông báo. Laravel cung cấp sẵn một số driver về việc gửi thông báo như email, Slack, SMS, hoặc lưu lại database</w:t>
+      </w:r>
+      <w:r>
+        <w:rPr>
+          <w:rFonts w:ascii="Times New Roman" w:hAnsi="Times New Roman" w:cs="Times New Roman"/>
+          <w:color w:val="333333"/>
+          <w:sz w:val="26"/>
+          <w:szCs w:val="26"/>
+          <w:shd w:val="clear" w:color="auto" w:fill="FFFFFF"/>
+        </w:rPr>
+        <w:t>.</w:t>
+      </w:r>
+    </w:p>
+    <w:p>
+      <w:pPr>
+        <w:spacing w:after="120" w:line="360" w:lineRule="auto"/>
+        <w:ind w:firstLine="567"/>
+        <w:jc w:val="both"/>
+        <w:rPr>
+          <w:rFonts w:ascii="Times New Roman" w:hAnsi="Times New Roman" w:cs="Times New Roman"/>
+          <w:color w:val="333333"/>
+          <w:sz w:val="26"/>
+          <w:szCs w:val="26"/>
+          <w:shd w:val="clear" w:color="auto" w:fill="FFFFFF"/>
+        </w:rPr>
+      </w:pPr>
+      <w:r>
+        <w:rPr>
+          <w:rFonts w:ascii="Times New Roman" w:hAnsi="Times New Roman" w:cs="Times New Roman"/>
+          <w:b/>
+          <w:color w:val="333333"/>
+          <w:sz w:val="26"/>
+          <w:szCs w:val="26"/>
+          <w:shd w:val="clear" w:color="auto" w:fill="FFFFFF"/>
+        </w:rPr>
+        <w:t xml:space="preserve"> </w:t>
+      </w:r>
+      <w:r>
+        <w:rPr>
+          <w:rFonts w:ascii="Times New Roman" w:hAnsi="Times New Roman" w:cs="Times New Roman"/>
+          <w:b/>
+          <w:color w:val="333333"/>
+          <w:sz w:val="26"/>
+          <w:szCs w:val="26"/>
+          <w:shd w:val="clear" w:color="auto" w:fill="FFFFFF"/>
+        </w:rPr>
+        <w:t xml:space="preserve"> Policies</w:t>
+      </w:r>
+      <w:r>
+        <w:rPr>
+          <w:rFonts w:ascii="Times New Roman" w:hAnsi="Times New Roman" w:cs="Times New Roman"/>
+          <w:color w:val="333333"/>
+          <w:sz w:val="26"/>
+          <w:szCs w:val="26"/>
+          <w:shd w:val="clear" w:color="auto" w:fill="FFFFFF"/>
+        </w:rPr>
+        <w:t>: được tạo khi chạy lệnh make:policy. Thư mục chứa Class về chính sách cấp phép (authorization policy). Xem thêm chi tiết tại authorization documentation</w:t>
+      </w:r>
+      <w:r>
+        <w:rPr>
+          <w:rFonts w:ascii="Times New Roman" w:hAnsi="Times New Roman" w:cs="Times New Roman"/>
+          <w:color w:val="333333"/>
+          <w:sz w:val="26"/>
+          <w:szCs w:val="26"/>
+          <w:shd w:val="clear" w:color="auto" w:fill="FFFFFF"/>
+        </w:rPr>
+        <w:t>.</w:t>
+      </w:r>
+    </w:p>
+    <w:p>
+      <w:pPr>
+        <w:spacing w:after="120" w:line="360" w:lineRule="auto"/>
+        <w:ind w:firstLine="567"/>
+        <w:jc w:val="both"/>
+        <w:rPr>
+          <w:rFonts w:ascii="Times New Roman" w:hAnsi="Times New Roman" w:cs="Times New Roman"/>
+          <w:color w:val="333333"/>
+          <w:sz w:val="26"/>
+          <w:szCs w:val="26"/>
+          <w:shd w:val="clear" w:color="auto" w:fill="FFFFFF"/>
+        </w:rPr>
+      </w:pPr>
+      <w:r>
+        <w:rPr>
+          <w:rFonts w:ascii="Times New Roman" w:hAnsi="Times New Roman" w:cs="Times New Roman"/>
+          <w:b/>
+          <w:color w:val="333333"/>
+          <w:sz w:val="26"/>
+          <w:szCs w:val="26"/>
+          <w:shd w:val="clear" w:color="auto" w:fill="FFFFFF"/>
+        </w:rPr>
+        <w:t xml:space="preserve"> </w:t>
+      </w:r>
+      <w:r>
+        <w:rPr>
+          <w:rFonts w:ascii="Times New Roman" w:hAnsi="Times New Roman" w:cs="Times New Roman"/>
+          <w:b/>
+          <w:color w:val="333333"/>
+          <w:sz w:val="26"/>
+          <w:szCs w:val="26"/>
+          <w:shd w:val="clear" w:color="auto" w:fill="FFFFFF"/>
+        </w:rPr>
+        <w:t xml:space="preserve"> Providers</w:t>
+      </w:r>
+      <w:r>
+        <w:rPr>
+          <w:rFonts w:ascii="Times New Roman" w:hAnsi="Times New Roman" w:cs="Times New Roman"/>
+          <w:color w:val="333333"/>
+          <w:sz w:val="26"/>
+          <w:szCs w:val="26"/>
+          <w:shd w:val="clear" w:color="auto" w:fill="FFFFFF"/>
+        </w:rPr>
+        <w:t>: chứa toàn bộ  service providers của ứng dụng</w:t>
+      </w:r>
+      <w:r>
+        <w:rPr>
+          <w:rFonts w:ascii="Times New Roman" w:hAnsi="Times New Roman" w:cs="Times New Roman"/>
+          <w:color w:val="333333"/>
+          <w:sz w:val="26"/>
+          <w:szCs w:val="26"/>
+          <w:shd w:val="clear" w:color="auto" w:fill="FFFFFF"/>
+        </w:rPr>
+        <w:t>.</w:t>
+      </w:r>
+    </w:p>
+    <w:p>
+      <w:pPr>
+        <w:pStyle w:val="Heading3"/>
+        <w:spacing w:line="360" w:lineRule="auto"/>
+        <w:rPr>
+          <w:rFonts w:ascii="Times New Roman" w:hAnsi="Times New Roman" w:cs="Times New Roman"/>
+          <w:b/>
+          <w:color w:val="333333"/>
+          <w:sz w:val="26"/>
+          <w:szCs w:val="26"/>
+          <w:shd w:val="clear" w:color="auto" w:fill="FFFFFF"/>
+        </w:rPr>
+      </w:pPr>
+      <w:bookmarkStart w:id="30" w:name="_Toc478745621"/>
+      <w:r>
+        <w:rPr>
+          <w:rFonts w:ascii="Times New Roman" w:hAnsi="Times New Roman" w:cs="Times New Roman"/>
+          <w:b/>
+          <w:color w:val="333333"/>
+          <w:sz w:val="26"/>
+          <w:szCs w:val="26"/>
+          <w:shd w:val="clear" w:color="auto" w:fill="FFFFFF"/>
+        </w:rPr>
+        <w:t>NGUYÊN LÝ HOẠT ĐỘNG CỦA LARAVEL</w:t>
       </w:r>
       <w:bookmarkEnd w:id="30"/>
     </w:p>
@@ -9170,69 +10575,6 @@
           <w:shd w:val="clear" w:color="auto" w:fill="FFFFFF"/>
         </w:rPr>
       </w:pPr>
-      <w:r>
-        <w:rPr>
-          <w:rFonts w:ascii="Times New Roman" w:hAnsi="Times New Roman" w:cs="Times New Roman"/>
-          <w:color w:val="333333"/>
-          <w:sz w:val="26"/>
-          <w:szCs w:val="26"/>
-          <w:shd w:val="clear" w:color="auto" w:fill="FFFFFF"/>
-        </w:rPr>
-        <w:t>Lúc này  Controller sẽ thực hiện việc  điều hành của mình nhằm có phản hồi phù hợp với tương tác từ phía người dùng. Trong một số trường hợp, Controller ngay lập tức render một View và gởi trả kết quả cho trình duyệt.</w:t>
-      </w:r>
-      <w:r>
-        <w:rPr>
-          <w:rFonts w:ascii="Times New Roman" w:hAnsi="Times New Roman" w:cs="Times New Roman"/>
-          <w:b/>
-          <w:color w:val="333333"/>
-          <w:sz w:val="26"/>
-          <w:szCs w:val="26"/>
-          <w:shd w:val="clear" w:color="auto" w:fill="FFFFFF"/>
-        </w:rPr>
-        <w:t xml:space="preserve"> </w:t>
-      </w:r>
-      <w:r>
-        <w:rPr>
-          <w:rFonts w:ascii="Times New Roman" w:hAnsi="Times New Roman" w:cs="Times New Roman"/>
-          <w:color w:val="333333"/>
-          <w:sz w:val="26"/>
-          <w:szCs w:val="26"/>
-          <w:shd w:val="clear" w:color="auto" w:fill="FFFFFF"/>
-        </w:rPr>
-        <w:t>Thông thường, đối với các trang web động, Controller tương tác với Model, tương tác với cơ sở dữ liệu,</w:t>
-      </w:r>
-      <w:r>
-        <w:rPr>
-          <w:rFonts w:ascii="Times New Roman" w:hAnsi="Times New Roman" w:cs="Times New Roman"/>
-          <w:b/>
-          <w:color w:val="333333"/>
-          <w:sz w:val="26"/>
-          <w:szCs w:val="26"/>
-          <w:shd w:val="clear" w:color="auto" w:fill="FFFFFF"/>
-        </w:rPr>
-        <w:t xml:space="preserve"> </w:t>
-      </w:r>
-      <w:r>
-        <w:rPr>
-          <w:rFonts w:ascii="Times New Roman" w:hAnsi="Times New Roman" w:cs="Times New Roman"/>
-          <w:color w:val="333333"/>
-          <w:sz w:val="26"/>
-          <w:szCs w:val="26"/>
-          <w:shd w:val="clear" w:color="auto" w:fill="FFFFFF"/>
-        </w:rPr>
-        <w:t xml:space="preserve">lấy </w:t>
-      </w:r>
-      <w:r>
-        <w:rPr>
-          <w:rFonts w:ascii="Times New Roman" w:hAnsi="Times New Roman" w:cs="Times New Roman"/>
-          <w:color w:val="333333"/>
-          <w:sz w:val="26"/>
-          <w:szCs w:val="26"/>
-          <w:shd w:val="clear" w:color="auto" w:fill="FFFFFF"/>
-        </w:rPr>
-        <w:lastRenderedPageBreak/>
-        <w:t xml:space="preserve">các thông tin cần thiết, cuối cùng mới thực hiện render một View và gởi kết quả về </w:t>
-      </w:r>
       <w:r>
         <w:rPr>
           <w:noProof/>
@@ -9241,13 +10583,13 @@
           <wp:anchor distT="0" distB="0" distL="114300" distR="114300" simplePos="0" relativeHeight="251681792" behindDoc="0" locked="0" layoutInCell="1" allowOverlap="1">
             <wp:simplePos x="0" y="0"/>
             <wp:positionH relativeFrom="margin">
-              <wp:align>center</wp:align>
+              <wp:align>left</wp:align>
             </wp:positionH>
             <wp:positionV relativeFrom="paragraph">
-              <wp:posOffset>522390</wp:posOffset>
+              <wp:posOffset>1664335</wp:posOffset>
             </wp:positionV>
-            <wp:extent cx="5115201" cy="3256521"/>
-            <wp:effectExtent l="0" t="0" r="0" b="1270"/>
+            <wp:extent cx="5363845" cy="2733675"/>
+            <wp:effectExtent l="0" t="0" r="8255" b="9525"/>
             <wp:wrapTopAndBottom/>
             <wp:docPr id="24" name="Picture 24" descr="http://kcntt.duytan.edu.vn/uploads/0df53e14-3cf2-40ae-b59b-acef1e919f88_untitled.png"/>
             <wp:cNvGraphicFramePr>
@@ -9263,7 +10605,7 @@
                     </pic:cNvPicPr>
                   </pic:nvPicPr>
                   <pic:blipFill>
-                    <a:blip r:embed="rId20">
+                    <a:blip r:embed="rId22">
                       <a:extLst>
                         <a:ext uri="{28A0092B-C50C-407E-A947-70E740481C1C}">
                           <a14:useLocalDpi xmlns:a14="http://schemas.microsoft.com/office/drawing/2010/main" val="0"/>
@@ -9278,7 +10620,7 @@
                   <pic:spPr bwMode="auto">
                     <a:xfrm>
                       <a:off x="0" y="0"/>
-                      <a:ext cx="5115201" cy="3256521"/>
+                      <a:ext cx="5363845" cy="2733675"/>
                     </a:xfrm>
                     <a:prstGeom prst="rect">
                       <a:avLst/>
@@ -9291,6 +10633,12 @@
                 </pic:pic>
               </a:graphicData>
             </a:graphic>
+            <wp14:sizeRelH relativeFrom="margin">
+              <wp14:pctWidth>0</wp14:pctWidth>
+            </wp14:sizeRelH>
+            <wp14:sizeRelV relativeFrom="margin">
+              <wp14:pctHeight>0</wp14:pctHeight>
+            </wp14:sizeRelV>
           </wp:anchor>
         </w:drawing>
       </w:r>
@@ -9302,7 +10650,69 @@
           <w:szCs w:val="26"/>
           <w:shd w:val="clear" w:color="auto" w:fill="FFFFFF"/>
         </w:rPr>
-        <w:t>cho trình duyệt.</w:t>
+        <w:t>Lúc này  Controller sẽ thực hiện việc  điều hành của mình nhằm có phản hồi phù hợp với tương tác từ phía người dùng. Trong một số trường hợp, Controller ngay lập tức render một View và gởi trả kết quả cho trình duyệt.</w:t>
+      </w:r>
+      <w:r>
+        <w:rPr>
+          <w:rFonts w:ascii="Times New Roman" w:hAnsi="Times New Roman" w:cs="Times New Roman"/>
+          <w:b/>
+          <w:color w:val="333333"/>
+          <w:sz w:val="26"/>
+          <w:szCs w:val="26"/>
+          <w:shd w:val="clear" w:color="auto" w:fill="FFFFFF"/>
+        </w:rPr>
+        <w:t xml:space="preserve"> </w:t>
+      </w:r>
+      <w:r>
+        <w:rPr>
+          <w:rFonts w:ascii="Times New Roman" w:hAnsi="Times New Roman" w:cs="Times New Roman"/>
+          <w:color w:val="333333"/>
+          <w:sz w:val="26"/>
+          <w:szCs w:val="26"/>
+          <w:shd w:val="clear" w:color="auto" w:fill="FFFFFF"/>
+        </w:rPr>
+        <w:t>Thông thường, đối với các trang web động, Controller tương tác với Model, tương tác với cơ sở dữ liệu,</w:t>
+      </w:r>
+      <w:r>
+        <w:rPr>
+          <w:rFonts w:ascii="Times New Roman" w:hAnsi="Times New Roman" w:cs="Times New Roman"/>
+          <w:b/>
+          <w:color w:val="333333"/>
+          <w:sz w:val="26"/>
+          <w:szCs w:val="26"/>
+          <w:shd w:val="clear" w:color="auto" w:fill="FFFFFF"/>
+        </w:rPr>
+        <w:t xml:space="preserve"> </w:t>
+      </w:r>
+      <w:r>
+        <w:rPr>
+          <w:rFonts w:ascii="Times New Roman" w:hAnsi="Times New Roman" w:cs="Times New Roman"/>
+          <w:color w:val="333333"/>
+          <w:sz w:val="26"/>
+          <w:szCs w:val="26"/>
+          <w:shd w:val="clear" w:color="auto" w:fill="FFFFFF"/>
+        </w:rPr>
+        <w:t>lấy</w:t>
+      </w:r>
+      <w:r>
+        <w:rPr>
+          <w:rFonts w:ascii="Times New Roman" w:hAnsi="Times New Roman" w:cs="Times New Roman"/>
+          <w:color w:val="333333"/>
+          <w:sz w:val="26"/>
+          <w:szCs w:val="26"/>
+          <w:shd w:val="clear" w:color="auto" w:fill="FFFFFF"/>
+        </w:rPr>
+        <w:t xml:space="preserve"> </w:t>
+      </w:r>
+      <w:r>
+        <w:rPr>
+          <w:rFonts w:ascii="Times New Roman" w:hAnsi="Times New Roman" w:cs="Times New Roman"/>
+          <w:color w:val="333333"/>
+          <w:sz w:val="26"/>
+          <w:szCs w:val="26"/>
+          <w:shd w:val="clear" w:color="auto" w:fill="FFFFFF"/>
+        </w:rPr>
+        <w:t>các thông tin cần thiết, cuối cùng mới thực hiện render một View và gởi kết quả về cho trình duyệt.</w:t>
       </w:r>
     </w:p>
     <w:p>
@@ -9335,7 +10745,7 @@
           <w:szCs w:val="28"/>
         </w:rPr>
       </w:pPr>
-      <w:bookmarkStart w:id="31" w:name="_Toc478681055"/>
+      <w:bookmarkStart w:id="31" w:name="_Toc478745622"/>
       <w:r>
         <w:rPr>
           <w:rFonts w:ascii="Times New Roman" w:hAnsi="Times New Roman"/>
@@ -9345,11 +10755,13 @@
         </w:rPr>
         <w:t>RESPONSIVEVOICE API:</w:t>
       </w:r>
+      <w:bookmarkStart w:id="32" w:name="_GoBack"/>
       <w:bookmarkEnd w:id="31"/>
+      <w:bookmarkEnd w:id="32"/>
     </w:p>
     <w:sectPr>
-      <w:headerReference w:type="default" r:id="rId21"/>
-      <w:footerReference w:type="default" r:id="rId22"/>
+      <w:headerReference w:type="default" r:id="rId23"/>
+      <w:footerReference w:type="default" r:id="rId24"/>
       <w:pgSz w:w="11906" w:h="16838" w:code="9"/>
       <w:pgMar w:top="1134" w:right="1134" w:bottom="1134" w:left="1985" w:header="720" w:footer="720" w:gutter="0"/>
       <w:pgNumType w:start="1"/>
@@ -9427,7 +10839,7 @@
           <w:rPr>
             <w:noProof/>
           </w:rPr>
-          <w:t>5</w:t>
+          <w:t>19</w:t>
         </w:r>
         <w:r>
           <w:rPr>
@@ -9608,6 +11020,92 @@
 <file path=word/numbering.xml><?xml version="1.0" encoding="utf-8"?>
 <w:numbering xmlns:wpc="http://schemas.microsoft.com/office/word/2010/wordprocessingCanvas" xmlns:cx="http://schemas.microsoft.com/office/drawing/2014/chartex" xmlns:cx1="http://schemas.microsoft.com/office/drawing/2015/9/8/chartex" xmlns:cx2="http://schemas.microsoft.com/office/drawing/2015/10/21/chartex" xmlns:cx3="http://schemas.microsoft.com/office/drawing/2016/5/9/chartex" xmlns:cx4="http://schemas.microsoft.com/office/drawing/2016/5/10/chartex" xmlns:cx5="http://schemas.microsoft.com/office/drawing/2016/5/11/chartex" xmlns:cx6="http://schemas.microsoft.com/office/drawing/2016/5/12/chartex" xmlns:cx7="http://schemas.microsoft.com/office/drawing/2016/5/13/chartex" xmlns:cx8="http://schemas.microsoft.com/office/drawing/2016/5/14/chartex" xmlns:mc="http://schemas.openxmlformats.org/markup-compatibility/2006" xmlns:o="urn:schemas-microsoft-com:office:office" xmlns:r="http://schemas.openxmlformats.org/officeDocument/2006/relationships" xmlns:m="http://schemas.openxmlformats.org/officeDocument/2006/math" xmlns:v="urn:schemas-microsoft-com:vml" xmlns:wp14="http://schemas.microsoft.com/office/word/2010/wordprocessingDrawing" xmlns:wp="http://schemas.openxmlformats.org/drawingml/2006/wordprocessingDrawing" xmlns:w10="urn:schemas-microsoft-com:office:word" xmlns:w="http://schemas.openxmlformats.org/wordprocessingml/2006/main" xmlns:w14="http://schemas.microsoft.com/office/word/2010/wordml" xmlns:w15="http://schemas.microsoft.com/office/word/2012/wordml" xmlns:w16se="http://schemas.microsoft.com/office/word/2015/wordml/symex" xmlns:wpg="http://schemas.microsoft.com/office/word/2010/wordprocessingGroup" xmlns:wpi="http://schemas.microsoft.com/office/word/2010/wordprocessingInk" xmlns:wne="http://schemas.microsoft.com/office/word/2006/wordml" xmlns:wps="http://schemas.microsoft.com/office/word/2010/wordprocessingShape" mc:Ignorable="w14 w15 w16se wp14">
   <w:abstractNum w:abstractNumId="0" w15:restartNumberingAfterBreak="0">
+    <w:nsid w:val="056A5928"/>
+    <w:multiLevelType w:val="hybridMultilevel"/>
+    <w:tmpl w:val="5A54D884"/>
+    <w:lvl w:ilvl="0" w:tplc="0409000F">
+      <w:start w:val="1"/>
+      <w:numFmt w:val="decimal"/>
+      <w:lvlText w:val="%1."/>
+      <w:lvlJc w:val="left"/>
+      <w:pPr>
+        <w:ind w:left="1440" w:hanging="360"/>
+      </w:pPr>
+    </w:lvl>
+    <w:lvl w:ilvl="1" w:tplc="04090019" w:tentative="1">
+      <w:start w:val="1"/>
+      <w:numFmt w:val="lowerLetter"/>
+      <w:lvlText w:val="%2."/>
+      <w:lvlJc w:val="left"/>
+      <w:pPr>
+        <w:ind w:left="2160" w:hanging="360"/>
+      </w:pPr>
+    </w:lvl>
+    <w:lvl w:ilvl="2" w:tplc="0409001B" w:tentative="1">
+      <w:start w:val="1"/>
+      <w:numFmt w:val="lowerRoman"/>
+      <w:lvlText w:val="%3."/>
+      <w:lvlJc w:val="right"/>
+      <w:pPr>
+        <w:ind w:left="2880" w:hanging="180"/>
+      </w:pPr>
+    </w:lvl>
+    <w:lvl w:ilvl="3" w:tplc="0409000F" w:tentative="1">
+      <w:start w:val="1"/>
+      <w:numFmt w:val="decimal"/>
+      <w:lvlText w:val="%4."/>
+      <w:lvlJc w:val="left"/>
+      <w:pPr>
+        <w:ind w:left="3600" w:hanging="360"/>
+      </w:pPr>
+    </w:lvl>
+    <w:lvl w:ilvl="4" w:tplc="04090019" w:tentative="1">
+      <w:start w:val="1"/>
+      <w:numFmt w:val="lowerLetter"/>
+      <w:lvlText w:val="%5."/>
+      <w:lvlJc w:val="left"/>
+      <w:pPr>
+        <w:ind w:left="4320" w:hanging="360"/>
+      </w:pPr>
+    </w:lvl>
+    <w:lvl w:ilvl="5" w:tplc="0409001B" w:tentative="1">
+      <w:start w:val="1"/>
+      <w:numFmt w:val="lowerRoman"/>
+      <w:lvlText w:val="%6."/>
+      <w:lvlJc w:val="right"/>
+      <w:pPr>
+        <w:ind w:left="5040" w:hanging="180"/>
+      </w:pPr>
+    </w:lvl>
+    <w:lvl w:ilvl="6" w:tplc="0409000F" w:tentative="1">
+      <w:start w:val="1"/>
+      <w:numFmt w:val="decimal"/>
+      <w:lvlText w:val="%7."/>
+      <w:lvlJc w:val="left"/>
+      <w:pPr>
+        <w:ind w:left="5760" w:hanging="360"/>
+      </w:pPr>
+    </w:lvl>
+    <w:lvl w:ilvl="7" w:tplc="04090019" w:tentative="1">
+      <w:start w:val="1"/>
+      <w:numFmt w:val="lowerLetter"/>
+      <w:lvlText w:val="%8."/>
+      <w:lvlJc w:val="left"/>
+      <w:pPr>
+        <w:ind w:left="6480" w:hanging="360"/>
+      </w:pPr>
+    </w:lvl>
+    <w:lvl w:ilvl="8" w:tplc="0409001B" w:tentative="1">
+      <w:start w:val="1"/>
+      <w:numFmt w:val="lowerRoman"/>
+      <w:lvlText w:val="%9."/>
+      <w:lvlJc w:val="right"/>
+      <w:pPr>
+        <w:ind w:left="7200" w:hanging="180"/>
+      </w:pPr>
+    </w:lvl>
+  </w:abstractNum>
+  <w:abstractNum w:abstractNumId="1" w15:restartNumberingAfterBreak="0">
     <w:nsid w:val="07E7496C"/>
     <w:multiLevelType w:val="hybridMultilevel"/>
     <w:tmpl w:val="60B467CA"/>
@@ -9720,7 +11218,7 @@
       </w:rPr>
     </w:lvl>
   </w:abstractNum>
-  <w:abstractNum w:abstractNumId="1" w15:restartNumberingAfterBreak="0">
+  <w:abstractNum w:abstractNumId="2" w15:restartNumberingAfterBreak="0">
     <w:nsid w:val="0F2D61C0"/>
     <w:multiLevelType w:val="hybridMultilevel"/>
     <w:tmpl w:val="0E3C71C4"/>
@@ -9833,7 +11331,7 @@
       </w:rPr>
     </w:lvl>
   </w:abstractNum>
-  <w:abstractNum w:abstractNumId="2" w15:restartNumberingAfterBreak="0">
+  <w:abstractNum w:abstractNumId="3" w15:restartNumberingAfterBreak="0">
     <w:nsid w:val="11645FCC"/>
     <w:multiLevelType w:val="multilevel"/>
     <w:tmpl w:val="BCB8636E"/>
@@ -9946,7 +11444,7 @@
       </w:rPr>
     </w:lvl>
   </w:abstractNum>
-  <w:abstractNum w:abstractNumId="3" w15:restartNumberingAfterBreak="0">
+  <w:abstractNum w:abstractNumId="4" w15:restartNumberingAfterBreak="0">
     <w:nsid w:val="1368331A"/>
     <w:multiLevelType w:val="hybridMultilevel"/>
     <w:tmpl w:val="2E863F60"/>
@@ -10058,7 +11556,7 @@
       </w:rPr>
     </w:lvl>
   </w:abstractNum>
-  <w:abstractNum w:abstractNumId="4" w15:restartNumberingAfterBreak="0">
+  <w:abstractNum w:abstractNumId="5" w15:restartNumberingAfterBreak="0">
     <w:nsid w:val="2FEA6FBC"/>
     <w:multiLevelType w:val="hybridMultilevel"/>
     <w:tmpl w:val="3BACAAEC"/>
@@ -10150,7 +11648,7 @@
       </w:pPr>
     </w:lvl>
   </w:abstractNum>
-  <w:abstractNum w:abstractNumId="5" w15:restartNumberingAfterBreak="0">
+  <w:abstractNum w:abstractNumId="6" w15:restartNumberingAfterBreak="0">
     <w:nsid w:val="32715A76"/>
     <w:multiLevelType w:val="hybridMultilevel"/>
     <w:tmpl w:val="754E8F0C"/>
@@ -10242,7 +11740,7 @@
       </w:pPr>
     </w:lvl>
   </w:abstractNum>
-  <w:abstractNum w:abstractNumId="6" w15:restartNumberingAfterBreak="0">
+  <w:abstractNum w:abstractNumId="7" w15:restartNumberingAfterBreak="0">
     <w:nsid w:val="48260FD4"/>
     <w:multiLevelType w:val="hybridMultilevel"/>
     <w:tmpl w:val="EA729D8C"/>
@@ -10354,7 +11852,7 @@
       </w:rPr>
     </w:lvl>
   </w:abstractNum>
-  <w:abstractNum w:abstractNumId="7" w15:restartNumberingAfterBreak="0">
+  <w:abstractNum w:abstractNumId="8" w15:restartNumberingAfterBreak="0">
     <w:nsid w:val="4E04373C"/>
     <w:multiLevelType w:val="multilevel"/>
     <w:tmpl w:val="648228CC"/>
@@ -10467,7 +11965,7 @@
       </w:pPr>
     </w:lvl>
   </w:abstractNum>
-  <w:abstractNum w:abstractNumId="8" w15:restartNumberingAfterBreak="0">
+  <w:abstractNum w:abstractNumId="9" w15:restartNumberingAfterBreak="0">
     <w:nsid w:val="55B25886"/>
     <w:multiLevelType w:val="hybridMultilevel"/>
     <w:tmpl w:val="72FCC84C"/>
@@ -10559,7 +12057,7 @@
       </w:pPr>
     </w:lvl>
   </w:abstractNum>
-  <w:abstractNum w:abstractNumId="9" w15:restartNumberingAfterBreak="0">
+  <w:abstractNum w:abstractNumId="10" w15:restartNumberingAfterBreak="0">
     <w:nsid w:val="5C947138"/>
     <w:multiLevelType w:val="hybridMultilevel"/>
     <w:tmpl w:val="5EEE2A92"/>
@@ -10648,7 +12146,7 @@
       </w:pPr>
     </w:lvl>
   </w:abstractNum>
-  <w:abstractNum w:abstractNumId="10" w15:restartNumberingAfterBreak="0">
+  <w:abstractNum w:abstractNumId="11" w15:restartNumberingAfterBreak="0">
     <w:nsid w:val="67BE2685"/>
     <w:multiLevelType w:val="hybridMultilevel"/>
     <w:tmpl w:val="12046B68"/>
@@ -10741,37 +12239,40 @@
     </w:lvl>
   </w:abstractNum>
   <w:num w:numId="1">
+    <w:abstractNumId w:val="4"/>
+  </w:num>
+  <w:num w:numId="2">
     <w:abstractNumId w:val="3"/>
   </w:num>
-  <w:num w:numId="2">
+  <w:num w:numId="3">
+    <w:abstractNumId w:val="7"/>
+  </w:num>
+  <w:num w:numId="4">
+    <w:abstractNumId w:val="1"/>
+  </w:num>
+  <w:num w:numId="5">
     <w:abstractNumId w:val="2"/>
   </w:num>
-  <w:num w:numId="3">
+  <w:num w:numId="6">
+    <w:abstractNumId w:val="11"/>
+  </w:num>
+  <w:num w:numId="7">
+    <w:abstractNumId w:val="5"/>
+  </w:num>
+  <w:num w:numId="8">
     <w:abstractNumId w:val="6"/>
   </w:num>
-  <w:num w:numId="4">
-    <w:abstractNumId w:val="0"/>
+  <w:num w:numId="9">
+    <w:abstractNumId w:val="9"/>
   </w:num>
-  <w:num w:numId="5">
-    <w:abstractNumId w:val="1"/>
-  </w:num>
-  <w:num w:numId="6">
+  <w:num w:numId="10">
     <w:abstractNumId w:val="10"/>
   </w:num>
-  <w:num w:numId="7">
-    <w:abstractNumId w:val="4"/>
-  </w:num>
-  <w:num w:numId="8">
-    <w:abstractNumId w:val="5"/>
-  </w:num>
-  <w:num w:numId="9">
+  <w:num w:numId="11">
     <w:abstractNumId w:val="8"/>
   </w:num>
-  <w:num w:numId="10">
-    <w:abstractNumId w:val="9"/>
-  </w:num>
-  <w:num w:numId="11">
-    <w:abstractNumId w:val="7"/>
+  <w:num w:numId="12">
+    <w:abstractNumId w:val="0"/>
   </w:num>
 </w:numbering>
 </file>
@@ -11756,7 +13257,7 @@
 </file>
 
 <file path=customXml/itemProps1.xml><?xml version="1.0" encoding="utf-8"?>
-<ds:datastoreItem xmlns:ds="http://schemas.openxmlformats.org/officeDocument/2006/customXml" ds:itemID="{1C4C2484-A7FD-425E-9DC9-AE1B975A6B1D}">
+<ds:datastoreItem xmlns:ds="http://schemas.openxmlformats.org/officeDocument/2006/customXml" ds:itemID="{96CBFD5B-B0DD-4DA6-BEAB-86D51735812B}">
   <ds:schemaRefs>
     <ds:schemaRef ds:uri="http://schemas.openxmlformats.org/officeDocument/2006/bibliography"/>
   </ds:schemaRefs>

</xml_diff>

<commit_message>
RP: complete part 2
</commit_message>
<xml_diff>
--- a/doc/report/RFID_Report_v1.0.docx
+++ b/doc/report/RFID_Report_v1.0.docx
@@ -10755,8 +10755,429 @@
         </w:rPr>
         <w:t>RESPONSIVEVOICE API:</w:t>
       </w:r>
+      <w:bookmarkEnd w:id="31"/>
+    </w:p>
+    <w:p>
+      <w:pPr>
+        <w:spacing w:line="360" w:lineRule="auto"/>
+        <w:ind w:firstLine="567"/>
+        <w:jc w:val="both"/>
+        <w:rPr>
+          <w:rFonts w:ascii="Times New Roman" w:hAnsi="Times New Roman" w:cs="Times New Roman"/>
+          <w:color w:val="333333"/>
+          <w:sz w:val="26"/>
+          <w:szCs w:val="26"/>
+          <w:shd w:val="clear" w:color="auto" w:fill="FFFFFF"/>
+        </w:rPr>
+      </w:pPr>
+      <w:r>
+        <w:rPr>
+          <w:rFonts w:ascii="Times New Roman" w:hAnsi="Times New Roman" w:cs="Times New Roman"/>
+          <w:color w:val="333333"/>
+          <w:sz w:val="26"/>
+          <w:szCs w:val="26"/>
+          <w:shd w:val="clear" w:color="auto" w:fill="FFFFFF"/>
+        </w:rPr>
+        <w:t>ResponsiveVoice là thư viện Text-To-Speech dựa trên HTML5 được thiết kế để thêm tính năng thoại vào các trang web và ứng dụng trên tất cả các thiết bị điện thoại thông minh, máy tính bảng và máy tính để bàn.</w:t>
+      </w:r>
+      <w:r>
+        <w:rPr>
+          <w:rFonts w:ascii="Times New Roman" w:hAnsi="Times New Roman" w:cs="Times New Roman"/>
+          <w:color w:val="333333"/>
+          <w:sz w:val="26"/>
+          <w:szCs w:val="26"/>
+          <w:shd w:val="clear" w:color="auto" w:fill="FFFFFF"/>
+        </w:rPr>
+        <w:t> </w:t>
+      </w:r>
+      <w:r>
+        <w:rPr>
+          <w:rFonts w:ascii="Times New Roman" w:hAnsi="Times New Roman" w:cs="Times New Roman"/>
+          <w:color w:val="333333"/>
+          <w:sz w:val="26"/>
+          <w:szCs w:val="26"/>
+          <w:shd w:val="clear" w:color="auto" w:fill="FFFFFF"/>
+        </w:rPr>
+        <w:t>Nó hỗ trợ 51 ngôn ngữ thông qua 168 tiếng, không phụ thuộc và nặng chỉ</w:t>
+      </w:r>
+      <w:r>
+        <w:rPr>
+          <w:rFonts w:ascii="Times New Roman" w:hAnsi="Times New Roman" w:cs="Times New Roman"/>
+          <w:color w:val="333333"/>
+          <w:sz w:val="26"/>
+          <w:szCs w:val="26"/>
+          <w:shd w:val="clear" w:color="auto" w:fill="FFFFFF"/>
+        </w:rPr>
+        <w:t xml:space="preserve"> 14kb.</w:t>
+      </w:r>
+    </w:p>
+    <w:p>
+      <w:pPr>
+        <w:spacing w:line="360" w:lineRule="auto"/>
+        <w:ind w:firstLine="567"/>
+        <w:jc w:val="both"/>
+        <w:rPr>
+          <w:rFonts w:ascii="Times New Roman" w:hAnsi="Times New Roman" w:cs="Times New Roman"/>
+          <w:color w:val="333333"/>
+          <w:sz w:val="26"/>
+          <w:szCs w:val="26"/>
+          <w:shd w:val="clear" w:color="auto" w:fill="FFFFFF"/>
+        </w:rPr>
+      </w:pPr>
+      <w:r>
+        <w:rPr>
+          <w:rFonts w:ascii="Times New Roman" w:hAnsi="Times New Roman" w:cs="Times New Roman"/>
+          <w:color w:val="333333"/>
+          <w:sz w:val="26"/>
+          <w:szCs w:val="26"/>
+          <w:shd w:val="clear" w:color="auto" w:fill="FFFFFF"/>
+        </w:rPr>
+        <w:t>ResponsiveVoice được xây d</w:t>
+      </w:r>
+      <w:r>
+        <w:rPr>
+          <w:rFonts w:ascii="Times New Roman" w:hAnsi="Times New Roman" w:cs="Times New Roman"/>
+          <w:color w:val="333333"/>
+          <w:sz w:val="26"/>
+          <w:szCs w:val="26"/>
+          <w:shd w:val="clear" w:color="auto" w:fill="FFFFFF"/>
+        </w:rPr>
+        <w:t>ự</w:t>
+      </w:r>
+      <w:r>
+        <w:rPr>
+          <w:rFonts w:ascii="Times New Roman" w:hAnsi="Times New Roman" w:cs="Times New Roman"/>
+          <w:color w:val="333333"/>
+          <w:sz w:val="26"/>
+          <w:szCs w:val="26"/>
+          <w:shd w:val="clear" w:color="auto" w:fill="FFFFFF"/>
+        </w:rPr>
+        <w:t>ng bằng javascript</w:t>
+      </w:r>
+      <w:r>
+        <w:rPr>
+          <w:rFonts w:ascii="Times New Roman" w:hAnsi="Times New Roman" w:cs="Times New Roman"/>
+          <w:color w:val="333333"/>
+          <w:sz w:val="26"/>
+          <w:szCs w:val="26"/>
+          <w:shd w:val="clear" w:color="auto" w:fill="FFFFFF"/>
+        </w:rPr>
+        <w:t>. Với người dùng sử dụng miễn phí, ResponsiveVoice hỗ trợ 3 cách sử dụng:</w:t>
+      </w:r>
+    </w:p>
+    <w:p>
+      <w:pPr>
+        <w:pStyle w:val="ListParagraph"/>
+        <w:numPr>
+          <w:ilvl w:val="0"/>
+          <w:numId w:val="13"/>
+        </w:numPr>
+        <w:spacing w:line="360" w:lineRule="auto"/>
+        <w:ind w:left="709" w:hanging="283"/>
+        <w:jc w:val="both"/>
+        <w:rPr>
+          <w:rFonts w:ascii="Times New Roman" w:hAnsi="Times New Roman"/>
+          <w:color w:val="333333"/>
+          <w:sz w:val="26"/>
+          <w:szCs w:val="26"/>
+          <w:shd w:val="clear" w:color="auto" w:fill="FFFFFF"/>
+        </w:rPr>
+      </w:pPr>
+      <w:r>
+        <w:rPr>
+          <w:rFonts w:ascii="Times New Roman" w:hAnsi="Times New Roman"/>
+          <w:color w:val="333333"/>
+          <w:sz w:val="26"/>
+          <w:szCs w:val="26"/>
+          <w:shd w:val="clear" w:color="auto" w:fill="FFFFFF"/>
+        </w:rPr>
+        <w:t>WordPress Plugin (</w:t>
+      </w:r>
+      <w:r>
+        <w:rPr>
+          <w:rFonts w:ascii="Times New Roman" w:hAnsi="Times New Roman"/>
+          <w:color w:val="333333"/>
+          <w:sz w:val="26"/>
+          <w:szCs w:val="26"/>
+          <w:shd w:val="clear" w:color="auto" w:fill="FFFFFF"/>
+        </w:rPr>
+        <w:t>Hỗ trợ cả</w:t>
+      </w:r>
+      <w:r>
+        <w:rPr>
+          <w:rFonts w:ascii="Times New Roman" w:hAnsi="Times New Roman"/>
+          <w:color w:val="333333"/>
+          <w:sz w:val="26"/>
+          <w:szCs w:val="26"/>
+          <w:shd w:val="clear" w:color="auto" w:fill="FFFFFF"/>
+        </w:rPr>
+        <w:t xml:space="preserve"> </w:t>
+      </w:r>
+      <w:r>
+        <w:rPr>
+          <w:rFonts w:ascii="Times New Roman" w:hAnsi="Times New Roman"/>
+          <w:color w:val="333333"/>
+          <w:sz w:val="26"/>
+          <w:szCs w:val="26"/>
+          <w:shd w:val="clear" w:color="auto" w:fill="FFFFFF"/>
+        </w:rPr>
+        <w:t xml:space="preserve">bản </w:t>
+      </w:r>
+      <w:r>
+        <w:rPr>
+          <w:rFonts w:ascii="Times New Roman" w:hAnsi="Times New Roman"/>
+          <w:color w:val="333333"/>
+          <w:sz w:val="26"/>
+          <w:szCs w:val="26"/>
+          <w:shd w:val="clear" w:color="auto" w:fill="FFFFFF"/>
+        </w:rPr>
+        <w:t>thương mại</w:t>
+      </w:r>
+      <w:r>
+        <w:rPr>
+          <w:rFonts w:ascii="Times New Roman" w:hAnsi="Times New Roman"/>
+          <w:color w:val="333333"/>
+          <w:sz w:val="26"/>
+          <w:szCs w:val="26"/>
+          <w:shd w:val="clear" w:color="auto" w:fill="FFFFFF"/>
+        </w:rPr>
+        <w:t xml:space="preserve"> cho doanh nghiệp</w:t>
+      </w:r>
+      <w:r>
+        <w:rPr>
+          <w:rFonts w:ascii="Times New Roman" w:hAnsi="Times New Roman"/>
+          <w:color w:val="333333"/>
+          <w:sz w:val="26"/>
+          <w:szCs w:val="26"/>
+          <w:shd w:val="clear" w:color="auto" w:fill="FFFFFF"/>
+        </w:rPr>
+        <w:t>)</w:t>
+      </w:r>
+    </w:p>
+    <w:p>
+      <w:pPr>
+        <w:pStyle w:val="ListParagraph"/>
+        <w:numPr>
+          <w:ilvl w:val="0"/>
+          <w:numId w:val="13"/>
+        </w:numPr>
+        <w:spacing w:line="360" w:lineRule="auto"/>
+        <w:ind w:left="709" w:hanging="283"/>
+        <w:jc w:val="both"/>
+        <w:rPr>
+          <w:rFonts w:ascii="Times New Roman" w:hAnsi="Times New Roman"/>
+          <w:color w:val="333333"/>
+          <w:sz w:val="26"/>
+          <w:szCs w:val="26"/>
+          <w:shd w:val="clear" w:color="auto" w:fill="FFFFFF"/>
+        </w:rPr>
+      </w:pPr>
+      <w:r>
+        <w:rPr>
+          <w:rFonts w:ascii="Times New Roman" w:hAnsi="Times New Roman"/>
+          <w:color w:val="333333"/>
+          <w:sz w:val="26"/>
+          <w:szCs w:val="26"/>
+          <w:shd w:val="clear" w:color="auto" w:fill="FFFFFF"/>
+        </w:rPr>
+        <w:t>Phiên bản miễ</w:t>
+      </w:r>
+      <w:r>
+        <w:rPr>
+          <w:rFonts w:ascii="Times New Roman" w:hAnsi="Times New Roman"/>
+          <w:color w:val="333333"/>
+          <w:sz w:val="26"/>
+          <w:szCs w:val="26"/>
+          <w:shd w:val="clear" w:color="auto" w:fill="FFFFFF"/>
+        </w:rPr>
+        <w:t>n phí</w:t>
+      </w:r>
+      <w:r>
+        <w:rPr>
+          <w:rFonts w:ascii="Times New Roman" w:hAnsi="Times New Roman"/>
+          <w:color w:val="333333"/>
+          <w:sz w:val="26"/>
+          <w:szCs w:val="26"/>
+          <w:shd w:val="clear" w:color="auto" w:fill="FFFFFF"/>
+        </w:rPr>
+        <w:t xml:space="preserve"> Voice Agent (tính năng miễn phí không giới hạn cho mục đích thương mại và phi thương mại)</w:t>
+      </w:r>
+    </w:p>
+    <w:p>
+      <w:pPr>
+        <w:pStyle w:val="ListParagraph"/>
+        <w:numPr>
+          <w:ilvl w:val="0"/>
+          <w:numId w:val="13"/>
+        </w:numPr>
+        <w:spacing w:line="360" w:lineRule="auto"/>
+        <w:ind w:left="709" w:hanging="283"/>
+        <w:jc w:val="both"/>
+        <w:rPr>
+          <w:rFonts w:ascii="Times New Roman" w:hAnsi="Times New Roman"/>
+          <w:color w:val="333333"/>
+          <w:sz w:val="26"/>
+          <w:szCs w:val="26"/>
+          <w:shd w:val="clear" w:color="auto" w:fill="FFFFFF"/>
+        </w:rPr>
+      </w:pPr>
+      <w:r>
+        <w:rPr>
+          <w:rFonts w:ascii="Times New Roman" w:hAnsi="Times New Roman"/>
+          <w:color w:val="333333"/>
+          <w:sz w:val="26"/>
+          <w:szCs w:val="26"/>
+          <w:shd w:val="clear" w:color="auto" w:fill="FFFFFF"/>
+        </w:rPr>
+        <w:t>Voice API (miễ</w:t>
+      </w:r>
+      <w:r>
+        <w:rPr>
+          <w:rFonts w:ascii="Times New Roman" w:hAnsi="Times New Roman"/>
+          <w:color w:val="333333"/>
+          <w:sz w:val="26"/>
+          <w:szCs w:val="26"/>
+          <w:shd w:val="clear" w:color="auto" w:fill="FFFFFF"/>
+        </w:rPr>
+        <w:t>n phí toàn bộ</w:t>
+      </w:r>
+      <w:r>
+        <w:rPr>
+          <w:rFonts w:ascii="Times New Roman" w:hAnsi="Times New Roman"/>
+          <w:color w:val="333333"/>
+          <w:sz w:val="26"/>
+          <w:szCs w:val="26"/>
+          <w:shd w:val="clear" w:color="auto" w:fill="FFFFFF"/>
+        </w:rPr>
+        <w:t>)</w:t>
+      </w:r>
+    </w:p>
+    <w:p>
+      <w:pPr>
+        <w:spacing w:line="360" w:lineRule="auto"/>
+        <w:ind w:firstLine="567"/>
+        <w:jc w:val="both"/>
+        <w:rPr>
+          <w:rFonts w:ascii="Times New Roman" w:eastAsia="Calibri" w:hAnsi="Times New Roman" w:cs="Times New Roman"/>
+          <w:color w:val="333333"/>
+          <w:sz w:val="26"/>
+          <w:szCs w:val="26"/>
+          <w:shd w:val="clear" w:color="auto" w:fill="FFFFFF"/>
+        </w:rPr>
+      </w:pPr>
+      <w:r>
+        <w:rPr>
+          <w:rFonts w:ascii="Times New Roman" w:eastAsia="Calibri" w:hAnsi="Times New Roman" w:cs="Times New Roman"/>
+          <w:color w:val="333333"/>
+          <w:sz w:val="26"/>
+          <w:szCs w:val="26"/>
+          <w:shd w:val="clear" w:color="auto" w:fill="FFFFFF"/>
+        </w:rPr>
+        <w:t>Để sử dụng API này, chúng ta chỉ cần nhúng script theo dạng sau:</w:t>
+      </w:r>
+    </w:p>
+    <w:p>
+      <w:pPr>
+        <w:spacing w:line="360" w:lineRule="auto"/>
+        <w:ind w:right="-569"/>
+        <w:jc w:val="both"/>
+        <w:rPr>
+          <w:rFonts w:ascii="Times New Roman" w:eastAsia="Calibri" w:hAnsi="Times New Roman" w:cs="Times New Roman"/>
+          <w:b/>
+          <w:color w:val="333333"/>
+          <w:sz w:val="24"/>
+          <w:szCs w:val="26"/>
+          <w:shd w:val="clear" w:color="auto" w:fill="FFFFFF"/>
+        </w:rPr>
+      </w:pPr>
+      <w:r>
+        <w:rPr>
+          <w:rFonts w:ascii="Times New Roman" w:eastAsia="Calibri" w:hAnsi="Times New Roman" w:cs="Times New Roman"/>
+          <w:b/>
+          <w:color w:val="333333"/>
+          <w:szCs w:val="26"/>
+          <w:shd w:val="clear" w:color="auto" w:fill="FFFFFF"/>
+        </w:rPr>
+        <w:t>&lt;script src='https://code.responsivevoice.org/responsivevoice.js'&gt;&lt;/script&gt;</w:t>
+      </w:r>
+    </w:p>
+    <w:p>
+      <w:pPr>
+        <w:spacing w:line="360" w:lineRule="auto"/>
+        <w:ind w:firstLine="567"/>
+        <w:jc w:val="both"/>
+        <w:rPr>
+          <w:rFonts w:ascii="Times New Roman" w:hAnsi="Times New Roman" w:cs="Times New Roman"/>
+          <w:color w:val="333333"/>
+          <w:sz w:val="26"/>
+          <w:szCs w:val="26"/>
+          <w:shd w:val="clear" w:color="auto" w:fill="FFFFFF"/>
+        </w:rPr>
+      </w:pPr>
+      <w:r>
+        <w:rPr>
+          <w:rFonts w:ascii="Times New Roman" w:hAnsi="Times New Roman" w:cs="Times New Roman"/>
+          <w:color w:val="333333"/>
+          <w:sz w:val="26"/>
+          <w:szCs w:val="26"/>
+          <w:shd w:val="clear" w:color="auto" w:fill="FFFFFF"/>
+        </w:rPr>
+        <w:t xml:space="preserve">Sau đó gọi hàm </w:t>
+      </w:r>
+      <w:r>
+        <w:rPr>
+          <w:rFonts w:ascii="Times New Roman" w:hAnsi="Times New Roman" w:cs="Times New Roman"/>
+          <w:color w:val="333333"/>
+          <w:sz w:val="26"/>
+          <w:szCs w:val="26"/>
+          <w:shd w:val="clear" w:color="auto" w:fill="FFFFFF"/>
+        </w:rPr>
+        <w:t>Speak từ bất cứ nơi nào chạy được mã javascript để đoc, với tiếng việt ta thêm thêm tham số giọng nữ việt nam sau chuỗi cần đọc:</w:t>
+      </w:r>
+    </w:p>
+    <w:p>
+      <w:pPr>
+        <w:spacing w:line="360" w:lineRule="auto"/>
+        <w:jc w:val="both"/>
+        <w:rPr>
+          <w:rFonts w:ascii="Times New Roman" w:hAnsi="Times New Roman" w:cs="Times New Roman"/>
+          <w:b/>
+          <w:color w:val="333333"/>
+          <w:spacing w:val="2"/>
+          <w:shd w:val="clear" w:color="auto" w:fill="FFFFFF"/>
+        </w:rPr>
+      </w:pPr>
+      <w:r>
+        <w:rPr>
+          <w:rFonts w:ascii="Times New Roman" w:hAnsi="Times New Roman" w:cs="Times New Roman"/>
+          <w:b/>
+          <w:color w:val="333333"/>
+          <w:spacing w:val="2"/>
+          <w:shd w:val="clear" w:color="auto" w:fill="FFFFFF"/>
+        </w:rPr>
+        <w:t>&lt;input onclick=’responsiveVoice.speak(“Chuỗi cần đọc”, “VietnameseMale”);’</w:t>
+      </w:r>
+      <w:r>
+        <w:rPr>
+          <w:rFonts w:ascii="Times New Roman" w:hAnsi="Times New Roman" w:cs="Times New Roman"/>
+          <w:b/>
+          <w:color w:val="333333"/>
+          <w:spacing w:val="2"/>
+          <w:shd w:val="clear" w:color="auto" w:fill="FFFFFF"/>
+        </w:rPr>
+        <w:t xml:space="preserve"> type</w:t>
+      </w:r>
+      <w:r>
+        <w:rPr>
+          <w:rFonts w:ascii="Times New Roman" w:hAnsi="Times New Roman" w:cs="Times New Roman"/>
+          <w:b/>
+          <w:color w:val="333333"/>
+          <w:spacing w:val="2"/>
+          <w:shd w:val="clear" w:color="auto" w:fill="FFFFFF"/>
+        </w:rPr>
+        <w:t>=‘button’ value = ‘Đọc chuỗi’ /&gt;</w:t>
+      </w:r>
       <w:bookmarkStart w:id="32" w:name="_GoBack"/>
-      <w:bookmarkEnd w:id="31"/>
       <w:bookmarkEnd w:id="32"/>
     </w:p>
     <w:sectPr>
@@ -10839,7 +11260,7 @@
           <w:rPr>
             <w:noProof/>
           </w:rPr>
-          <w:t>19</w:t>
+          <w:t>18</w:t>
         </w:r>
         <w:r>
           <w:rPr>
@@ -12238,6 +12659,92 @@
       </w:pPr>
     </w:lvl>
   </w:abstractNum>
+  <w:abstractNum w:abstractNumId="12" w15:restartNumberingAfterBreak="0">
+    <w:nsid w:val="748011E8"/>
+    <w:multiLevelType w:val="hybridMultilevel"/>
+    <w:tmpl w:val="5CB027FA"/>
+    <w:lvl w:ilvl="0" w:tplc="0409000F">
+      <w:start w:val="1"/>
+      <w:numFmt w:val="decimal"/>
+      <w:lvlText w:val="%1."/>
+      <w:lvlJc w:val="left"/>
+      <w:pPr>
+        <w:ind w:left="1287" w:hanging="360"/>
+      </w:pPr>
+    </w:lvl>
+    <w:lvl w:ilvl="1" w:tplc="04090019" w:tentative="1">
+      <w:start w:val="1"/>
+      <w:numFmt w:val="lowerLetter"/>
+      <w:lvlText w:val="%2."/>
+      <w:lvlJc w:val="left"/>
+      <w:pPr>
+        <w:ind w:left="2007" w:hanging="360"/>
+      </w:pPr>
+    </w:lvl>
+    <w:lvl w:ilvl="2" w:tplc="0409001B" w:tentative="1">
+      <w:start w:val="1"/>
+      <w:numFmt w:val="lowerRoman"/>
+      <w:lvlText w:val="%3."/>
+      <w:lvlJc w:val="right"/>
+      <w:pPr>
+        <w:ind w:left="2727" w:hanging="180"/>
+      </w:pPr>
+    </w:lvl>
+    <w:lvl w:ilvl="3" w:tplc="0409000F" w:tentative="1">
+      <w:start w:val="1"/>
+      <w:numFmt w:val="decimal"/>
+      <w:lvlText w:val="%4."/>
+      <w:lvlJc w:val="left"/>
+      <w:pPr>
+        <w:ind w:left="3447" w:hanging="360"/>
+      </w:pPr>
+    </w:lvl>
+    <w:lvl w:ilvl="4" w:tplc="04090019" w:tentative="1">
+      <w:start w:val="1"/>
+      <w:numFmt w:val="lowerLetter"/>
+      <w:lvlText w:val="%5."/>
+      <w:lvlJc w:val="left"/>
+      <w:pPr>
+        <w:ind w:left="4167" w:hanging="360"/>
+      </w:pPr>
+    </w:lvl>
+    <w:lvl w:ilvl="5" w:tplc="0409001B" w:tentative="1">
+      <w:start w:val="1"/>
+      <w:numFmt w:val="lowerRoman"/>
+      <w:lvlText w:val="%6."/>
+      <w:lvlJc w:val="right"/>
+      <w:pPr>
+        <w:ind w:left="4887" w:hanging="180"/>
+      </w:pPr>
+    </w:lvl>
+    <w:lvl w:ilvl="6" w:tplc="0409000F" w:tentative="1">
+      <w:start w:val="1"/>
+      <w:numFmt w:val="decimal"/>
+      <w:lvlText w:val="%7."/>
+      <w:lvlJc w:val="left"/>
+      <w:pPr>
+        <w:ind w:left="5607" w:hanging="360"/>
+      </w:pPr>
+    </w:lvl>
+    <w:lvl w:ilvl="7" w:tplc="04090019" w:tentative="1">
+      <w:start w:val="1"/>
+      <w:numFmt w:val="lowerLetter"/>
+      <w:lvlText w:val="%8."/>
+      <w:lvlJc w:val="left"/>
+      <w:pPr>
+        <w:ind w:left="6327" w:hanging="360"/>
+      </w:pPr>
+    </w:lvl>
+    <w:lvl w:ilvl="8" w:tplc="0409001B" w:tentative="1">
+      <w:start w:val="1"/>
+      <w:numFmt w:val="lowerRoman"/>
+      <w:lvlText w:val="%9."/>
+      <w:lvlJc w:val="right"/>
+      <w:pPr>
+        <w:ind w:left="7047" w:hanging="180"/>
+      </w:pPr>
+    </w:lvl>
+  </w:abstractNum>
   <w:num w:numId="1">
     <w:abstractNumId w:val="4"/>
   </w:num>
@@ -12273,6 +12780,9 @@
   </w:num>
   <w:num w:numId="12">
     <w:abstractNumId w:val="0"/>
+  </w:num>
+  <w:num w:numId="13">
+    <w:abstractNumId w:val="12"/>
   </w:num>
 </w:numbering>
 </file>
@@ -13257,7 +13767,7 @@
 </file>
 
 <file path=customXml/itemProps1.xml><?xml version="1.0" encoding="utf-8"?>
-<ds:datastoreItem xmlns:ds="http://schemas.openxmlformats.org/officeDocument/2006/customXml" ds:itemID="{96CBFD5B-B0DD-4DA6-BEAB-86D51735812B}">
+<ds:datastoreItem xmlns:ds="http://schemas.openxmlformats.org/officeDocument/2006/customXml" ds:itemID="{7C277D07-6E97-4B24-94AA-ED28CAA4D43F}">
   <ds:schemaRefs>
     <ds:schemaRef ds:uri="http://schemas.openxmlformats.org/officeDocument/2006/bibliography"/>
   </ds:schemaRefs>

</xml_diff>

<commit_message>
PR: update page order
</commit_message>
<xml_diff>
--- a/doc/report/RFID_Report_v1.0.docx
+++ b/doc/report/RFID_Report_v1.0.docx
@@ -1463,12 +1463,13 @@
     </w:p>
     <w:p>
       <w:pPr>
-        <w:pStyle w:val="Heading1"/>
+        <w:pStyle w:val="TOCHeading"/>
         <w:jc w:val="center"/>
-        <w:rPr>
-          <w:rFonts w:ascii="Times New Roman" w:hAnsi="Times New Roman"/>
-          <w:b/>
-          <w:szCs w:val="40"/>
+        <w:outlineLvl w:val="0"/>
+        <w:rPr>
+          <w:rFonts w:ascii="Times New Roman" w:hAnsi="Times New Roman"/>
+          <w:sz w:val="26"/>
+          <w:szCs w:val="26"/>
           <w:lang w:val="vi-VN"/>
         </w:rPr>
       </w:pPr>
@@ -1482,311 +1483,8 @@
         <w:br w:type="page"/>
       </w:r>
       <w:bookmarkStart w:id="1" w:name="_Toc478745603"/>
-      <w:r>
-        <w:rPr>
-          <w:rFonts w:ascii="Times New Roman" w:hAnsi="Times New Roman"/>
-          <w:b/>
-          <w:color w:val="auto"/>
-          <w:szCs w:val="40"/>
-          <w:lang w:val="vi-VN"/>
-        </w:rPr>
-        <w:lastRenderedPageBreak/>
-        <w:t>LỜI CẢM ƠN</w:t>
-      </w:r>
-      <w:bookmarkEnd w:id="1"/>
-    </w:p>
-    <w:p>
-      <w:pPr>
-        <w:spacing w:after="0" w:line="360" w:lineRule="auto"/>
-        <w:jc w:val="center"/>
-        <w:rPr>
-          <w:rFonts w:ascii="Times New Roman" w:hAnsi="Times New Roman"/>
-          <w:b/>
-          <w:sz w:val="26"/>
-          <w:szCs w:val="26"/>
-          <w:lang w:val="vi-VN"/>
-        </w:rPr>
-      </w:pPr>
-      <w:r>
-        <w:rPr>
-          <w:rFonts w:ascii="Times New Roman" w:hAnsi="Times New Roman"/>
-          <w:b/>
-          <w:sz w:val="26"/>
-          <w:szCs w:val="26"/>
-          <w:lang w:val="vi-VN"/>
-        </w:rPr>
-        <w:t>…………….</w:t>
-      </w:r>
-      <w:r>
-        <w:rPr>
-          <w:rFonts w:ascii="Times New Roman" w:hAnsi="Times New Roman"/>
-          <w:b/>
-          <w:sz w:val="26"/>
-          <w:szCs w:val="26"/>
-        </w:rPr>
-        <w:sym w:font="Wingdings" w:char="F099"/>
-      </w:r>
-      <w:r>
-        <w:rPr>
-          <w:rFonts w:ascii="Times New Roman" w:hAnsi="Times New Roman"/>
-          <w:b/>
-          <w:sz w:val="26"/>
-          <w:szCs w:val="26"/>
-        </w:rPr>
-        <w:sym w:font="Wingdings" w:char="F026"/>
-      </w:r>
-      <w:r>
-        <w:rPr>
-          <w:rFonts w:ascii="Times New Roman" w:hAnsi="Times New Roman"/>
-          <w:b/>
-          <w:sz w:val="26"/>
-          <w:szCs w:val="26"/>
-        </w:rPr>
-        <w:sym w:font="Wingdings" w:char="F098"/>
-      </w:r>
-      <w:r>
-        <w:rPr>
-          <w:rFonts w:ascii="Times New Roman" w:hAnsi="Times New Roman"/>
-          <w:b/>
-          <w:sz w:val="26"/>
-          <w:szCs w:val="26"/>
-          <w:lang w:val="vi-VN"/>
-        </w:rPr>
-        <w:t>…………….</w:t>
-      </w:r>
-    </w:p>
-    <w:p>
-      <w:pPr>
-        <w:spacing w:after="480" w:line="360" w:lineRule="auto"/>
-        <w:ind w:firstLine="567"/>
-        <w:jc w:val="both"/>
-        <w:rPr>
-          <w:rFonts w:ascii="Times New Roman" w:hAnsi="Times New Roman"/>
-          <w:sz w:val="26"/>
-          <w:szCs w:val="26"/>
-          <w:lang w:val="vi-VN"/>
-        </w:rPr>
-      </w:pPr>
-      <w:r>
-        <w:rPr>
-          <w:rFonts w:ascii="Times New Roman" w:hAnsi="Times New Roman"/>
-          <w:sz w:val="26"/>
-          <w:szCs w:val="26"/>
-          <w:lang w:val="vi-VN"/>
-        </w:rPr>
-        <w:t>Lời đầu tiên em xin chân thành cảm ơn quý thầy cô, gia đình và bạn bè đã tận tình giúp đỡ em trong suốt thời gian hoàn thành Niên luận vừa qua.</w:t>
-      </w:r>
-    </w:p>
-    <w:p>
-      <w:pPr>
-        <w:spacing w:after="480" w:line="360" w:lineRule="auto"/>
-        <w:ind w:firstLine="567"/>
-        <w:jc w:val="both"/>
-        <w:rPr>
-          <w:rFonts w:ascii="Times New Roman" w:hAnsi="Times New Roman"/>
-          <w:sz w:val="26"/>
-          <w:szCs w:val="26"/>
-          <w:lang w:val="vi-VN"/>
-        </w:rPr>
-      </w:pPr>
-      <w:r>
-        <w:rPr>
-          <w:rFonts w:ascii="Times New Roman" w:hAnsi="Times New Roman"/>
-          <w:sz w:val="26"/>
-          <w:szCs w:val="26"/>
-          <w:lang w:val="vi-VN"/>
-        </w:rPr>
-        <w:t xml:space="preserve">Em cũng xin chân thành gửi cảm ơn đến thầy </w:t>
-      </w:r>
-      <w:r>
-        <w:rPr>
-          <w:rFonts w:ascii="Times New Roman" w:hAnsi="Times New Roman"/>
-          <w:sz w:val="26"/>
-          <w:szCs w:val="26"/>
-        </w:rPr>
-        <w:t>Trần Cao Đệ</w:t>
-      </w:r>
-      <w:r>
-        <w:rPr>
-          <w:rFonts w:ascii="Times New Roman" w:hAnsi="Times New Roman"/>
-          <w:sz w:val="26"/>
-          <w:szCs w:val="26"/>
-          <w:lang w:val="vi-VN"/>
-        </w:rPr>
-        <w:t xml:space="preserve">, người đã hướng dẫn rất tận tình cũng như cho em nhiều góp ý bổ ích, giúp em hoàn thiện đề tài của mình. Nhân đây em cũng xin chúc thầy và gia đình luôn dồi dào sức khỏe và thành công </w:t>
-      </w:r>
-      <w:r>
-        <w:rPr>
-          <w:rFonts w:ascii="Times New Roman" w:hAnsi="Times New Roman"/>
-          <w:sz w:val="26"/>
-          <w:szCs w:val="26"/>
-        </w:rPr>
-        <w:t>hơn trong công việc</w:t>
-      </w:r>
-      <w:r>
-        <w:rPr>
-          <w:rFonts w:ascii="Times New Roman" w:hAnsi="Times New Roman"/>
-          <w:sz w:val="26"/>
-          <w:szCs w:val="26"/>
-          <w:lang w:val="vi-VN"/>
-        </w:rPr>
-        <w:t>. Xin cảm ơn thầy rất nhiều!</w:t>
-      </w:r>
-    </w:p>
-    <w:p>
-      <w:pPr>
-        <w:spacing w:after="480" w:line="360" w:lineRule="auto"/>
-        <w:ind w:right="837" w:firstLine="567"/>
-        <w:jc w:val="both"/>
-        <w:rPr>
-          <w:rFonts w:ascii="Times New Roman" w:hAnsi="Times New Roman"/>
-          <w:sz w:val="26"/>
-          <w:szCs w:val="26"/>
-          <w:lang w:val="vi-VN"/>
-        </w:rPr>
-      </w:pPr>
-      <w:r>
-        <w:rPr>
-          <w:rFonts w:ascii="Times New Roman" w:hAnsi="Times New Roman"/>
-          <w:noProof/>
-          <w:sz w:val="24"/>
-          <w:szCs w:val="26"/>
-        </w:rPr>
-        <w:tab/>
-      </w:r>
-      <w:r>
-        <w:rPr>
-          <w:rFonts w:ascii="Times New Roman" w:hAnsi="Times New Roman"/>
-          <w:sz w:val="26"/>
-          <w:szCs w:val="26"/>
-          <w:lang w:val="vi-VN"/>
-        </w:rPr>
-        <w:t>Trong thời gian thực hiện đề tài này, em đã cố gắn tìm hiểu, học hỏi để hoành thành niên luận. Mặc dù vậy, có lẽ không tránh khỏi những thiếu sót và hạn chế,</w:t>
-      </w:r>
-      <w:r>
-        <w:rPr>
-          <w:rFonts w:ascii="Times New Roman" w:hAnsi="Times New Roman"/>
-          <w:sz w:val="26"/>
-          <w:szCs w:val="26"/>
-        </w:rPr>
-        <w:t xml:space="preserve"> </w:t>
-      </w:r>
-      <w:r>
-        <w:rPr>
-          <w:rFonts w:ascii="Times New Roman" w:hAnsi="Times New Roman"/>
-          <w:sz w:val="26"/>
-          <w:szCs w:val="26"/>
-          <w:lang w:val="vi-VN"/>
-        </w:rPr>
-        <w:t>rất mong các thầy cô và các bạn chỉ dẫn thêm.</w:t>
-      </w:r>
-    </w:p>
-    <w:p>
-      <w:pPr>
-        <w:spacing w:after="480" w:line="360" w:lineRule="auto"/>
-        <w:ind w:firstLine="567"/>
-        <w:jc w:val="both"/>
-        <w:rPr>
-          <w:rFonts w:ascii="Times New Roman" w:hAnsi="Times New Roman"/>
-          <w:sz w:val="26"/>
-          <w:szCs w:val="26"/>
-          <w:lang w:val="vi-VN"/>
-        </w:rPr>
-      </w:pPr>
-      <w:r>
-        <w:rPr>
-          <w:rFonts w:ascii="Times New Roman" w:hAnsi="Times New Roman"/>
-          <w:sz w:val="26"/>
-          <w:szCs w:val="26"/>
-          <w:lang w:val="vi-VN"/>
-        </w:rPr>
-        <w:t>Một lần nữa em xin cảm ơn gia đình, thầy cô và bạn bè và chúc cho mọi người sẽ gặt hái được nhiề</w:t>
-      </w:r>
-      <w:r>
-        <w:rPr>
-          <w:rFonts w:ascii="Times New Roman" w:hAnsi="Times New Roman"/>
-          <w:sz w:val="26"/>
-          <w:szCs w:val="26"/>
-          <w:lang w:val="vi-VN"/>
-        </w:rPr>
-        <w:t>u thành công</w:t>
-      </w:r>
-      <w:r>
-        <w:rPr>
-          <w:rFonts w:ascii="Times New Roman" w:hAnsi="Times New Roman"/>
-          <w:sz w:val="26"/>
-          <w:szCs w:val="26"/>
-          <w:lang w:val="vi-VN"/>
-        </w:rPr>
-        <w:t>. Em xin chân thành cảm ơn!</w:t>
-      </w:r>
-    </w:p>
-    <w:p>
-      <w:pPr>
-        <w:spacing w:after="0" w:line="360" w:lineRule="auto"/>
-        <w:ind w:left="4678"/>
-        <w:rPr>
-          <w:rFonts w:ascii="Times New Roman" w:hAnsi="Times New Roman"/>
-          <w:sz w:val="26"/>
-          <w:szCs w:val="26"/>
-          <w:lang w:val="vi-VN"/>
-        </w:rPr>
-      </w:pPr>
-    </w:p>
-    <w:p>
-      <w:pPr>
-        <w:spacing w:after="0" w:line="360" w:lineRule="auto"/>
-        <w:ind w:left="4678" w:firstLine="2268"/>
-        <w:rPr>
-          <w:rFonts w:ascii="Times New Roman" w:hAnsi="Times New Roman"/>
-          <w:sz w:val="26"/>
-          <w:szCs w:val="26"/>
-        </w:rPr>
-      </w:pPr>
-      <w:r>
-        <w:rPr>
-          <w:rFonts w:ascii="Times New Roman" w:hAnsi="Times New Roman"/>
-          <w:sz w:val="26"/>
-          <w:szCs w:val="26"/>
-        </w:rPr>
-        <w:t>Trần Lý Văn</w:t>
-      </w:r>
-    </w:p>
-    <w:p>
-      <w:pPr>
-        <w:spacing w:after="0" w:line="360" w:lineRule="auto"/>
-        <w:ind w:firstLine="720"/>
-        <w:rPr>
-          <w:rFonts w:ascii="Times New Roman" w:hAnsi="Times New Roman"/>
-          <w:sz w:val="28"/>
-          <w:szCs w:val="26"/>
-          <w:lang w:val="vi-VN"/>
-        </w:rPr>
-      </w:pPr>
-    </w:p>
-    <w:p>
-      <w:pPr>
-        <w:spacing w:after="160" w:line="259" w:lineRule="auto"/>
-        <w:rPr>
-          <w:rFonts w:ascii="Times New Roman" w:hAnsi="Times New Roman" w:cs="Times New Roman"/>
-          <w:b/>
-          <w:sz w:val="28"/>
-          <w:szCs w:val="32"/>
-          <w:lang w:val="es-ES"/>
-        </w:rPr>
-      </w:pPr>
-      <w:r>
-        <w:rPr>
-          <w:rFonts w:ascii="Times New Roman" w:hAnsi="Times New Roman" w:cs="Times New Roman"/>
-          <w:b/>
-          <w:sz w:val="28"/>
-          <w:szCs w:val="32"/>
-          <w:lang w:val="es-ES"/>
-        </w:rPr>
-        <w:br w:type="page"/>
-      </w:r>
-    </w:p>
-    <w:bookmarkStart w:id="2" w:name="_Toc478745604" w:displacedByCustomXml="next"/>
+      <w:bookmarkStart w:id="2" w:name="_Toc478745604"/>
+    </w:p>
     <w:sdt>
       <w:sdtPr>
         <w:rPr>
@@ -3839,6 +3537,320 @@
     </w:p>
     <w:p>
       <w:pPr>
+        <w:pStyle w:val="Heading1"/>
+        <w:jc w:val="center"/>
+        <w:rPr>
+          <w:rFonts w:ascii="Times New Roman" w:hAnsi="Times New Roman"/>
+          <w:b/>
+          <w:szCs w:val="40"/>
+          <w:lang w:val="vi-VN"/>
+        </w:rPr>
+      </w:pPr>
+      <w:r>
+        <w:rPr>
+          <w:rFonts w:ascii="Times New Roman" w:hAnsi="Times New Roman"/>
+          <w:b/>
+          <w:color w:val="auto"/>
+          <w:szCs w:val="40"/>
+          <w:lang w:val="vi-VN"/>
+        </w:rPr>
+        <w:t>LỜI CẢM ƠN</w:t>
+      </w:r>
+      <w:bookmarkEnd w:id="1"/>
+    </w:p>
+    <w:p>
+      <w:pPr>
+        <w:spacing w:after="0" w:line="360" w:lineRule="auto"/>
+        <w:jc w:val="center"/>
+        <w:rPr>
+          <w:rFonts w:ascii="Times New Roman" w:hAnsi="Times New Roman"/>
+          <w:b/>
+          <w:sz w:val="26"/>
+          <w:szCs w:val="26"/>
+          <w:lang w:val="vi-VN"/>
+        </w:rPr>
+      </w:pPr>
+      <w:r>
+        <w:rPr>
+          <w:rFonts w:ascii="Times New Roman" w:hAnsi="Times New Roman"/>
+          <w:b/>
+          <w:sz w:val="26"/>
+          <w:szCs w:val="26"/>
+          <w:lang w:val="vi-VN"/>
+        </w:rPr>
+        <w:t>…………….</w:t>
+      </w:r>
+      <w:r>
+        <w:rPr>
+          <w:rFonts w:ascii="Times New Roman" w:hAnsi="Times New Roman"/>
+          <w:b/>
+          <w:sz w:val="26"/>
+          <w:szCs w:val="26"/>
+        </w:rPr>
+        <w:sym w:font="Wingdings" w:char="F099"/>
+      </w:r>
+      <w:r>
+        <w:rPr>
+          <w:rFonts w:ascii="Times New Roman" w:hAnsi="Times New Roman"/>
+          <w:b/>
+          <w:sz w:val="26"/>
+          <w:szCs w:val="26"/>
+        </w:rPr>
+        <w:sym w:font="Wingdings" w:char="F026"/>
+      </w:r>
+      <w:r>
+        <w:rPr>
+          <w:rFonts w:ascii="Times New Roman" w:hAnsi="Times New Roman"/>
+          <w:b/>
+          <w:sz w:val="26"/>
+          <w:szCs w:val="26"/>
+        </w:rPr>
+        <w:sym w:font="Wingdings" w:char="F098"/>
+      </w:r>
+      <w:r>
+        <w:rPr>
+          <w:rFonts w:ascii="Times New Roman" w:hAnsi="Times New Roman"/>
+          <w:b/>
+          <w:sz w:val="26"/>
+          <w:szCs w:val="26"/>
+          <w:lang w:val="vi-VN"/>
+        </w:rPr>
+        <w:t>…………….</w:t>
+      </w:r>
+    </w:p>
+    <w:p>
+      <w:pPr>
+        <w:spacing w:after="480" w:line="360" w:lineRule="auto"/>
+        <w:ind w:firstLine="567"/>
+        <w:jc w:val="both"/>
+        <w:rPr>
+          <w:rFonts w:ascii="Times New Roman" w:hAnsi="Times New Roman"/>
+          <w:sz w:val="26"/>
+          <w:szCs w:val="26"/>
+          <w:lang w:val="vi-VN"/>
+        </w:rPr>
+      </w:pPr>
+      <w:r>
+        <w:rPr>
+          <w:rFonts w:ascii="Times New Roman" w:hAnsi="Times New Roman"/>
+          <w:sz w:val="26"/>
+          <w:szCs w:val="26"/>
+          <w:lang w:val="vi-VN"/>
+        </w:rPr>
+        <w:t>Lời đầu tiên em xin chân thành cảm ơn quý thầy cô, gia đình và bạn bè đã tận tình giúp đỡ em trong suốt thời gian hoàn thành Niên luận vừa qua.</w:t>
+      </w:r>
+    </w:p>
+    <w:p>
+      <w:pPr>
+        <w:spacing w:after="480" w:line="360" w:lineRule="auto"/>
+        <w:ind w:firstLine="567"/>
+        <w:jc w:val="both"/>
+        <w:rPr>
+          <w:rFonts w:ascii="Times New Roman" w:hAnsi="Times New Roman"/>
+          <w:sz w:val="26"/>
+          <w:szCs w:val="26"/>
+          <w:lang w:val="vi-VN"/>
+        </w:rPr>
+      </w:pPr>
+      <w:r>
+        <w:rPr>
+          <w:rFonts w:ascii="Times New Roman" w:hAnsi="Times New Roman"/>
+          <w:sz w:val="26"/>
+          <w:szCs w:val="26"/>
+          <w:lang w:val="vi-VN"/>
+        </w:rPr>
+        <w:t xml:space="preserve">Em cũng xin chân thành gửi cảm ơn đến thầy </w:t>
+      </w:r>
+      <w:r>
+        <w:rPr>
+          <w:rFonts w:ascii="Times New Roman" w:hAnsi="Times New Roman"/>
+          <w:sz w:val="26"/>
+          <w:szCs w:val="26"/>
+        </w:rPr>
+        <w:t>Trần Cao Đệ</w:t>
+      </w:r>
+      <w:r>
+        <w:rPr>
+          <w:rFonts w:ascii="Times New Roman" w:hAnsi="Times New Roman"/>
+          <w:sz w:val="26"/>
+          <w:szCs w:val="26"/>
+          <w:lang w:val="vi-VN"/>
+        </w:rPr>
+        <w:t xml:space="preserve">, người đã hướng dẫn rất tận tình cũng như cho em nhiều góp ý bổ ích, giúp em hoàn thiện đề tài của mình. Nhân đây em cũng xin chúc thầy và gia đình luôn dồi dào sức khỏe và thành công </w:t>
+      </w:r>
+      <w:r>
+        <w:rPr>
+          <w:rFonts w:ascii="Times New Roman" w:hAnsi="Times New Roman"/>
+          <w:sz w:val="26"/>
+          <w:szCs w:val="26"/>
+        </w:rPr>
+        <w:t>hơn trong công việc</w:t>
+      </w:r>
+      <w:r>
+        <w:rPr>
+          <w:rFonts w:ascii="Times New Roman" w:hAnsi="Times New Roman"/>
+          <w:sz w:val="26"/>
+          <w:szCs w:val="26"/>
+          <w:lang w:val="vi-VN"/>
+        </w:rPr>
+        <w:t>. Xin cảm ơn thầy rất nhiều!</w:t>
+      </w:r>
+    </w:p>
+    <w:p>
+      <w:pPr>
+        <w:spacing w:after="480" w:line="360" w:lineRule="auto"/>
+        <w:ind w:right="837" w:firstLine="567"/>
+        <w:jc w:val="both"/>
+        <w:rPr>
+          <w:rFonts w:ascii="Times New Roman" w:hAnsi="Times New Roman"/>
+          <w:sz w:val="26"/>
+          <w:szCs w:val="26"/>
+          <w:lang w:val="vi-VN"/>
+        </w:rPr>
+      </w:pPr>
+      <w:r>
+        <w:rPr>
+          <w:rFonts w:ascii="Times New Roman" w:hAnsi="Times New Roman"/>
+          <w:noProof/>
+          <w:sz w:val="24"/>
+          <w:szCs w:val="26"/>
+        </w:rPr>
+        <w:tab/>
+      </w:r>
+      <w:r>
+        <w:rPr>
+          <w:rFonts w:ascii="Times New Roman" w:hAnsi="Times New Roman"/>
+          <w:sz w:val="26"/>
+          <w:szCs w:val="26"/>
+          <w:lang w:val="vi-VN"/>
+        </w:rPr>
+        <w:t>Trong thời gian thực hiện đề tài này, em đã cố gắn tìm hiểu, học hỏi để hoành thành niên luận. Mặc dù vậy, có lẽ không tránh khỏi những thiếu sót và hạn chế,</w:t>
+      </w:r>
+      <w:r>
+        <w:rPr>
+          <w:rFonts w:ascii="Times New Roman" w:hAnsi="Times New Roman"/>
+          <w:sz w:val="26"/>
+          <w:szCs w:val="26"/>
+        </w:rPr>
+        <w:t xml:space="preserve"> </w:t>
+      </w:r>
+      <w:r>
+        <w:rPr>
+          <w:rFonts w:ascii="Times New Roman" w:hAnsi="Times New Roman"/>
+          <w:sz w:val="26"/>
+          <w:szCs w:val="26"/>
+          <w:lang w:val="vi-VN"/>
+        </w:rPr>
+        <w:t>rất mong các thầy cô và các bạn chỉ dẫn thêm.</w:t>
+      </w:r>
+    </w:p>
+    <w:p>
+      <w:pPr>
+        <w:spacing w:after="480" w:line="360" w:lineRule="auto"/>
+        <w:ind w:firstLine="567"/>
+        <w:jc w:val="both"/>
+        <w:rPr>
+          <w:rFonts w:ascii="Times New Roman" w:hAnsi="Times New Roman"/>
+          <w:sz w:val="26"/>
+          <w:szCs w:val="26"/>
+          <w:lang w:val="vi-VN"/>
+        </w:rPr>
+      </w:pPr>
+      <w:r>
+        <w:rPr>
+          <w:rFonts w:ascii="Times New Roman" w:hAnsi="Times New Roman"/>
+          <w:sz w:val="26"/>
+          <w:szCs w:val="26"/>
+          <w:lang w:val="vi-VN"/>
+        </w:rPr>
+        <w:t>Một lần nữa em xin cảm ơn gia đình, thầy cô và bạn bè và chúc cho mọi người sẽ gặt hái được nhiề</w:t>
+      </w:r>
+      <w:r>
+        <w:rPr>
+          <w:rFonts w:ascii="Times New Roman" w:hAnsi="Times New Roman"/>
+          <w:sz w:val="26"/>
+          <w:szCs w:val="26"/>
+          <w:lang w:val="vi-VN"/>
+        </w:rPr>
+        <w:t>u thành công</w:t>
+      </w:r>
+      <w:r>
+        <w:rPr>
+          <w:rFonts w:ascii="Times New Roman" w:hAnsi="Times New Roman"/>
+          <w:sz w:val="26"/>
+          <w:szCs w:val="26"/>
+          <w:lang w:val="vi-VN"/>
+        </w:rPr>
+        <w:t>. Em xin chân thành cảm ơn!</w:t>
+      </w:r>
+    </w:p>
+    <w:p>
+      <w:pPr>
+        <w:spacing w:after="0" w:line="360" w:lineRule="auto"/>
+        <w:ind w:left="4678"/>
+        <w:rPr>
+          <w:rFonts w:ascii="Times New Roman" w:hAnsi="Times New Roman"/>
+          <w:sz w:val="26"/>
+          <w:szCs w:val="26"/>
+          <w:lang w:val="vi-VN"/>
+        </w:rPr>
+      </w:pPr>
+    </w:p>
+    <w:p>
+      <w:pPr>
+        <w:spacing w:after="0" w:line="360" w:lineRule="auto"/>
+        <w:ind w:left="4678" w:firstLine="2268"/>
+        <w:rPr>
+          <w:rFonts w:ascii="Times New Roman" w:hAnsi="Times New Roman"/>
+          <w:sz w:val="26"/>
+          <w:szCs w:val="26"/>
+        </w:rPr>
+      </w:pPr>
+      <w:r>
+        <w:rPr>
+          <w:rFonts w:ascii="Times New Roman" w:hAnsi="Times New Roman"/>
+          <w:sz w:val="26"/>
+          <w:szCs w:val="26"/>
+        </w:rPr>
+        <w:t>Trần Lý Văn</w:t>
+      </w:r>
+    </w:p>
+    <w:p>
+      <w:pPr>
+        <w:spacing w:after="0" w:line="360" w:lineRule="auto"/>
+        <w:ind w:firstLine="720"/>
+        <w:rPr>
+          <w:rFonts w:ascii="Times New Roman" w:hAnsi="Times New Roman"/>
+          <w:sz w:val="28"/>
+          <w:szCs w:val="26"/>
+          <w:lang w:val="vi-VN"/>
+        </w:rPr>
+      </w:pPr>
+    </w:p>
+    <w:p>
+      <w:pPr>
+        <w:spacing w:after="160" w:line="259" w:lineRule="auto"/>
+        <w:rPr>
+          <w:rFonts w:ascii="Times New Roman" w:hAnsi="Times New Roman" w:cs="Times New Roman"/>
+          <w:b/>
+          <w:sz w:val="28"/>
+          <w:szCs w:val="32"/>
+          <w:lang w:val="es-ES"/>
+        </w:rPr>
+      </w:pPr>
+      <w:r>
+        <w:rPr>
+          <w:rFonts w:ascii="Times New Roman" w:hAnsi="Times New Roman" w:cs="Times New Roman"/>
+          <w:b/>
+          <w:sz w:val="28"/>
+          <w:szCs w:val="32"/>
+          <w:lang w:val="es-ES"/>
+        </w:rPr>
+        <w:br w:type="page"/>
+      </w:r>
+    </w:p>
+    <w:p>
+      <w:pPr>
         <w:pStyle w:val="ListParagraph"/>
         <w:numPr>
           <w:ilvl w:val="0"/>
@@ -3855,6 +3867,7 @@
           <w:szCs w:val="26"/>
         </w:rPr>
       </w:pPr>
+      <w:bookmarkStart w:id="3" w:name="_Toc478745605"/>
       <w:r>
         <w:rPr>
           <w:rFonts w:ascii="Times New Roman" w:hAnsi="Times New Roman"/>
@@ -3863,9 +3876,11 @@
           <w:sz w:val="32"/>
           <w:szCs w:val="26"/>
         </w:rPr>
+        <w:lastRenderedPageBreak/>
         <w:t xml:space="preserve"> </w:t>
       </w:r>
-      <w:bookmarkStart w:id="3" w:name="_Toc478745605"/>
+      <w:bookmarkStart w:id="4" w:name="_GoBack"/>
+      <w:bookmarkEnd w:id="4"/>
       <w:r>
         <w:rPr>
           <w:rFonts w:ascii="Times New Roman" w:hAnsi="Times New Roman"/>
@@ -3916,8 +3931,8 @@
           <w:szCs w:val="26"/>
         </w:rPr>
       </w:pPr>
-      <w:bookmarkStart w:id="4" w:name="_Toc466620221"/>
-      <w:bookmarkStart w:id="5" w:name="_Toc478745606"/>
+      <w:bookmarkStart w:id="5" w:name="_Toc466620221"/>
+      <w:bookmarkStart w:id="6" w:name="_Toc478745606"/>
       <w:r>
         <w:rPr>
           <w:rFonts w:ascii="Times New Roman" w:hAnsi="Times New Roman"/>
@@ -3928,7 +3943,7 @@
         </w:rPr>
         <w:t>ĐẶT VẤN ĐỀ</w:t>
       </w:r>
-      <w:bookmarkEnd w:id="4"/>
+      <w:bookmarkEnd w:id="5"/>
       <w:r>
         <w:rPr>
           <w:rFonts w:ascii="Times New Roman" w:hAnsi="Times New Roman"/>
@@ -3939,7 +3954,7 @@
         </w:rPr>
         <w:t>:</w:t>
       </w:r>
-      <w:bookmarkEnd w:id="5"/>
+      <w:bookmarkEnd w:id="6"/>
     </w:p>
     <w:p>
       <w:pPr>
@@ -4127,7 +4142,7 @@
                                 <w:sz w:val="24"/>
                               </w:rPr>
                             </w:pPr>
-                            <w:bookmarkStart w:id="6" w:name="_Toc478678560"/>
+                            <w:bookmarkStart w:id="7" w:name="_Toc478678560"/>
                             <w:r>
                               <w:rPr>
                                 <w:rFonts w:ascii="Times New Roman" w:hAnsi="Times New Roman" w:cs="Times New Roman"/>
@@ -4201,7 +4216,7 @@
                               </w:rPr>
                               <w:t>ổng an ninh siêu thị sử dụng RFID</w:t>
                             </w:r>
-                            <w:bookmarkEnd w:id="6"/>
+                            <w:bookmarkEnd w:id="7"/>
                           </w:p>
                         </w:txbxContent>
                       </wps:txbx>
@@ -4620,7 +4635,6 @@
           <w:sz w:val="28"/>
           <w:szCs w:val="26"/>
         </w:rPr>
-        <w:lastRenderedPageBreak/>
         <w:t>PHẠM VI ĐỀ TÀI</w:t>
       </w:r>
       <w:bookmarkEnd w:id="8"/>
@@ -4655,6 +4669,7 @@
           <w:sz w:val="26"/>
           <w:szCs w:val="26"/>
         </w:rPr>
+        <w:lastRenderedPageBreak/>
         <w:t>Xây dựng mộ</w:t>
       </w:r>
       <w:r>
@@ -6320,7 +6335,7 @@
           <w:sz w:val="26"/>
           <w:szCs w:val="28"/>
         </w:rPr>
-        <w:t>Phần này trình bày tổng quát về công nghệ RFID và các kĩ thuật sử dụng để xây dựng website. Do đó, các nội dung có thể thiếu một số chí tiết như hướng dẫn sử dụng và đi sâu vào kĩ thuật. Các nội dung này các bạn có thể tìm đọc từ phầ</w:t>
+        <w:t>Phần này trình bày tổng quát về công nghệ RFID và các kĩ thuật sử dụng để xây dựng website. Do đó, các nội dung có thể thiếu một số chí tiết như hướng dẫn sử dụng và đi sâu vào kĩ thuật</w:t>
       </w:r>
       <w:r>
         <w:rPr>
@@ -6328,6 +6343,38 @@
           <w:sz w:val="26"/>
           <w:szCs w:val="28"/>
         </w:rPr>
+        <w:t xml:space="preserve">, </w:t>
+      </w:r>
+      <w:r>
+        <w:rPr>
+          <w:rFonts w:ascii="Times New Roman" w:hAnsi="Times New Roman"/>
+          <w:sz w:val="26"/>
+          <w:szCs w:val="28"/>
+        </w:rPr>
+        <w:t>Các nộ</w:t>
+      </w:r>
+      <w:r>
+        <w:rPr>
+          <w:rFonts w:ascii="Times New Roman" w:hAnsi="Times New Roman"/>
+          <w:sz w:val="26"/>
+          <w:szCs w:val="28"/>
+        </w:rPr>
+        <w:t xml:space="preserve">i dung tham khảo thêm </w:t>
+      </w:r>
+      <w:r>
+        <w:rPr>
+          <w:rFonts w:ascii="Times New Roman" w:hAnsi="Times New Roman"/>
+          <w:sz w:val="26"/>
+          <w:szCs w:val="28"/>
+        </w:rPr>
+        <w:t>các bạn có thể tìm đọc từ phầ</w:t>
+      </w:r>
+      <w:r>
+        <w:rPr>
+          <w:rFonts w:ascii="Times New Roman" w:hAnsi="Times New Roman"/>
+          <w:sz w:val="26"/>
+          <w:szCs w:val="28"/>
+        </w:rPr>
         <w:t>n tham khả</w:t>
       </w:r>
       <w:r>
@@ -6344,7 +6391,15 @@
           <w:sz w:val="26"/>
           <w:szCs w:val="28"/>
         </w:rPr>
-        <w:t xml:space="preserve"> (xem tại mục lục)</w:t>
+        <w:t xml:space="preserve"> (</w:t>
+      </w:r>
+      <w:r>
+        <w:rPr>
+          <w:rFonts w:ascii="Times New Roman" w:hAnsi="Times New Roman"/>
+          <w:sz w:val="26"/>
+          <w:szCs w:val="28"/>
+        </w:rPr>
+        <w:t>mục lục)</w:t>
       </w:r>
       <w:r>
         <w:rPr>
@@ -6607,6 +6662,7 @@
         <w:t>phát sóng điện từ, thiết bị phát mã RFID tag được gắn với vật cần nhận dạng, mỗi thiết bi RFID tag chứa một mã số nhất định và không trùng lặp nhau.</w:t>
       </w:r>
     </w:p>
+    <w:bookmarkStart w:id="16" w:name="_Toc478745613"/>
     <w:p>
       <w:pPr>
         <w:pStyle w:val="Heading3"/>
@@ -6619,7 +6675,6 @@
           <w:shd w:val="clear" w:color="auto" w:fill="FFFFFF"/>
         </w:rPr>
       </w:pPr>
-      <w:bookmarkStart w:id="16" w:name="_Toc478745613"/>
       <w:r>
         <w:rPr>
           <w:noProof/>
@@ -7088,7 +7143,7 @@
                                 <w:bdr w:val="none" w:sz="0" w:space="0" w:color="auto" w:frame="1"/>
                               </w:rPr>
                             </w:pPr>
-                            <w:bookmarkStart w:id="19" w:name="_Toc478678562"/>
+                            <w:bookmarkStart w:id="18" w:name="_Toc478678562"/>
                             <w:r>
                               <w:rPr>
                                 <w:b/>
@@ -7153,7 +7208,7 @@
                               </w:rPr>
                               <w:t>. Một số dạng thẻ RFID</w:t>
                             </w:r>
-                            <w:bookmarkEnd w:id="19"/>
+                            <w:bookmarkEnd w:id="18"/>
                           </w:p>
                         </w:txbxContent>
                       </wps:txbx>
@@ -7411,7 +7466,7 @@
                                 <w:szCs w:val="24"/>
                               </w:rPr>
                             </w:pPr>
-                            <w:bookmarkStart w:id="21" w:name="_Toc478678563"/>
+                            <w:bookmarkStart w:id="19" w:name="_Toc478678563"/>
                             <w:r>
                               <w:rPr>
                                 <w:rFonts w:ascii="Times New Roman" w:hAnsi="Times New Roman" w:cs="Times New Roman"/>
@@ -7476,7 +7531,7 @@
                               </w:rPr>
                               <w:t>. Đầu đọc RFID USB 125 Khz</w:t>
                             </w:r>
-                            <w:bookmarkEnd w:id="21"/>
+                            <w:bookmarkEnd w:id="19"/>
                           </w:p>
                         </w:txbxContent>
                       </wps:txbx>
@@ -7726,7 +7781,7 @@
           <w:shd w:val="clear" w:color="auto" w:fill="FFFFFF"/>
         </w:rPr>
       </w:pPr>
-      <w:bookmarkStart w:id="23" w:name="_Toc478745614"/>
+      <w:bookmarkStart w:id="20" w:name="_Toc478745614"/>
       <w:r>
         <w:rPr>
           <w:rFonts w:ascii="Times New Roman" w:hAnsi="Times New Roman" w:cs="Times New Roman"/>
@@ -7738,7 +7793,7 @@
         </w:rPr>
         <w:t>ĐỘ BẢO MẬT VÀ TIN CẬY:</w:t>
       </w:r>
-      <w:bookmarkEnd w:id="23"/>
+      <w:bookmarkEnd w:id="20"/>
     </w:p>
     <w:p>
       <w:pPr>
@@ -7811,7 +7866,7 @@
           <w:shd w:val="clear" w:color="auto" w:fill="FFFFFF"/>
         </w:rPr>
       </w:pPr>
-      <w:bookmarkStart w:id="24" w:name="_Toc478745615"/>
+      <w:bookmarkStart w:id="21" w:name="_Toc478745615"/>
       <w:r>
         <w:rPr>
           <w:rFonts w:ascii="Times New Roman" w:hAnsi="Times New Roman" w:cs="Times New Roman"/>
@@ -7823,7 +7878,7 @@
         </w:rPr>
         <w:t>ỨNG DỤNG:</w:t>
       </w:r>
-      <w:bookmarkEnd w:id="24"/>
+      <w:bookmarkEnd w:id="21"/>
     </w:p>
     <w:p>
       <w:pPr>
@@ -8165,7 +8220,7 @@
           <w:szCs w:val="28"/>
         </w:rPr>
       </w:pPr>
-      <w:bookmarkStart w:id="25" w:name="_Toc478745616"/>
+      <w:bookmarkStart w:id="22" w:name="_Toc478745616"/>
       <w:r>
         <w:rPr>
           <w:rFonts w:ascii="Times New Roman" w:hAnsi="Times New Roman"/>
@@ -8184,7 +8239,7 @@
         </w:rPr>
         <w:t>:</w:t>
       </w:r>
-      <w:bookmarkEnd w:id="25"/>
+      <w:bookmarkEnd w:id="22"/>
     </w:p>
     <w:p>
       <w:pPr>
@@ -8198,7 +8253,7 @@
           <w:shd w:val="clear" w:color="auto" w:fill="FFFFFF"/>
         </w:rPr>
       </w:pPr>
-      <w:bookmarkStart w:id="26" w:name="_Toc478745617"/>
+      <w:bookmarkStart w:id="23" w:name="_Toc478745617"/>
       <w:r>
         <w:rPr>
           <w:rFonts w:ascii="Times New Roman" w:hAnsi="Times New Roman" w:cs="Times New Roman"/>
@@ -8210,7 +8265,7 @@
         </w:rPr>
         <w:t>LARAVEL LÀ GÌ?</w:t>
       </w:r>
-      <w:bookmarkEnd w:id="26"/>
+      <w:bookmarkEnd w:id="23"/>
     </w:p>
     <w:p>
       <w:pPr>
@@ -8327,7 +8382,7 @@
           <w:shd w:val="clear" w:color="auto" w:fill="FFFFFF"/>
         </w:rPr>
       </w:pPr>
-      <w:bookmarkStart w:id="27" w:name="_Toc478745618"/>
+      <w:bookmarkStart w:id="24" w:name="_Toc478745618"/>
       <w:r>
         <w:rPr>
           <w:rFonts w:ascii="Times New Roman" w:hAnsi="Times New Roman" w:cs="Times New Roman"/>
@@ -8339,7 +8394,7 @@
         </w:rPr>
         <w:t>LỊCH SỬ PHÁT TRIỂN CỦA LARAVEL</w:t>
       </w:r>
-      <w:bookmarkEnd w:id="27"/>
+      <w:bookmarkEnd w:id="24"/>
     </w:p>
     <w:p>
       <w:pPr>
@@ -8932,7 +8987,7 @@
           <w:shd w:val="clear" w:color="auto" w:fill="FFFFFF"/>
         </w:rPr>
       </w:pPr>
-      <w:bookmarkStart w:id="28" w:name="_Toc478745619"/>
+      <w:bookmarkStart w:id="25" w:name="_Toc478745619"/>
       <w:r>
         <w:rPr>
           <w:rFonts w:ascii="Times New Roman" w:hAnsi="Times New Roman" w:cs="Times New Roman"/>
@@ -8944,7 +8999,7 @@
         </w:rPr>
         <w:t>CÁC ƯU ĐIỂM NỔI BẬC</w:t>
       </w:r>
-      <w:bookmarkEnd w:id="28"/>
+      <w:bookmarkEnd w:id="25"/>
     </w:p>
     <w:p>
       <w:pPr>
@@ -9188,7 +9243,7 @@
           <w:shd w:val="clear" w:color="auto" w:fill="FFFFFF"/>
         </w:rPr>
       </w:pPr>
-      <w:bookmarkStart w:id="29" w:name="_Toc478745620"/>
+      <w:bookmarkStart w:id="26" w:name="_Toc478745620"/>
       <w:r>
         <w:rPr>
           <w:rFonts w:ascii="Times New Roman" w:hAnsi="Times New Roman" w:cs="Times New Roman"/>
@@ -9201,7 +9256,7 @@
         <w:lastRenderedPageBreak/>
         <w:t>CẤU TRÚC THƯ MỤC CỦA LARAVEL 5.4</w:t>
       </w:r>
-      <w:bookmarkEnd w:id="29"/>
+      <w:bookmarkEnd w:id="26"/>
     </w:p>
     <w:p>
       <w:pPr>
@@ -10524,7 +10579,7 @@
           <w:shd w:val="clear" w:color="auto" w:fill="FFFFFF"/>
         </w:rPr>
       </w:pPr>
-      <w:bookmarkStart w:id="30" w:name="_Toc478745621"/>
+      <w:bookmarkStart w:id="27" w:name="_Toc478745621"/>
       <w:r>
         <w:rPr>
           <w:rFonts w:ascii="Times New Roman" w:hAnsi="Times New Roman" w:cs="Times New Roman"/>
@@ -10536,7 +10591,7 @@
         </w:rPr>
         <w:t>NGUYÊN LÝ HOẠT ĐỘNG CỦA LARAVEL</w:t>
       </w:r>
-      <w:bookmarkEnd w:id="30"/>
+      <w:bookmarkEnd w:id="27"/>
     </w:p>
     <w:p>
       <w:pPr>
@@ -10745,7 +10800,7 @@
           <w:szCs w:val="28"/>
         </w:rPr>
       </w:pPr>
-      <w:bookmarkStart w:id="31" w:name="_Toc478745622"/>
+      <w:bookmarkStart w:id="28" w:name="_Toc478745622"/>
       <w:r>
         <w:rPr>
           <w:rFonts w:ascii="Times New Roman" w:hAnsi="Times New Roman"/>
@@ -10755,7 +10810,7 @@
         </w:rPr>
         <w:t>RESPONSIVEVOICE API:</w:t>
       </w:r>
-      <w:bookmarkEnd w:id="31"/>
+      <w:bookmarkEnd w:id="28"/>
     </w:p>
     <w:p>
       <w:pPr>
@@ -10778,27 +10833,7 @@
           <w:szCs w:val="26"/>
           <w:shd w:val="clear" w:color="auto" w:fill="FFFFFF"/>
         </w:rPr>
-        <w:t>ResponsiveVoice là thư viện Text-To-Speech dựa trên HTML5 được thiết kế để thêm tính năng thoại vào các trang web và ứng dụng trên tất cả các thiết bị điện thoại thông minh, máy tính bảng và máy tính để bàn.</w:t>
-      </w:r>
-      <w:r>
-        <w:rPr>
-          <w:rFonts w:ascii="Times New Roman" w:hAnsi="Times New Roman" w:cs="Times New Roman"/>
-          <w:color w:val="333333"/>
-          <w:sz w:val="26"/>
-          <w:szCs w:val="26"/>
-          <w:shd w:val="clear" w:color="auto" w:fill="FFFFFF"/>
-        </w:rPr>
-        <w:t> </w:t>
-      </w:r>
-      <w:r>
-        <w:rPr>
-          <w:rFonts w:ascii="Times New Roman" w:hAnsi="Times New Roman" w:cs="Times New Roman"/>
-          <w:color w:val="333333"/>
-          <w:sz w:val="26"/>
-          <w:szCs w:val="26"/>
-          <w:shd w:val="clear" w:color="auto" w:fill="FFFFFF"/>
-        </w:rPr>
-        <w:t>Nó hỗ trợ 51 ngôn ngữ thông qua 168 tiếng, không phụ thuộc và nặng chỉ</w:t>
+        <w:t>ResponsiveVoice là thư viện Text-To-Speech dựa trên HTML5 được thiết kế để thêm tính năng thoại vào các trang web và ứng dụng trên tất cả các thiết bị điện thoại thông minh, máy tính bảng và máy tính để bàn. Nó hỗ trợ 51 ngôn ngữ thông qua 168 tiếng, không phụ thuộc và nặng chỉ</w:t>
       </w:r>
       <w:r>
         <w:rPr>
@@ -11177,8 +11212,6 @@
         </w:rPr>
         <w:t>=‘button’ value = ‘Đọc chuỗi’ /&gt;</w:t>
       </w:r>
-      <w:bookmarkStart w:id="32" w:name="_GoBack"/>
-      <w:bookmarkEnd w:id="32"/>
     </w:p>
     <w:sectPr>
       <w:headerReference w:type="default" r:id="rId23"/>
@@ -11260,7 +11293,7 @@
           <w:rPr>
             <w:noProof/>
           </w:rPr>
-          <w:t>18</w:t>
+          <w:t>6</w:t>
         </w:r>
         <w:r>
           <w:rPr>
@@ -13767,7 +13800,7 @@
 </file>
 
 <file path=customXml/itemProps1.xml><?xml version="1.0" encoding="utf-8"?>
-<ds:datastoreItem xmlns:ds="http://schemas.openxmlformats.org/officeDocument/2006/customXml" ds:itemID="{7C277D07-6E97-4B24-94AA-ED28CAA4D43F}">
+<ds:datastoreItem xmlns:ds="http://schemas.openxmlformats.org/officeDocument/2006/customXml" ds:itemID="{19B70AC9-270E-48F4-9124-02487F190AE4}">
   <ds:schemaRefs>
     <ds:schemaRef ds:uri="http://schemas.openxmlformats.org/officeDocument/2006/bibliography"/>
   </ds:schemaRefs>

</xml_diff>

<commit_message>
spec UC doc ten
</commit_message>
<xml_diff>
--- a/doc/report/RFID_Report_v1.0.docx
+++ b/doc/report/RFID_Report_v1.0.docx
@@ -1483,7 +1483,7 @@
         <w:br w:type="page"/>
       </w:r>
     </w:p>
-    <w:bookmarkStart w:id="1" w:name="_Toc478844510" w:displacedByCustomXml="next"/>
+    <w:bookmarkStart w:id="1" w:name="_Toc478852056" w:displacedByCustomXml="next"/>
     <w:sdt>
       <w:sdtPr>
         <w:rPr>
@@ -1574,7 +1574,7 @@
             </w:rPr>
             <w:fldChar w:fldCharType="separate"/>
           </w:r>
-          <w:hyperlink w:anchor="_Toc478844510" w:history="1">
+          <w:hyperlink w:anchor="_Toc478852056" w:history="1">
             <w:r>
               <w:rPr>
                 <w:rStyle w:val="Hyperlink"/>
@@ -1602,7 +1602,7 @@
                 <w:noProof/>
                 <w:webHidden/>
               </w:rPr>
-              <w:instrText xml:space="preserve"> PAGEREF _Toc478844510 \h </w:instrText>
+              <w:instrText xml:space="preserve"> PAGEREF _Toc478852056 \h </w:instrText>
             </w:r>
             <w:r>
               <w:rPr>
@@ -1644,7 +1644,7 @@
               <w:noProof/>
             </w:rPr>
           </w:pPr>
-          <w:hyperlink w:anchor="_Toc478844511" w:history="1">
+          <w:hyperlink w:anchor="_Toc478852057" w:history="1">
             <w:r>
               <w:rPr>
                 <w:rStyle w:val="Hyperlink"/>
@@ -1673,7 +1673,7 @@
                 <w:noProof/>
                 <w:webHidden/>
               </w:rPr>
-              <w:instrText xml:space="preserve"> PAGEREF _Toc478844511 \h </w:instrText>
+              <w:instrText xml:space="preserve"> PAGEREF _Toc478852057 \h </w:instrText>
             </w:r>
             <w:r>
               <w:rPr>
@@ -1693,7 +1693,7 @@
                 <w:noProof/>
                 <w:webHidden/>
               </w:rPr>
-              <w:t>5</w:t>
+              <w:t>6</w:t>
             </w:r>
             <w:r>
               <w:rPr>
@@ -1716,7 +1716,7 @@
               <w:noProof/>
             </w:rPr>
           </w:pPr>
-          <w:hyperlink w:anchor="_Toc478844512" w:history="1">
+          <w:hyperlink w:anchor="_Toc478852058" w:history="1">
             <w:r>
               <w:rPr>
                 <w:rStyle w:val="Hyperlink"/>
@@ -1759,7 +1759,7 @@
                 <w:noProof/>
                 <w:webHidden/>
               </w:rPr>
-              <w:instrText xml:space="preserve"> PAGEREF _Toc478844512 \h </w:instrText>
+              <w:instrText xml:space="preserve"> PAGEREF _Toc478852058 \h </w:instrText>
             </w:r>
             <w:r>
               <w:rPr>
@@ -1779,7 +1779,7 @@
                 <w:noProof/>
                 <w:webHidden/>
               </w:rPr>
-              <w:t>6</w:t>
+              <w:t>7</w:t>
             </w:r>
             <w:r>
               <w:rPr>
@@ -1802,7 +1802,7 @@
               <w:noProof/>
             </w:rPr>
           </w:pPr>
-          <w:hyperlink w:anchor="_Toc478844513" w:history="1">
+          <w:hyperlink w:anchor="_Toc478852059" w:history="1">
             <w:r>
               <w:rPr>
                 <w:rStyle w:val="Hyperlink"/>
@@ -1845,7 +1845,7 @@
                 <w:noProof/>
                 <w:webHidden/>
               </w:rPr>
-              <w:instrText xml:space="preserve"> PAGEREF _Toc478844513 \h </w:instrText>
+              <w:instrText xml:space="preserve"> PAGEREF _Toc478852059 \h </w:instrText>
             </w:r>
             <w:r>
               <w:rPr>
@@ -1865,7 +1865,7 @@
                 <w:noProof/>
                 <w:webHidden/>
               </w:rPr>
-              <w:t>6</w:t>
+              <w:t>7</w:t>
             </w:r>
             <w:r>
               <w:rPr>
@@ -1888,7 +1888,7 @@
               <w:noProof/>
             </w:rPr>
           </w:pPr>
-          <w:hyperlink w:anchor="_Toc478844514" w:history="1">
+          <w:hyperlink w:anchor="_Toc478852060" w:history="1">
             <w:r>
               <w:rPr>
                 <w:rStyle w:val="Hyperlink"/>
@@ -1931,7 +1931,7 @@
                 <w:noProof/>
                 <w:webHidden/>
               </w:rPr>
-              <w:instrText xml:space="preserve"> PAGEREF _Toc478844514 \h </w:instrText>
+              <w:instrText xml:space="preserve"> PAGEREF _Toc478852060 \h </w:instrText>
             </w:r>
             <w:r>
               <w:rPr>
@@ -1951,7 +1951,7 @@
                 <w:noProof/>
                 <w:webHidden/>
               </w:rPr>
-              <w:t>6</w:t>
+              <w:t>7</w:t>
             </w:r>
             <w:r>
               <w:rPr>
@@ -1974,7 +1974,7 @@
               <w:noProof/>
             </w:rPr>
           </w:pPr>
-          <w:hyperlink w:anchor="_Toc478844515" w:history="1">
+          <w:hyperlink w:anchor="_Toc478852061" w:history="1">
             <w:r>
               <w:rPr>
                 <w:rStyle w:val="Hyperlink"/>
@@ -2017,7 +2017,7 @@
                 <w:noProof/>
                 <w:webHidden/>
               </w:rPr>
-              <w:instrText xml:space="preserve"> PAGEREF _Toc478844515 \h </w:instrText>
+              <w:instrText xml:space="preserve"> PAGEREF _Toc478852061 \h </w:instrText>
             </w:r>
             <w:r>
               <w:rPr>
@@ -2037,7 +2037,7 @@
                 <w:noProof/>
                 <w:webHidden/>
               </w:rPr>
-              <w:t>7</w:t>
+              <w:t>8</w:t>
             </w:r>
             <w:r>
               <w:rPr>
@@ -2060,7 +2060,7 @@
               <w:noProof/>
             </w:rPr>
           </w:pPr>
-          <w:hyperlink w:anchor="_Toc478844516" w:history="1">
+          <w:hyperlink w:anchor="_Toc478852062" w:history="1">
             <w:r>
               <w:rPr>
                 <w:rStyle w:val="Hyperlink"/>
@@ -2103,7 +2103,7 @@
                 <w:noProof/>
                 <w:webHidden/>
               </w:rPr>
-              <w:instrText xml:space="preserve"> PAGEREF _Toc478844516 \h </w:instrText>
+              <w:instrText xml:space="preserve"> PAGEREF _Toc478852062 \h </w:instrText>
             </w:r>
             <w:r>
               <w:rPr>
@@ -2123,7 +2123,7 @@
                 <w:noProof/>
                 <w:webHidden/>
               </w:rPr>
-              <w:t>8</w:t>
+              <w:t>9</w:t>
             </w:r>
             <w:r>
               <w:rPr>
@@ -2146,7 +2146,7 @@
               <w:noProof/>
             </w:rPr>
           </w:pPr>
-          <w:hyperlink w:anchor="_Toc478844517" w:history="1">
+          <w:hyperlink w:anchor="_Toc478852063" w:history="1">
             <w:r>
               <w:rPr>
                 <w:rStyle w:val="Hyperlink"/>
@@ -2189,7 +2189,7 @@
                 <w:noProof/>
                 <w:webHidden/>
               </w:rPr>
-              <w:instrText xml:space="preserve"> PAGEREF _Toc478844517 \h </w:instrText>
+              <w:instrText xml:space="preserve"> PAGEREF _Toc478852063 \h </w:instrText>
             </w:r>
             <w:r>
               <w:rPr>
@@ -2209,7 +2209,7 @@
                 <w:noProof/>
                 <w:webHidden/>
               </w:rPr>
-              <w:t>9</w:t>
+              <w:t>10</w:t>
             </w:r>
             <w:r>
               <w:rPr>
@@ -2232,7 +2232,7 @@
               <w:noProof/>
             </w:rPr>
           </w:pPr>
-          <w:hyperlink w:anchor="_Toc478844518" w:history="1">
+          <w:hyperlink w:anchor="_Toc478852064" w:history="1">
             <w:r>
               <w:rPr>
                 <w:rStyle w:val="Hyperlink"/>
@@ -2275,7 +2275,7 @@
                 <w:noProof/>
                 <w:webHidden/>
               </w:rPr>
-              <w:instrText xml:space="preserve"> PAGEREF _Toc478844518 \h </w:instrText>
+              <w:instrText xml:space="preserve"> PAGEREF _Toc478852064 \h </w:instrText>
             </w:r>
             <w:r>
               <w:rPr>
@@ -2295,7 +2295,7 @@
                 <w:noProof/>
                 <w:webHidden/>
               </w:rPr>
-              <w:t>9</w:t>
+              <w:t>10</w:t>
             </w:r>
             <w:r>
               <w:rPr>
@@ -2317,7 +2317,7 @@
               <w:noProof/>
             </w:rPr>
           </w:pPr>
-          <w:hyperlink w:anchor="_Toc478844519" w:history="1">
+          <w:hyperlink w:anchor="_Toc478852065" w:history="1">
             <w:r>
               <w:rPr>
                 <w:rStyle w:val="Hyperlink"/>
@@ -2346,7 +2346,7 @@
                 <w:noProof/>
                 <w:webHidden/>
               </w:rPr>
-              <w:instrText xml:space="preserve"> PAGEREF _Toc478844519 \h </w:instrText>
+              <w:instrText xml:space="preserve"> PAGEREF _Toc478852065 \h </w:instrText>
             </w:r>
             <w:r>
               <w:rPr>
@@ -2366,7 +2366,7 @@
                 <w:noProof/>
                 <w:webHidden/>
               </w:rPr>
-              <w:t>9</w:t>
+              <w:t>10</w:t>
             </w:r>
             <w:r>
               <w:rPr>
@@ -2388,7 +2388,7 @@
               <w:noProof/>
             </w:rPr>
           </w:pPr>
-          <w:hyperlink w:anchor="_Toc478844520" w:history="1">
+          <w:hyperlink w:anchor="_Toc478852066" w:history="1">
             <w:r>
               <w:rPr>
                 <w:rStyle w:val="Hyperlink"/>
@@ -2417,7 +2417,7 @@
                 <w:noProof/>
                 <w:webHidden/>
               </w:rPr>
-              <w:instrText xml:space="preserve"> PAGEREF _Toc478844520 \h </w:instrText>
+              <w:instrText xml:space="preserve"> PAGEREF _Toc478852066 \h </w:instrText>
             </w:r>
             <w:r>
               <w:rPr>
@@ -2437,7 +2437,7 @@
                 <w:noProof/>
                 <w:webHidden/>
               </w:rPr>
-              <w:t>9</w:t>
+              <w:t>10</w:t>
             </w:r>
             <w:r>
               <w:rPr>
@@ -2459,7 +2459,7 @@
               <w:noProof/>
             </w:rPr>
           </w:pPr>
-          <w:hyperlink w:anchor="_Toc478844521" w:history="1">
+          <w:hyperlink w:anchor="_Toc478852067" w:history="1">
             <w:r>
               <w:rPr>
                 <w:rStyle w:val="Hyperlink"/>
@@ -2488,7 +2488,7 @@
                 <w:noProof/>
                 <w:webHidden/>
               </w:rPr>
-              <w:instrText xml:space="preserve"> PAGEREF _Toc478844521 \h </w:instrText>
+              <w:instrText xml:space="preserve"> PAGEREF _Toc478852067 \h </w:instrText>
             </w:r>
             <w:r>
               <w:rPr>
@@ -2508,7 +2508,7 @@
                 <w:noProof/>
                 <w:webHidden/>
               </w:rPr>
-              <w:t>10</w:t>
+              <w:t>11</w:t>
             </w:r>
             <w:r>
               <w:rPr>
@@ -2530,7 +2530,7 @@
               <w:noProof/>
             </w:rPr>
           </w:pPr>
-          <w:hyperlink w:anchor="_Toc478844522" w:history="1">
+          <w:hyperlink w:anchor="_Toc478852068" w:history="1">
             <w:r>
               <w:rPr>
                 <w:rStyle w:val="Hyperlink"/>
@@ -2559,7 +2559,7 @@
                 <w:noProof/>
                 <w:webHidden/>
               </w:rPr>
-              <w:instrText xml:space="preserve"> PAGEREF _Toc478844522 \h </w:instrText>
+              <w:instrText xml:space="preserve"> PAGEREF _Toc478852068 \h </w:instrText>
             </w:r>
             <w:r>
               <w:rPr>
@@ -2579,7 +2579,7 @@
                 <w:noProof/>
                 <w:webHidden/>
               </w:rPr>
-              <w:t>11</w:t>
+              <w:t>12</w:t>
             </w:r>
             <w:r>
               <w:rPr>
@@ -2602,7 +2602,7 @@
               <w:noProof/>
             </w:rPr>
           </w:pPr>
-          <w:hyperlink w:anchor="_Toc478844523" w:history="1">
+          <w:hyperlink w:anchor="_Toc478852069" w:history="1">
             <w:r>
               <w:rPr>
                 <w:rStyle w:val="Hyperlink"/>
@@ -2645,7 +2645,7 @@
                 <w:noProof/>
                 <w:webHidden/>
               </w:rPr>
-              <w:instrText xml:space="preserve"> PAGEREF _Toc478844523 \h </w:instrText>
+              <w:instrText xml:space="preserve"> PAGEREF _Toc478852069 \h </w:instrText>
             </w:r>
             <w:r>
               <w:rPr>
@@ -2665,7 +2665,7 @@
                 <w:noProof/>
                 <w:webHidden/>
               </w:rPr>
-              <w:t>12</w:t>
+              <w:t>13</w:t>
             </w:r>
             <w:r>
               <w:rPr>
@@ -2687,7 +2687,7 @@
               <w:noProof/>
             </w:rPr>
           </w:pPr>
-          <w:hyperlink w:anchor="_Toc478844524" w:history="1">
+          <w:hyperlink w:anchor="_Toc478852070" w:history="1">
             <w:r>
               <w:rPr>
                 <w:rStyle w:val="Hyperlink"/>
@@ -2716,7 +2716,7 @@
                 <w:noProof/>
                 <w:webHidden/>
               </w:rPr>
-              <w:instrText xml:space="preserve"> PAGEREF _Toc478844524 \h </w:instrText>
+              <w:instrText xml:space="preserve"> PAGEREF _Toc478852070 \h </w:instrText>
             </w:r>
             <w:r>
               <w:rPr>
@@ -2736,7 +2736,7 @@
                 <w:noProof/>
                 <w:webHidden/>
               </w:rPr>
-              <w:t>12</w:t>
+              <w:t>13</w:t>
             </w:r>
             <w:r>
               <w:rPr>
@@ -2758,7 +2758,7 @@
               <w:noProof/>
             </w:rPr>
           </w:pPr>
-          <w:hyperlink w:anchor="_Toc478844525" w:history="1">
+          <w:hyperlink w:anchor="_Toc478852071" w:history="1">
             <w:r>
               <w:rPr>
                 <w:rStyle w:val="Hyperlink"/>
@@ -2787,7 +2787,7 @@
                 <w:noProof/>
                 <w:webHidden/>
               </w:rPr>
-              <w:instrText xml:space="preserve"> PAGEREF _Toc478844525 \h </w:instrText>
+              <w:instrText xml:space="preserve"> PAGEREF _Toc478852071 \h </w:instrText>
             </w:r>
             <w:r>
               <w:rPr>
@@ -2807,7 +2807,7 @@
                 <w:noProof/>
                 <w:webHidden/>
               </w:rPr>
-              <w:t>12</w:t>
+              <w:t>13</w:t>
             </w:r>
             <w:r>
               <w:rPr>
@@ -2829,7 +2829,7 @@
               <w:noProof/>
             </w:rPr>
           </w:pPr>
-          <w:hyperlink w:anchor="_Toc478844526" w:history="1">
+          <w:hyperlink w:anchor="_Toc478852072" w:history="1">
             <w:r>
               <w:rPr>
                 <w:rStyle w:val="Hyperlink"/>
@@ -2858,7 +2858,7 @@
                 <w:noProof/>
                 <w:webHidden/>
               </w:rPr>
-              <w:instrText xml:space="preserve"> PAGEREF _Toc478844526 \h </w:instrText>
+              <w:instrText xml:space="preserve"> PAGEREF _Toc478852072 \h </w:instrText>
             </w:r>
             <w:r>
               <w:rPr>
@@ -2878,7 +2878,7 @@
                 <w:noProof/>
                 <w:webHidden/>
               </w:rPr>
-              <w:t>14</w:t>
+              <w:t>15</w:t>
             </w:r>
             <w:r>
               <w:rPr>
@@ -2900,7 +2900,7 @@
               <w:noProof/>
             </w:rPr>
           </w:pPr>
-          <w:hyperlink w:anchor="_Toc478844527" w:history="1">
+          <w:hyperlink w:anchor="_Toc478852073" w:history="1">
             <w:r>
               <w:rPr>
                 <w:rStyle w:val="Hyperlink"/>
@@ -2929,7 +2929,7 @@
                 <w:noProof/>
                 <w:webHidden/>
               </w:rPr>
-              <w:instrText xml:space="preserve"> PAGEREF _Toc478844527 \h </w:instrText>
+              <w:instrText xml:space="preserve"> PAGEREF _Toc478852073 \h </w:instrText>
             </w:r>
             <w:r>
               <w:rPr>
@@ -2949,7 +2949,7 @@
                 <w:noProof/>
                 <w:webHidden/>
               </w:rPr>
-              <w:t>16</w:t>
+              <w:t>17</w:t>
             </w:r>
             <w:r>
               <w:rPr>
@@ -2971,7 +2971,7 @@
               <w:noProof/>
             </w:rPr>
           </w:pPr>
-          <w:hyperlink w:anchor="_Toc478844528" w:history="1">
+          <w:hyperlink w:anchor="_Toc478852074" w:history="1">
             <w:r>
               <w:rPr>
                 <w:rStyle w:val="Hyperlink"/>
@@ -3000,7 +3000,7 @@
                 <w:noProof/>
                 <w:webHidden/>
               </w:rPr>
-              <w:instrText xml:space="preserve"> PAGEREF _Toc478844528 \h </w:instrText>
+              <w:instrText xml:space="preserve"> PAGEREF _Toc478852074 \h </w:instrText>
             </w:r>
             <w:r>
               <w:rPr>
@@ -3020,7 +3020,7 @@
                 <w:noProof/>
                 <w:webHidden/>
               </w:rPr>
-              <w:t>18</w:t>
+              <w:t>19</w:t>
             </w:r>
             <w:r>
               <w:rPr>
@@ -3043,7 +3043,7 @@
               <w:noProof/>
             </w:rPr>
           </w:pPr>
-          <w:hyperlink w:anchor="_Toc478844529" w:history="1">
+          <w:hyperlink w:anchor="_Toc478852075" w:history="1">
             <w:r>
               <w:rPr>
                 <w:rStyle w:val="Hyperlink"/>
@@ -3086,7 +3086,7 @@
                 <w:noProof/>
                 <w:webHidden/>
               </w:rPr>
-              <w:instrText xml:space="preserve"> PAGEREF _Toc478844529 \h </w:instrText>
+              <w:instrText xml:space="preserve"> PAGEREF _Toc478852075 \h </w:instrText>
             </w:r>
             <w:r>
               <w:rPr>
@@ -3106,7 +3106,7 @@
                 <w:noProof/>
                 <w:webHidden/>
               </w:rPr>
-              <w:t>19</w:t>
+              <w:t>20</w:t>
             </w:r>
             <w:r>
               <w:rPr>
@@ -3129,7 +3129,7 @@
               <w:noProof/>
             </w:rPr>
           </w:pPr>
-          <w:hyperlink w:anchor="_Toc478844530" w:history="1">
+          <w:hyperlink w:anchor="_Toc478852076" w:history="1">
             <w:r>
               <w:rPr>
                 <w:rStyle w:val="Hyperlink"/>
@@ -3172,7 +3172,7 @@
                 <w:noProof/>
                 <w:webHidden/>
               </w:rPr>
-              <w:instrText xml:space="preserve"> PAGEREF _Toc478844530 \h </w:instrText>
+              <w:instrText xml:space="preserve"> PAGEREF _Toc478852076 \h </w:instrText>
             </w:r>
             <w:r>
               <w:rPr>
@@ -3192,7 +3192,7 @@
                 <w:noProof/>
                 <w:webHidden/>
               </w:rPr>
-              <w:t>19</w:t>
+              <w:t>20</w:t>
             </w:r>
             <w:r>
               <w:rPr>
@@ -3214,7 +3214,7 @@
               <w:noProof/>
             </w:rPr>
           </w:pPr>
-          <w:hyperlink w:anchor="_Toc478844531" w:history="1">
+          <w:hyperlink w:anchor="_Toc478852077" w:history="1">
             <w:r>
               <w:rPr>
                 <w:rStyle w:val="Hyperlink"/>
@@ -3242,7 +3242,7 @@
                 <w:noProof/>
                 <w:webHidden/>
               </w:rPr>
-              <w:instrText xml:space="preserve"> PAGEREF _Toc478844531 \h </w:instrText>
+              <w:instrText xml:space="preserve"> PAGEREF _Toc478852077 \h </w:instrText>
             </w:r>
             <w:r>
               <w:rPr>
@@ -3262,7 +3262,7 @@
                 <w:noProof/>
                 <w:webHidden/>
               </w:rPr>
-              <w:t>19</w:t>
+              <w:t>20</w:t>
             </w:r>
             <w:r>
               <w:rPr>
@@ -3284,7 +3284,7 @@
               <w:noProof/>
             </w:rPr>
           </w:pPr>
-          <w:hyperlink w:anchor="_Toc478844532" w:history="1">
+          <w:hyperlink w:anchor="_Toc478852078" w:history="1">
             <w:r>
               <w:rPr>
                 <w:rStyle w:val="Hyperlink"/>
@@ -3312,7 +3312,7 @@
                 <w:noProof/>
                 <w:webHidden/>
               </w:rPr>
-              <w:instrText xml:space="preserve"> PAGEREF _Toc478844532 \h </w:instrText>
+              <w:instrText xml:space="preserve"> PAGEREF _Toc478852078 \h </w:instrText>
             </w:r>
             <w:r>
               <w:rPr>
@@ -3332,7 +3332,7 @@
                 <w:noProof/>
                 <w:webHidden/>
               </w:rPr>
-              <w:t>20</w:t>
+              <w:t>21</w:t>
             </w:r>
             <w:r>
               <w:rPr>
@@ -3354,7 +3354,7 @@
               <w:noProof/>
             </w:rPr>
           </w:pPr>
-          <w:hyperlink w:anchor="_Toc478844533" w:history="1">
+          <w:hyperlink w:anchor="_Toc478852079" w:history="1">
             <w:r>
               <w:rPr>
                 <w:rStyle w:val="Hyperlink"/>
@@ -3382,7 +3382,7 @@
                 <w:noProof/>
                 <w:webHidden/>
               </w:rPr>
-              <w:instrText xml:space="preserve"> PAGEREF _Toc478844533 \h </w:instrText>
+              <w:instrText xml:space="preserve"> PAGEREF _Toc478852079 \h </w:instrText>
             </w:r>
             <w:r>
               <w:rPr>
@@ -3402,7 +3402,7 @@
                 <w:noProof/>
                 <w:webHidden/>
               </w:rPr>
-              <w:t>20</w:t>
+              <w:t>21</w:t>
             </w:r>
             <w:r>
               <w:rPr>
@@ -3425,7 +3425,7 @@
               <w:noProof/>
             </w:rPr>
           </w:pPr>
-          <w:hyperlink w:anchor="_Toc478844534" w:history="1">
+          <w:hyperlink w:anchor="_Toc478852080" w:history="1">
             <w:r>
               <w:rPr>
                 <w:rStyle w:val="Hyperlink"/>
@@ -3468,7 +3468,7 @@
                 <w:noProof/>
                 <w:webHidden/>
               </w:rPr>
-              <w:instrText xml:space="preserve"> PAGEREF _Toc478844534 \h </w:instrText>
+              <w:instrText xml:space="preserve"> PAGEREF _Toc478852080 \h </w:instrText>
             </w:r>
             <w:r>
               <w:rPr>
@@ -3488,7 +3488,7 @@
                 <w:noProof/>
                 <w:webHidden/>
               </w:rPr>
-              <w:t>20</w:t>
+              <w:t>21</w:t>
             </w:r>
             <w:r>
               <w:rPr>
@@ -3510,7 +3510,7 @@
               <w:noProof/>
             </w:rPr>
           </w:pPr>
-          <w:hyperlink w:anchor="_Toc478844535" w:history="1">
+          <w:hyperlink w:anchor="_Toc478852081" w:history="1">
             <w:r>
               <w:rPr>
                 <w:rStyle w:val="Hyperlink"/>
@@ -3538,7 +3538,7 @@
                 <w:noProof/>
                 <w:webHidden/>
               </w:rPr>
-              <w:instrText xml:space="preserve"> PAGEREF _Toc478844535 \h </w:instrText>
+              <w:instrText xml:space="preserve"> PAGEREF _Toc478852081 \h </w:instrText>
             </w:r>
             <w:r>
               <w:rPr>
@@ -3558,7 +3558,7 @@
                 <w:noProof/>
                 <w:webHidden/>
               </w:rPr>
-              <w:t>20</w:t>
+              <w:t>21</w:t>
             </w:r>
             <w:r>
               <w:rPr>
@@ -3580,7 +3580,7 @@
               <w:noProof/>
             </w:rPr>
           </w:pPr>
-          <w:hyperlink w:anchor="_Toc478844536" w:history="1">
+          <w:hyperlink w:anchor="_Toc478852082" w:history="1">
             <w:r>
               <w:rPr>
                 <w:rStyle w:val="Hyperlink"/>
@@ -3608,7 +3608,7 @@
                 <w:noProof/>
                 <w:webHidden/>
               </w:rPr>
-              <w:instrText xml:space="preserve"> PAGEREF _Toc478844536 \h </w:instrText>
+              <w:instrText xml:space="preserve"> PAGEREF _Toc478852082 \h </w:instrText>
             </w:r>
             <w:r>
               <w:rPr>
@@ -3628,7 +3628,7 @@
                 <w:noProof/>
                 <w:webHidden/>
               </w:rPr>
-              <w:t>21</w:t>
+              <w:t>22</w:t>
             </w:r>
             <w:r>
               <w:rPr>
@@ -3651,7 +3651,7 @@
               <w:noProof/>
             </w:rPr>
           </w:pPr>
-          <w:hyperlink w:anchor="_Toc478844537" w:history="1">
+          <w:hyperlink w:anchor="_Toc478852083" w:history="1">
             <w:r>
               <w:rPr>
                 <w:rStyle w:val="Hyperlink"/>
@@ -3695,7 +3695,7 @@
                 <w:noProof/>
                 <w:webHidden/>
               </w:rPr>
-              <w:instrText xml:space="preserve"> PAGEREF _Toc478844537 \h </w:instrText>
+              <w:instrText xml:space="preserve"> PAGEREF _Toc478852083 \h </w:instrText>
             </w:r>
             <w:r>
               <w:rPr>
@@ -3715,7 +3715,7 @@
                 <w:noProof/>
                 <w:webHidden/>
               </w:rPr>
-              <w:t>23</w:t>
+              <w:t>24</w:t>
             </w:r>
             <w:r>
               <w:rPr>
@@ -3738,7 +3738,7 @@
               <w:noProof/>
             </w:rPr>
           </w:pPr>
-          <w:hyperlink w:anchor="_Toc478844538" w:history="1">
+          <w:hyperlink w:anchor="_Toc478852084" w:history="1">
             <w:r>
               <w:rPr>
                 <w:rStyle w:val="Hyperlink"/>
@@ -3782,7 +3782,7 @@
                 <w:noProof/>
                 <w:webHidden/>
               </w:rPr>
-              <w:instrText xml:space="preserve"> PAGEREF _Toc478844538 \h </w:instrText>
+              <w:instrText xml:space="preserve"> PAGEREF _Toc478852084 \h </w:instrText>
             </w:r>
             <w:r>
               <w:rPr>
@@ -3802,7 +3802,7 @@
                 <w:noProof/>
                 <w:webHidden/>
               </w:rPr>
-              <w:t>23</w:t>
+              <w:t>24</w:t>
             </w:r>
             <w:r>
               <w:rPr>
@@ -3825,7 +3825,7 @@
               <w:noProof/>
             </w:rPr>
           </w:pPr>
-          <w:hyperlink w:anchor="_Toc478844539" w:history="1">
+          <w:hyperlink w:anchor="_Toc478852085" w:history="1">
             <w:r>
               <w:rPr>
                 <w:rStyle w:val="Hyperlink"/>
@@ -3869,7 +3869,7 @@
                 <w:noProof/>
                 <w:webHidden/>
               </w:rPr>
-              <w:instrText xml:space="preserve"> PAGEREF _Toc478844539 \h </w:instrText>
+              <w:instrText xml:space="preserve"> PAGEREF _Toc478852085 \h </w:instrText>
             </w:r>
             <w:r>
               <w:rPr>
@@ -3889,7 +3889,220 @@
                 <w:noProof/>
                 <w:webHidden/>
               </w:rPr>
-              <w:t>24</w:t>
+              <w:t>25</w:t>
+            </w:r>
+            <w:r>
+              <w:rPr>
+                <w:noProof/>
+                <w:webHidden/>
+              </w:rPr>
+              <w:fldChar w:fldCharType="end"/>
+            </w:r>
+          </w:hyperlink>
+        </w:p>
+        <w:p>
+          <w:pPr>
+            <w:pStyle w:val="TOC3"/>
+            <w:tabs>
+              <w:tab w:val="right" w:leader="dot" w:pos="8777"/>
+            </w:tabs>
+            <w:rPr>
+              <w:rFonts w:cstheme="minorBidi"/>
+              <w:noProof/>
+            </w:rPr>
+          </w:pPr>
+          <w:hyperlink w:anchor="_Toc478852086" w:history="1">
+            <w:r>
+              <w:rPr>
+                <w:rStyle w:val="Hyperlink"/>
+                <w:rFonts w:ascii="Times New Roman" w:hAnsi="Times New Roman"/>
+                <w:noProof/>
+                <w:shd w:val="clear" w:color="auto" w:fill="FFFFFF"/>
+              </w:rPr>
+              <w:t>MÔ HÌNH USE CASE:</w:t>
+            </w:r>
+            <w:r>
+              <w:rPr>
+                <w:noProof/>
+                <w:webHidden/>
+              </w:rPr>
+              <w:tab/>
+            </w:r>
+            <w:r>
+              <w:rPr>
+                <w:noProof/>
+                <w:webHidden/>
+              </w:rPr>
+              <w:fldChar w:fldCharType="begin"/>
+            </w:r>
+            <w:r>
+              <w:rPr>
+                <w:noProof/>
+                <w:webHidden/>
+              </w:rPr>
+              <w:instrText xml:space="preserve"> PAGEREF _Toc478852086 \h </w:instrText>
+            </w:r>
+            <w:r>
+              <w:rPr>
+                <w:noProof/>
+                <w:webHidden/>
+              </w:rPr>
+            </w:r>
+            <w:r>
+              <w:rPr>
+                <w:noProof/>
+                <w:webHidden/>
+              </w:rPr>
+              <w:fldChar w:fldCharType="separate"/>
+            </w:r>
+            <w:r>
+              <w:rPr>
+                <w:noProof/>
+                <w:webHidden/>
+              </w:rPr>
+              <w:t>26</w:t>
+            </w:r>
+            <w:r>
+              <w:rPr>
+                <w:noProof/>
+                <w:webHidden/>
+              </w:rPr>
+              <w:fldChar w:fldCharType="end"/>
+            </w:r>
+          </w:hyperlink>
+        </w:p>
+        <w:p>
+          <w:pPr>
+            <w:pStyle w:val="TOC3"/>
+            <w:tabs>
+              <w:tab w:val="right" w:leader="dot" w:pos="8777"/>
+            </w:tabs>
+            <w:rPr>
+              <w:rFonts w:cstheme="minorBidi"/>
+              <w:noProof/>
+            </w:rPr>
+          </w:pPr>
+          <w:hyperlink w:anchor="_Toc478852087" w:history="1">
+            <w:r>
+              <w:rPr>
+                <w:rStyle w:val="Hyperlink"/>
+                <w:rFonts w:ascii="Times New Roman" w:hAnsi="Times New Roman"/>
+                <w:noProof/>
+                <w:shd w:val="clear" w:color="auto" w:fill="FFFFFF"/>
+              </w:rPr>
+              <w:t>CÁC GIAO DIỆN CHÍNH CỦA WEBSITE:</w:t>
+            </w:r>
+            <w:r>
+              <w:rPr>
+                <w:noProof/>
+                <w:webHidden/>
+              </w:rPr>
+              <w:tab/>
+            </w:r>
+            <w:r>
+              <w:rPr>
+                <w:noProof/>
+                <w:webHidden/>
+              </w:rPr>
+              <w:fldChar w:fldCharType="begin"/>
+            </w:r>
+            <w:r>
+              <w:rPr>
+                <w:noProof/>
+                <w:webHidden/>
+              </w:rPr>
+              <w:instrText xml:space="preserve"> PAGEREF _Toc478852087 \h </w:instrText>
+            </w:r>
+            <w:r>
+              <w:rPr>
+                <w:noProof/>
+                <w:webHidden/>
+              </w:rPr>
+            </w:r>
+            <w:r>
+              <w:rPr>
+                <w:noProof/>
+                <w:webHidden/>
+              </w:rPr>
+              <w:fldChar w:fldCharType="separate"/>
+            </w:r>
+            <w:r>
+              <w:rPr>
+                <w:noProof/>
+                <w:webHidden/>
+              </w:rPr>
+              <w:t>26</w:t>
+            </w:r>
+            <w:r>
+              <w:rPr>
+                <w:noProof/>
+                <w:webHidden/>
+              </w:rPr>
+              <w:fldChar w:fldCharType="end"/>
+            </w:r>
+          </w:hyperlink>
+        </w:p>
+        <w:p>
+          <w:pPr>
+            <w:pStyle w:val="TOC3"/>
+            <w:tabs>
+              <w:tab w:val="right" w:leader="dot" w:pos="8777"/>
+            </w:tabs>
+            <w:rPr>
+              <w:rFonts w:cstheme="minorBidi"/>
+              <w:noProof/>
+            </w:rPr>
+          </w:pPr>
+          <w:hyperlink w:anchor="_Toc478852088" w:history="1">
+            <w:r>
+              <w:rPr>
+                <w:rStyle w:val="Hyperlink"/>
+                <w:rFonts w:ascii="Times New Roman" w:hAnsi="Times New Roman"/>
+                <w:noProof/>
+                <w:shd w:val="clear" w:color="auto" w:fill="FFFFFF"/>
+              </w:rPr>
+              <w:t>ĐẶC TẢ USE CASE:</w:t>
+            </w:r>
+            <w:r>
+              <w:rPr>
+                <w:noProof/>
+                <w:webHidden/>
+              </w:rPr>
+              <w:tab/>
+            </w:r>
+            <w:r>
+              <w:rPr>
+                <w:noProof/>
+                <w:webHidden/>
+              </w:rPr>
+              <w:fldChar w:fldCharType="begin"/>
+            </w:r>
+            <w:r>
+              <w:rPr>
+                <w:noProof/>
+                <w:webHidden/>
+              </w:rPr>
+              <w:instrText xml:space="preserve"> PAGEREF _Toc478852088 \h </w:instrText>
+            </w:r>
+            <w:r>
+              <w:rPr>
+                <w:noProof/>
+                <w:webHidden/>
+              </w:rPr>
+            </w:r>
+            <w:r>
+              <w:rPr>
+                <w:noProof/>
+                <w:webHidden/>
+              </w:rPr>
+              <w:fldChar w:fldCharType="separate"/>
+            </w:r>
+            <w:r>
+              <w:rPr>
+                <w:noProof/>
+                <w:webHidden/>
+              </w:rPr>
+              <w:t>33</w:t>
             </w:r>
             <w:r>
               <w:rPr>
@@ -4992,8 +5205,6 @@
         </w:rPr>
         <w:br w:type="page"/>
       </w:r>
-      <w:bookmarkStart w:id="2" w:name="_GoBack"/>
-      <w:bookmarkEnd w:id="2"/>
     </w:p>
     <w:p>
       <w:pPr>
@@ -5030,7 +5241,7 @@
           <w:lang w:val="vi-VN"/>
         </w:rPr>
       </w:pPr>
-      <w:bookmarkStart w:id="3" w:name="_Toc478844511"/>
+      <w:bookmarkStart w:id="2" w:name="_Toc478852057"/>
       <w:r>
         <w:rPr>
           <w:rFonts w:ascii="Times New Roman" w:hAnsi="Times New Roman"/>
@@ -5041,7 +5252,7 @@
         </w:rPr>
         <w:t>LỜI CẢM ƠN</w:t>
       </w:r>
-      <w:bookmarkEnd w:id="3"/>
+      <w:bookmarkEnd w:id="2"/>
     </w:p>
     <w:p>
       <w:pPr>
@@ -5363,7 +5574,7 @@
         <w:lastRenderedPageBreak/>
         <w:t xml:space="preserve"> </w:t>
       </w:r>
-      <w:bookmarkStart w:id="4" w:name="_Toc478844512"/>
+      <w:bookmarkStart w:id="3" w:name="_Toc478852058"/>
       <w:r>
         <w:rPr>
           <w:rFonts w:ascii="Times New Roman" w:hAnsi="Times New Roman"/>
@@ -5394,7 +5605,7 @@
         </w:rPr>
         <w:t>QUAN VỀ ĐỀ TÀI</w:t>
       </w:r>
-      <w:bookmarkEnd w:id="4"/>
+      <w:bookmarkEnd w:id="3"/>
     </w:p>
     <w:p>
       <w:pPr>
@@ -5414,8 +5625,8 @@
           <w:szCs w:val="26"/>
         </w:rPr>
       </w:pPr>
-      <w:bookmarkStart w:id="5" w:name="_Toc466620221"/>
-      <w:bookmarkStart w:id="6" w:name="_Toc478844513"/>
+      <w:bookmarkStart w:id="4" w:name="_Toc466620221"/>
+      <w:bookmarkStart w:id="5" w:name="_Toc478852059"/>
       <w:r>
         <w:rPr>
           <w:rFonts w:ascii="Times New Roman" w:hAnsi="Times New Roman"/>
@@ -5426,18 +5637,18 @@
         </w:rPr>
         <w:t>ĐẶT VẤN ĐỀ</w:t>
       </w:r>
+      <w:bookmarkEnd w:id="4"/>
+      <w:r>
+        <w:rPr>
+          <w:rFonts w:ascii="Times New Roman" w:hAnsi="Times New Roman"/>
+          <w:b/>
+          <w:noProof/>
+          <w:sz w:val="28"/>
+          <w:szCs w:val="26"/>
+        </w:rPr>
+        <w:t>:</w:t>
+      </w:r>
       <w:bookmarkEnd w:id="5"/>
-      <w:r>
-        <w:rPr>
-          <w:rFonts w:ascii="Times New Roman" w:hAnsi="Times New Roman"/>
-          <w:b/>
-          <w:noProof/>
-          <w:sz w:val="28"/>
-          <w:szCs w:val="26"/>
-        </w:rPr>
-        <w:t>:</w:t>
-      </w:r>
-      <w:bookmarkEnd w:id="6"/>
     </w:p>
     <w:p>
       <w:pPr>
@@ -5625,7 +5836,7 @@
                                 <w:sz w:val="24"/>
                               </w:rPr>
                             </w:pPr>
-                            <w:bookmarkStart w:id="7" w:name="_Toc478844540"/>
+                            <w:bookmarkStart w:id="6" w:name="_Toc478844540"/>
                             <w:r>
                               <w:rPr>
                                 <w:rFonts w:ascii="Times New Roman" w:hAnsi="Times New Roman" w:cs="Times New Roman"/>
@@ -5699,7 +5910,7 @@
                               </w:rPr>
                               <w:t>ổng an ninh siêu thị sử dụng RFID</w:t>
                             </w:r>
-                            <w:bookmarkEnd w:id="7"/>
+                            <w:bookmarkEnd w:id="6"/>
                           </w:p>
                         </w:txbxContent>
                       </wps:txbx>
@@ -5735,7 +5946,7 @@
                           <w:sz w:val="24"/>
                         </w:rPr>
                       </w:pPr>
-                      <w:bookmarkStart w:id="8" w:name="_Toc478844540"/>
+                      <w:bookmarkStart w:id="7" w:name="_Toc478844540"/>
                       <w:r>
                         <w:rPr>
                           <w:rFonts w:ascii="Times New Roman" w:hAnsi="Times New Roman" w:cs="Times New Roman"/>
@@ -5809,7 +6020,7 @@
                         </w:rPr>
                         <w:t>ổng an ninh siêu thị sử dụng RFID</w:t>
                       </w:r>
-                      <w:bookmarkEnd w:id="8"/>
+                      <w:bookmarkEnd w:id="7"/>
                     </w:p>
                   </w:txbxContent>
                 </v:textbox>
@@ -6108,8 +6319,8 @@
           <w:szCs w:val="26"/>
         </w:rPr>
       </w:pPr>
-      <w:bookmarkStart w:id="9" w:name="_Toc466620222"/>
-      <w:bookmarkStart w:id="10" w:name="_Toc478844514"/>
+      <w:bookmarkStart w:id="8" w:name="_Toc466620222"/>
+      <w:bookmarkStart w:id="9" w:name="_Toc478852060"/>
       <w:r>
         <w:rPr>
           <w:rFonts w:ascii="Times New Roman" w:hAnsi="Times New Roman"/>
@@ -6120,18 +6331,18 @@
         </w:rPr>
         <w:t>PHẠM VI ĐỀ TÀI</w:t>
       </w:r>
+      <w:bookmarkEnd w:id="8"/>
+      <w:r>
+        <w:rPr>
+          <w:rFonts w:ascii="Times New Roman" w:hAnsi="Times New Roman"/>
+          <w:b/>
+          <w:noProof/>
+          <w:sz w:val="28"/>
+          <w:szCs w:val="26"/>
+        </w:rPr>
+        <w:t>:</w:t>
+      </w:r>
       <w:bookmarkEnd w:id="9"/>
-      <w:r>
-        <w:rPr>
-          <w:rFonts w:ascii="Times New Roman" w:hAnsi="Times New Roman"/>
-          <w:b/>
-          <w:noProof/>
-          <w:sz w:val="28"/>
-          <w:szCs w:val="26"/>
-        </w:rPr>
-        <w:t>:</w:t>
-      </w:r>
-      <w:bookmarkEnd w:id="10"/>
     </w:p>
     <w:p>
       <w:pPr>
@@ -6446,8 +6657,8 @@
           <w:szCs w:val="26"/>
         </w:rPr>
       </w:pPr>
-      <w:bookmarkStart w:id="11" w:name="_Toc466620223"/>
-      <w:bookmarkStart w:id="12" w:name="_Toc478844515"/>
+      <w:bookmarkStart w:id="10" w:name="_Toc466620223"/>
+      <w:bookmarkStart w:id="11" w:name="_Toc478852061"/>
       <w:r>
         <w:rPr>
           <w:rFonts w:ascii="Times New Roman" w:hAnsi="Times New Roman"/>
@@ -6458,18 +6669,18 @@
         </w:rPr>
         <w:t>PHƯƠNG PHÁP NGHIÊN CỨU</w:t>
       </w:r>
+      <w:bookmarkEnd w:id="10"/>
+      <w:r>
+        <w:rPr>
+          <w:rFonts w:ascii="Times New Roman" w:hAnsi="Times New Roman"/>
+          <w:b/>
+          <w:noProof/>
+          <w:sz w:val="28"/>
+          <w:szCs w:val="26"/>
+        </w:rPr>
+        <w:t>:</w:t>
+      </w:r>
       <w:bookmarkEnd w:id="11"/>
-      <w:r>
-        <w:rPr>
-          <w:rFonts w:ascii="Times New Roman" w:hAnsi="Times New Roman"/>
-          <w:b/>
-          <w:noProof/>
-          <w:sz w:val="28"/>
-          <w:szCs w:val="26"/>
-        </w:rPr>
-        <w:t>:</w:t>
-      </w:r>
-      <w:bookmarkEnd w:id="12"/>
     </w:p>
     <w:p>
       <w:pPr>
@@ -7316,7 +7527,7 @@
           <w:szCs w:val="26"/>
         </w:rPr>
       </w:pPr>
-      <w:bookmarkStart w:id="13" w:name="_Toc478844516"/>
+      <w:bookmarkStart w:id="12" w:name="_Toc478852062"/>
       <w:r>
         <w:rPr>
           <w:rFonts w:ascii="Times New Roman" w:hAnsi="Times New Roman"/>
@@ -7337,7 +7548,7 @@
         </w:rPr>
         <w:t>:</w:t>
       </w:r>
-      <w:bookmarkEnd w:id="13"/>
+      <w:bookmarkEnd w:id="12"/>
     </w:p>
     <w:p>
       <w:pPr>
@@ -7788,7 +7999,7 @@
         <w:lastRenderedPageBreak/>
         <w:t xml:space="preserve"> </w:t>
       </w:r>
-      <w:bookmarkStart w:id="14" w:name="_Toc478844517"/>
+      <w:bookmarkStart w:id="13" w:name="_Toc478852063"/>
       <w:r>
         <w:rPr>
           <w:rFonts w:ascii="Times New Roman" w:hAnsi="Times New Roman"/>
@@ -7799,7 +8010,7 @@
         </w:rPr>
         <w:t>CƠ SỞ LÝ THUYẾT</w:t>
       </w:r>
-      <w:bookmarkEnd w:id="14"/>
+      <w:bookmarkEnd w:id="13"/>
     </w:p>
     <w:p>
       <w:pPr>
@@ -7926,7 +8137,7 @@
         </w:rPr>
         <w:t xml:space="preserve"> </w:t>
       </w:r>
-      <w:bookmarkStart w:id="15" w:name="_Toc478844518"/>
+      <w:bookmarkStart w:id="14" w:name="_Toc478852064"/>
       <w:r>
         <w:rPr>
           <w:rFonts w:ascii="Times New Roman" w:hAnsi="Times New Roman"/>
@@ -7936,7 +8147,7 @@
         </w:rPr>
         <w:t>CÔNG NGHỆ RFID:</w:t>
       </w:r>
-      <w:bookmarkEnd w:id="15"/>
+      <w:bookmarkEnd w:id="14"/>
     </w:p>
     <w:p>
       <w:pPr>
@@ -8020,7 +8231,7 @@
           <w:shd w:val="clear" w:color="auto" w:fill="FFFFFF"/>
         </w:rPr>
       </w:pPr>
-      <w:bookmarkStart w:id="16" w:name="_Toc478844519"/>
+      <w:bookmarkStart w:id="15" w:name="_Toc478852065"/>
       <w:r>
         <w:rPr>
           <w:rFonts w:ascii="Times New Roman" w:hAnsi="Times New Roman" w:cs="Times New Roman"/>
@@ -8032,7 +8243,7 @@
         </w:rPr>
         <w:t>CẤU TẠO:</w:t>
       </w:r>
-      <w:bookmarkEnd w:id="16"/>
+      <w:bookmarkEnd w:id="15"/>
     </w:p>
     <w:p>
       <w:pPr>
@@ -8157,7 +8368,7 @@
           <w:shd w:val="clear" w:color="auto" w:fill="FFFFFF"/>
         </w:rPr>
       </w:pPr>
-      <w:bookmarkStart w:id="17" w:name="_Toc478844520"/>
+      <w:bookmarkStart w:id="16" w:name="_Toc478852066"/>
       <w:r>
         <w:rPr>
           <w:noProof/>
@@ -8210,7 +8421,7 @@
                                 <w:szCs w:val="24"/>
                               </w:rPr>
                             </w:pPr>
-                            <w:bookmarkStart w:id="18" w:name="_Toc478844541"/>
+                            <w:bookmarkStart w:id="17" w:name="_Toc478844541"/>
                             <w:r>
                               <w:rPr>
                                 <w:rFonts w:ascii="Times New Roman" w:hAnsi="Times New Roman" w:cs="Times New Roman"/>
@@ -8284,7 +8495,7 @@
                               </w:rPr>
                               <w:t>D</w:t>
                             </w:r>
-                            <w:bookmarkEnd w:id="18"/>
+                            <w:bookmarkEnd w:id="17"/>
                           </w:p>
                         </w:txbxContent>
                       </wps:txbx>
@@ -8316,7 +8527,7 @@
                           <w:szCs w:val="24"/>
                         </w:rPr>
                       </w:pPr>
-                      <w:bookmarkStart w:id="19" w:name="_Toc478844541"/>
+                      <w:bookmarkStart w:id="18" w:name="_Toc478844541"/>
                       <w:r>
                         <w:rPr>
                           <w:rFonts w:ascii="Times New Roman" w:hAnsi="Times New Roman" w:cs="Times New Roman"/>
@@ -8390,7 +8601,7 @@
                         </w:rPr>
                         <w:t>D</w:t>
                       </w:r>
-                      <w:bookmarkEnd w:id="19"/>
+                      <w:bookmarkEnd w:id="18"/>
                     </w:p>
                   </w:txbxContent>
                 </v:textbox>
@@ -8411,7 +8622,7 @@
         </w:rPr>
         <w:t>NGUYÊN LÝ HOẠT ĐỘNG:</w:t>
       </w:r>
-      <w:bookmarkEnd w:id="17"/>
+      <w:bookmarkEnd w:id="16"/>
     </w:p>
     <w:p>
       <w:pPr>
@@ -8626,7 +8837,7 @@
                                 <w:bdr w:val="none" w:sz="0" w:space="0" w:color="auto" w:frame="1"/>
                               </w:rPr>
                             </w:pPr>
-                            <w:bookmarkStart w:id="20" w:name="_Toc478844542"/>
+                            <w:bookmarkStart w:id="19" w:name="_Toc478844542"/>
                             <w:r>
                               <w:rPr>
                                 <w:b/>
@@ -8691,7 +8902,7 @@
                               </w:rPr>
                               <w:t>. Một số dạng thẻ RFID</w:t>
                             </w:r>
-                            <w:bookmarkEnd w:id="20"/>
+                            <w:bookmarkEnd w:id="19"/>
                           </w:p>
                         </w:txbxContent>
                       </wps:txbx>
@@ -8727,7 +8938,7 @@
                           <w:bdr w:val="none" w:sz="0" w:space="0" w:color="auto" w:frame="1"/>
                         </w:rPr>
                       </w:pPr>
-                      <w:bookmarkStart w:id="21" w:name="_Toc478844542"/>
+                      <w:bookmarkStart w:id="20" w:name="_Toc478844542"/>
                       <w:r>
                         <w:rPr>
                           <w:b/>
@@ -8792,7 +9003,7 @@
                         </w:rPr>
                         <w:t>. Một số dạng thẻ RFID</w:t>
                       </w:r>
-                      <w:bookmarkEnd w:id="21"/>
+                      <w:bookmarkEnd w:id="20"/>
                     </w:p>
                   </w:txbxContent>
                 </v:textbox>
@@ -8949,7 +9160,7 @@
                                 <w:szCs w:val="24"/>
                               </w:rPr>
                             </w:pPr>
-                            <w:bookmarkStart w:id="22" w:name="_Toc478844543"/>
+                            <w:bookmarkStart w:id="21" w:name="_Toc478844543"/>
                             <w:r>
                               <w:rPr>
                                 <w:rFonts w:ascii="Times New Roman" w:hAnsi="Times New Roman" w:cs="Times New Roman"/>
@@ -9014,7 +9225,7 @@
                               </w:rPr>
                               <w:t>. Đầu đọc RFID USB 125 Khz</w:t>
                             </w:r>
-                            <w:bookmarkEnd w:id="22"/>
+                            <w:bookmarkEnd w:id="21"/>
                           </w:p>
                         </w:txbxContent>
                       </wps:txbx>
@@ -9049,7 +9260,7 @@
                           <w:szCs w:val="24"/>
                         </w:rPr>
                       </w:pPr>
-                      <w:bookmarkStart w:id="23" w:name="_Toc478844543"/>
+                      <w:bookmarkStart w:id="22" w:name="_Toc478844543"/>
                       <w:r>
                         <w:rPr>
                           <w:rFonts w:ascii="Times New Roman" w:hAnsi="Times New Roman" w:cs="Times New Roman"/>
@@ -9114,7 +9325,7 @@
                         </w:rPr>
                         <w:t>. Đầu đọc RFID USB 125 Khz</w:t>
                       </w:r>
-                      <w:bookmarkEnd w:id="23"/>
+                      <w:bookmarkEnd w:id="22"/>
                     </w:p>
                   </w:txbxContent>
                 </v:textbox>
@@ -9264,7 +9475,7 @@
           <w:shd w:val="clear" w:color="auto" w:fill="FFFFFF"/>
         </w:rPr>
       </w:pPr>
-      <w:bookmarkStart w:id="24" w:name="_Toc478844521"/>
+      <w:bookmarkStart w:id="23" w:name="_Toc478852067"/>
       <w:r>
         <w:rPr>
           <w:rFonts w:ascii="Times New Roman" w:hAnsi="Times New Roman" w:cs="Times New Roman"/>
@@ -9276,7 +9487,7 @@
         </w:rPr>
         <w:t>ĐỘ BẢO MẬT VÀ TIN CẬY:</w:t>
       </w:r>
-      <w:bookmarkEnd w:id="24"/>
+      <w:bookmarkEnd w:id="23"/>
     </w:p>
     <w:p>
       <w:pPr>
@@ -9349,7 +9560,7 @@
           <w:shd w:val="clear" w:color="auto" w:fill="FFFFFF"/>
         </w:rPr>
       </w:pPr>
-      <w:bookmarkStart w:id="25" w:name="_Toc478844522"/>
+      <w:bookmarkStart w:id="24" w:name="_Toc478852068"/>
       <w:r>
         <w:rPr>
           <w:rFonts w:ascii="Times New Roman" w:hAnsi="Times New Roman" w:cs="Times New Roman"/>
@@ -9361,7 +9572,7 @@
         </w:rPr>
         <w:t>ỨNG DỤNG:</w:t>
       </w:r>
-      <w:bookmarkEnd w:id="25"/>
+      <w:bookmarkEnd w:id="24"/>
     </w:p>
     <w:p>
       <w:pPr>
@@ -9703,7 +9914,7 @@
           <w:szCs w:val="28"/>
         </w:rPr>
       </w:pPr>
-      <w:bookmarkStart w:id="26" w:name="_Toc478844523"/>
+      <w:bookmarkStart w:id="25" w:name="_Toc478852069"/>
       <w:r>
         <w:rPr>
           <w:rFonts w:ascii="Times New Roman" w:hAnsi="Times New Roman"/>
@@ -9722,33 +9933,33 @@
         </w:rPr>
         <w:t>:</w:t>
       </w:r>
+      <w:bookmarkEnd w:id="25"/>
+    </w:p>
+    <w:p>
+      <w:pPr>
+        <w:pStyle w:val="Heading3"/>
+        <w:rPr>
+          <w:rFonts w:ascii="Times New Roman" w:hAnsi="Times New Roman" w:cs="Times New Roman"/>
+          <w:b/>
+          <w:color w:val="333333"/>
+          <w:sz w:val="26"/>
+          <w:szCs w:val="26"/>
+          <w:shd w:val="clear" w:color="auto" w:fill="FFFFFF"/>
+        </w:rPr>
+      </w:pPr>
+      <w:bookmarkStart w:id="26" w:name="_Toc478852070"/>
+      <w:r>
+        <w:rPr>
+          <w:rFonts w:ascii="Times New Roman" w:hAnsi="Times New Roman" w:cs="Times New Roman"/>
+          <w:b/>
+          <w:color w:val="333333"/>
+          <w:sz w:val="26"/>
+          <w:szCs w:val="26"/>
+          <w:shd w:val="clear" w:color="auto" w:fill="FFFFFF"/>
+        </w:rPr>
+        <w:t>LARAVEL LÀ GÌ?</w:t>
+      </w:r>
       <w:bookmarkEnd w:id="26"/>
-    </w:p>
-    <w:p>
-      <w:pPr>
-        <w:pStyle w:val="Heading3"/>
-        <w:rPr>
-          <w:rFonts w:ascii="Times New Roman" w:hAnsi="Times New Roman" w:cs="Times New Roman"/>
-          <w:b/>
-          <w:color w:val="333333"/>
-          <w:sz w:val="26"/>
-          <w:szCs w:val="26"/>
-          <w:shd w:val="clear" w:color="auto" w:fill="FFFFFF"/>
-        </w:rPr>
-      </w:pPr>
-      <w:bookmarkStart w:id="27" w:name="_Toc478844524"/>
-      <w:r>
-        <w:rPr>
-          <w:rFonts w:ascii="Times New Roman" w:hAnsi="Times New Roman" w:cs="Times New Roman"/>
-          <w:b/>
-          <w:color w:val="333333"/>
-          <w:sz w:val="26"/>
-          <w:szCs w:val="26"/>
-          <w:shd w:val="clear" w:color="auto" w:fill="FFFFFF"/>
-        </w:rPr>
-        <w:t>LARAVEL LÀ GÌ?</w:t>
-      </w:r>
-      <w:bookmarkEnd w:id="27"/>
     </w:p>
     <w:p>
       <w:pPr>
@@ -9865,7 +10076,7 @@
           <w:shd w:val="clear" w:color="auto" w:fill="FFFFFF"/>
         </w:rPr>
       </w:pPr>
-      <w:bookmarkStart w:id="28" w:name="_Toc478844525"/>
+      <w:bookmarkStart w:id="27" w:name="_Toc478852071"/>
       <w:r>
         <w:rPr>
           <w:rFonts w:ascii="Times New Roman" w:hAnsi="Times New Roman" w:cs="Times New Roman"/>
@@ -9877,7 +10088,7 @@
         </w:rPr>
         <w:t>LỊCH SỬ PHÁT TRIỂN CỦA LARAVEL</w:t>
       </w:r>
-      <w:bookmarkEnd w:id="28"/>
+      <w:bookmarkEnd w:id="27"/>
     </w:p>
     <w:p>
       <w:pPr>
@@ -10470,7 +10681,7 @@
           <w:shd w:val="clear" w:color="auto" w:fill="FFFFFF"/>
         </w:rPr>
       </w:pPr>
-      <w:bookmarkStart w:id="29" w:name="_Toc478844526"/>
+      <w:bookmarkStart w:id="28" w:name="_Toc478852072"/>
       <w:r>
         <w:rPr>
           <w:rFonts w:ascii="Times New Roman" w:hAnsi="Times New Roman" w:cs="Times New Roman"/>
@@ -10482,7 +10693,7 @@
         </w:rPr>
         <w:t>CÁC ƯU ĐIỂM NỔI BẬC</w:t>
       </w:r>
-      <w:bookmarkEnd w:id="29"/>
+      <w:bookmarkEnd w:id="28"/>
     </w:p>
     <w:p>
       <w:pPr>
@@ -10726,7 +10937,7 @@
           <w:shd w:val="clear" w:color="auto" w:fill="FFFFFF"/>
         </w:rPr>
       </w:pPr>
-      <w:bookmarkStart w:id="30" w:name="_Toc478844527"/>
+      <w:bookmarkStart w:id="29" w:name="_Toc478852073"/>
       <w:r>
         <w:rPr>
           <w:rFonts w:ascii="Times New Roman" w:hAnsi="Times New Roman" w:cs="Times New Roman"/>
@@ -10739,7 +10950,7 @@
         <w:lastRenderedPageBreak/>
         <w:t>CẤU TRÚC THƯ MỤC CỦA LARAVEL 5.4</w:t>
       </w:r>
-      <w:bookmarkEnd w:id="30"/>
+      <w:bookmarkEnd w:id="29"/>
     </w:p>
     <w:p>
       <w:pPr>
@@ -12062,7 +12273,7 @@
           <w:shd w:val="clear" w:color="auto" w:fill="FFFFFF"/>
         </w:rPr>
       </w:pPr>
-      <w:bookmarkStart w:id="31" w:name="_Toc478844528"/>
+      <w:bookmarkStart w:id="30" w:name="_Toc478852074"/>
       <w:r>
         <w:rPr>
           <w:rFonts w:ascii="Times New Roman" w:hAnsi="Times New Roman" w:cs="Times New Roman"/>
@@ -12074,7 +12285,7 @@
         </w:rPr>
         <w:t>NGUYÊN LÝ HOẠT ĐỘNG CỦA LARAVEL</w:t>
       </w:r>
-      <w:bookmarkEnd w:id="31"/>
+      <w:bookmarkEnd w:id="30"/>
     </w:p>
     <w:p>
       <w:pPr>
@@ -12283,7 +12494,7 @@
           <w:szCs w:val="28"/>
         </w:rPr>
       </w:pPr>
-      <w:bookmarkStart w:id="32" w:name="_Toc478844529"/>
+      <w:bookmarkStart w:id="31" w:name="_Toc478852075"/>
       <w:r>
         <w:rPr>
           <w:rFonts w:ascii="Times New Roman" w:hAnsi="Times New Roman"/>
@@ -12293,7 +12504,7 @@
         </w:rPr>
         <w:t>RESPONSIVEVOICE API:</w:t>
       </w:r>
-      <w:bookmarkEnd w:id="32"/>
+      <w:bookmarkEnd w:id="31"/>
     </w:p>
     <w:p>
       <w:pPr>
@@ -12685,7 +12896,7 @@
           <w:szCs w:val="28"/>
         </w:rPr>
       </w:pPr>
-      <w:bookmarkStart w:id="33" w:name="_Toc478844530"/>
+      <w:bookmarkStart w:id="32" w:name="_Toc478852076"/>
       <w:r>
         <w:rPr>
           <w:rFonts w:ascii="Times New Roman" w:hAnsi="Times New Roman"/>
@@ -12695,7 +12906,7 @@
         </w:rPr>
         <w:t>BOOTSTRAP:</w:t>
       </w:r>
-      <w:bookmarkEnd w:id="33"/>
+      <w:bookmarkEnd w:id="32"/>
     </w:p>
     <w:p>
       <w:pPr>
@@ -12709,7 +12920,7 @@
           <w:szCs w:val="28"/>
         </w:rPr>
       </w:pPr>
-      <w:bookmarkStart w:id="34" w:name="_Toc478844531"/>
+      <w:bookmarkStart w:id="33" w:name="_Toc478852077"/>
       <w:r>
         <w:rPr>
           <w:rFonts w:ascii="Times New Roman" w:hAnsi="Times New Roman"/>
@@ -12720,7 +12931,7 @@
         </w:rPr>
         <w:t>BOOTSTRAP LÀ GÌ?</w:t>
       </w:r>
-      <w:bookmarkEnd w:id="34"/>
+      <w:bookmarkEnd w:id="33"/>
     </w:p>
     <w:p>
       <w:pPr>
@@ -12780,7 +12991,7 @@
           <w:szCs w:val="28"/>
         </w:rPr>
       </w:pPr>
-      <w:bookmarkStart w:id="35" w:name="_Toc478844532"/>
+      <w:bookmarkStart w:id="34" w:name="_Toc478852078"/>
       <w:r>
         <w:rPr>
           <w:rFonts w:ascii="Times New Roman" w:hAnsi="Times New Roman"/>
@@ -12792,7 +13003,7 @@
         <w:lastRenderedPageBreak/>
         <w:t>TẠI SAO CHÚNG TA NÊN SỬ DỤNG BOOTSTRAP?</w:t>
       </w:r>
-      <w:bookmarkEnd w:id="35"/>
+      <w:bookmarkEnd w:id="34"/>
     </w:p>
     <w:p>
       <w:pPr>
@@ -12926,7 +13137,7 @@
           <w:szCs w:val="28"/>
         </w:rPr>
       </w:pPr>
-      <w:bookmarkStart w:id="36" w:name="_Toc478844533"/>
+      <w:bookmarkStart w:id="35" w:name="_Toc478852079"/>
       <w:r>
         <w:rPr>
           <w:rFonts w:ascii="Times New Roman" w:hAnsi="Times New Roman"/>
@@ -12937,7 +13148,7 @@
         </w:rPr>
         <w:t>LÀM THẾ NÀO ĐỂ DOWNLOAD ĐƯỢC BOOTSTRAP VỀ?</w:t>
       </w:r>
-      <w:bookmarkEnd w:id="36"/>
+      <w:bookmarkEnd w:id="35"/>
     </w:p>
     <w:p>
       <w:pPr>
@@ -13050,7 +13261,7 @@
           <w:szCs w:val="28"/>
         </w:rPr>
       </w:pPr>
-      <w:bookmarkStart w:id="37" w:name="_Toc478844534"/>
+      <w:bookmarkStart w:id="36" w:name="_Toc478852080"/>
       <w:r>
         <w:rPr>
           <w:rFonts w:ascii="Times New Roman" w:hAnsi="Times New Roman"/>
@@ -13069,7 +13280,7 @@
         </w:rPr>
         <w:t>:</w:t>
       </w:r>
-      <w:bookmarkEnd w:id="37"/>
+      <w:bookmarkEnd w:id="36"/>
     </w:p>
     <w:p>
       <w:pPr>
@@ -13083,7 +13294,7 @@
           <w:szCs w:val="28"/>
         </w:rPr>
       </w:pPr>
-      <w:bookmarkStart w:id="38" w:name="_Toc478844535"/>
+      <w:bookmarkStart w:id="37" w:name="_Toc478852081"/>
       <w:r>
         <w:rPr>
           <w:rFonts w:ascii="Times New Roman" w:hAnsi="Times New Roman"/>
@@ -13094,7 +13305,7 @@
         </w:rPr>
         <w:t>GIỚI THIỆU</w:t>
       </w:r>
-      <w:bookmarkEnd w:id="38"/>
+      <w:bookmarkEnd w:id="37"/>
     </w:p>
     <w:p>
       <w:pPr>
@@ -13271,7 +13482,7 @@
           <w:szCs w:val="28"/>
         </w:rPr>
       </w:pPr>
-      <w:bookmarkStart w:id="39" w:name="_Toc478844536"/>
+      <w:bookmarkStart w:id="38" w:name="_Toc478852082"/>
       <w:r>
         <w:rPr>
           <w:rFonts w:ascii="Times New Roman" w:hAnsi="Times New Roman"/>
@@ -13282,7 +13493,7 @@
         </w:rPr>
         <w:t>MỘT SỐ ĐIỀU KIỆN BÊN TRONG JQUERY VALIDATION</w:t>
       </w:r>
-      <w:bookmarkEnd w:id="39"/>
+      <w:bookmarkEnd w:id="38"/>
     </w:p>
     <w:tbl>
       <w:tblPr>
@@ -14654,7 +14865,7 @@
         <w:lastRenderedPageBreak/>
         <w:t xml:space="preserve"> </w:t>
       </w:r>
-      <w:bookmarkStart w:id="40" w:name="_Toc478844537"/>
+      <w:bookmarkStart w:id="39" w:name="_Toc478852083"/>
       <w:r>
         <w:rPr>
           <w:rFonts w:ascii="Times New Roman" w:hAnsi="Times New Roman"/>
@@ -14665,7 +14876,7 @@
         </w:rPr>
         <w:t>PHÂN TÍCH HỆ THỐNG</w:t>
       </w:r>
-      <w:bookmarkEnd w:id="40"/>
+      <w:bookmarkEnd w:id="39"/>
     </w:p>
     <w:p>
       <w:pPr>
@@ -14695,7 +14906,7 @@
         </w:rPr>
         <w:t xml:space="preserve"> </w:t>
       </w:r>
-      <w:bookmarkStart w:id="41" w:name="_Toc478844538"/>
+      <w:bookmarkStart w:id="40" w:name="_Toc478852084"/>
       <w:r>
         <w:rPr>
           <w:rFonts w:ascii="Times New Roman" w:hAnsi="Times New Roman"/>
@@ -14726,7 +14937,7 @@
         </w:rPr>
         <w:t xml:space="preserve"> VÀ GIẢI PHÁP XỬ LÝ</w:t>
       </w:r>
-      <w:bookmarkEnd w:id="41"/>
+      <w:bookmarkEnd w:id="40"/>
     </w:p>
     <w:p>
       <w:pPr>
@@ -15318,7 +15529,7 @@
         </w:rPr>
         <w:t xml:space="preserve"> </w:t>
       </w:r>
-      <w:bookmarkStart w:id="42" w:name="_Toc478844539"/>
+      <w:bookmarkStart w:id="41" w:name="_Toc478852085"/>
       <w:r>
         <w:rPr>
           <w:rFonts w:ascii="Times New Roman" w:hAnsi="Times New Roman"/>
@@ -15349,12 +15560,11 @@
         </w:rPr>
         <w:t>, ĐẶC TẢ CHỨC NĂNG VÀ THIẾT KẾ GIAO DIỆN</w:t>
       </w:r>
-      <w:bookmarkEnd w:id="42"/>
-    </w:p>
-    <w:p>
-      <w:pPr>
-        <w:spacing w:line="360" w:lineRule="auto"/>
-        <w:jc w:val="both"/>
+      <w:bookmarkEnd w:id="41"/>
+    </w:p>
+    <w:p>
+      <w:pPr>
+        <w:pStyle w:val="Heading3"/>
         <w:rPr>
           <w:rFonts w:ascii="Times New Roman" w:hAnsi="Times New Roman"/>
           <w:b/>
@@ -15363,10 +15573,12 @@
           <w:shd w:val="clear" w:color="auto" w:fill="FFFFFF"/>
         </w:rPr>
       </w:pPr>
-      <w:r>
-        <w:rPr>
-          <w:noProof/>
-        </w:rPr>
+      <w:bookmarkStart w:id="42" w:name="_Toc478852086"/>
+      <w:r>
+        <w:rPr>
+          <w:noProof/>
+        </w:rPr>
+        <w:lastRenderedPageBreak/>
         <mc:AlternateContent>
           <mc:Choice Requires="wps">
             <w:drawing>
@@ -15504,7 +15716,7 @@
           </mc:Choice>
           <mc:Fallback>
             <w:pict>
-              <v:shape w14:anchorId="77F0D5AC" id="Text Box 83" o:spid="_x0000_s1030" type="#_x0000_t202" style="position:absolute;left:0;text-align:left;margin-left:0;margin-top:482.4pt;width:249.75pt;height:.05pt;z-index:251687936;visibility:visible;mso-wrap-style:square;mso-width-percent:0;mso-wrap-distance-left:9pt;mso-wrap-distance-top:0;mso-wrap-distance-right:9pt;mso-wrap-distance-bottom:0;mso-position-horizontal:center;mso-position-horizontal-relative:margin;mso-position-vertical:absolute;mso-position-vertical-relative:text;mso-width-percent:0;mso-width-relative:margin;v-text-anchor:top" o:gfxdata="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" stroked="f">
+              <v:shape w14:anchorId="77F0D5AC" id="Text Box 83" o:spid="_x0000_s1030" type="#_x0000_t202" style="position:absolute;margin-left:0;margin-top:482.4pt;width:249.75pt;height:.05pt;z-index:251687936;visibility:visible;mso-wrap-style:square;mso-width-percent:0;mso-wrap-distance-left:9pt;mso-wrap-distance-top:0;mso-wrap-distance-right:9pt;mso-wrap-distance-bottom:0;mso-position-horizontal:center;mso-position-horizontal-relative:margin;mso-position-vertical:absolute;mso-position-vertical-relative:text;mso-width-percent:0;mso-width-relative:margin;v-text-anchor:top" o:gfxdata="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" stroked="f">
                 <v:textbox style="mso-fit-shape-to-text:t" inset="0,0,0,0">
                   <w:txbxContent>
                     <w:p>
@@ -15682,11 +15894,11 @@
         </w:rPr>
         <w:t>USE CASE:</w:t>
       </w:r>
-    </w:p>
-    <w:p>
-      <w:pPr>
-        <w:spacing w:line="360" w:lineRule="auto"/>
-        <w:jc w:val="both"/>
+      <w:bookmarkEnd w:id="42"/>
+    </w:p>
+    <w:p>
+      <w:pPr>
+        <w:pStyle w:val="Heading3"/>
         <w:rPr>
           <w:rFonts w:ascii="Times New Roman" w:hAnsi="Times New Roman"/>
           <w:b/>
@@ -15695,6 +15907,7 @@
           <w:shd w:val="clear" w:color="auto" w:fill="FFFFFF"/>
         </w:rPr>
       </w:pPr>
+      <w:bookmarkStart w:id="45" w:name="_Toc478852087"/>
       <w:r>
         <w:rPr>
           <w:rFonts w:ascii="Times New Roman" w:hAnsi="Times New Roman"/>
@@ -15703,7 +15916,6 @@
           <w:sz w:val="28"/>
           <w:shd w:val="clear" w:color="auto" w:fill="FFFFFF"/>
         </w:rPr>
-        <w:lastRenderedPageBreak/>
         <w:t xml:space="preserve">CÁC GIAO DIỆN </w:t>
       </w:r>
       <w:r>
@@ -15734,7 +15946,18 @@
           <w:sz w:val="28"/>
           <w:shd w:val="clear" w:color="auto" w:fill="FFFFFF"/>
         </w:rPr>
-        <w:t xml:space="preserve">: </w:t>
+        <w:t>:</w:t>
+      </w:r>
+      <w:bookmarkEnd w:id="45"/>
+      <w:r>
+        <w:rPr>
+          <w:rFonts w:ascii="Times New Roman" w:hAnsi="Times New Roman"/>
+          <w:b/>
+          <w:color w:val="333333"/>
+          <w:sz w:val="28"/>
+          <w:shd w:val="clear" w:color="auto" w:fill="FFFFFF"/>
+        </w:rPr>
+        <w:t xml:space="preserve"> </w:t>
       </w:r>
     </w:p>
     <w:p>
@@ -15746,6 +15969,7 @@
         </w:numPr>
         <w:spacing w:line="360" w:lineRule="auto"/>
         <w:jc w:val="both"/>
+        <w:outlineLvl w:val="3"/>
         <w:rPr>
           <w:rFonts w:ascii="Times New Roman" w:hAnsi="Times New Roman"/>
           <w:b/>
@@ -15807,7 +16031,7 @@
                                 <w:szCs w:val="24"/>
                               </w:rPr>
                             </w:pPr>
-                            <w:bookmarkStart w:id="45" w:name="_Toc478844545"/>
+                            <w:bookmarkStart w:id="46" w:name="_Toc478844545"/>
                             <w:r>
                               <w:rPr>
                                 <w:rFonts w:ascii="Times New Roman" w:hAnsi="Times New Roman" w:cs="Times New Roman"/>
@@ -15872,7 +16096,7 @@
                               </w:rPr>
                               <w:t>. Giao diện trang chủ</w:t>
                             </w:r>
-                            <w:bookmarkEnd w:id="45"/>
+                            <w:bookmarkEnd w:id="46"/>
                           </w:p>
                         </w:txbxContent>
                       </wps:txbx>
@@ -15908,7 +16132,7 @@
                           <w:szCs w:val="24"/>
                         </w:rPr>
                       </w:pPr>
-                      <w:bookmarkStart w:id="46" w:name="_Toc478844545"/>
+                      <w:bookmarkStart w:id="47" w:name="_Toc478844545"/>
                       <w:r>
                         <w:rPr>
                           <w:rFonts w:ascii="Times New Roman" w:hAnsi="Times New Roman" w:cs="Times New Roman"/>
@@ -15973,7 +16197,7 @@
                         </w:rPr>
                         <w:t>. Giao diện trang chủ</w:t>
                       </w:r>
-                      <w:bookmarkEnd w:id="46"/>
+                      <w:bookmarkEnd w:id="47"/>
                     </w:p>
                   </w:txbxContent>
                 </v:textbox>
@@ -16067,6 +16291,7 @@
       <w:pPr>
         <w:spacing w:line="360" w:lineRule="auto"/>
         <w:jc w:val="both"/>
+        <w:outlineLvl w:val="3"/>
         <w:rPr>
           <w:rFonts w:ascii="Times New Roman" w:hAnsi="Times New Roman"/>
           <w:b/>
@@ -16085,6 +16310,7 @@
         </w:numPr>
         <w:spacing w:line="360" w:lineRule="auto"/>
         <w:jc w:val="both"/>
+        <w:outlineLvl w:val="3"/>
         <w:rPr>
           <w:rFonts w:ascii="Times New Roman" w:hAnsi="Times New Roman"/>
           <w:b/>
@@ -16145,7 +16371,7 @@
                                 <w:szCs w:val="24"/>
                               </w:rPr>
                             </w:pPr>
-                            <w:bookmarkStart w:id="47" w:name="_Toc478844546"/>
+                            <w:bookmarkStart w:id="48" w:name="_Toc478844546"/>
                             <w:r>
                               <w:rPr>
                                 <w:rFonts w:ascii="Times New Roman" w:hAnsi="Times New Roman" w:cs="Times New Roman"/>
@@ -16210,7 +16436,7 @@
                               </w:rPr>
                               <w:t>. Giao diện đăng nhập</w:t>
                             </w:r>
-                            <w:bookmarkEnd w:id="47"/>
+                            <w:bookmarkEnd w:id="48"/>
                           </w:p>
                         </w:txbxContent>
                       </wps:txbx>
@@ -16245,7 +16471,7 @@
                           <w:szCs w:val="24"/>
                         </w:rPr>
                       </w:pPr>
-                      <w:bookmarkStart w:id="48" w:name="_Toc478844546"/>
+                      <w:bookmarkStart w:id="49" w:name="_Toc478844546"/>
                       <w:r>
                         <w:rPr>
                           <w:rFonts w:ascii="Times New Roman" w:hAnsi="Times New Roman" w:cs="Times New Roman"/>
@@ -16310,7 +16536,7 @@
                         </w:rPr>
                         <w:t>. Giao diện đăng nhập</w:t>
                       </w:r>
-                      <w:bookmarkEnd w:id="48"/>
+                      <w:bookmarkEnd w:id="49"/>
                     </w:p>
                   </w:txbxContent>
                 </v:textbox>
@@ -16394,6 +16620,7 @@
       <w:pPr>
         <w:spacing w:line="360" w:lineRule="auto"/>
         <w:jc w:val="both"/>
+        <w:outlineLvl w:val="3"/>
         <w:rPr>
           <w:rFonts w:ascii="Times New Roman" w:hAnsi="Times New Roman"/>
           <w:b/>
@@ -16406,6 +16633,7 @@
     <w:p>
       <w:pPr>
         <w:spacing w:after="160" w:line="259" w:lineRule="auto"/>
+        <w:outlineLvl w:val="3"/>
         <w:rPr>
           <w:rFonts w:ascii="Times New Roman" w:eastAsia="Calibri" w:hAnsi="Times New Roman" w:cs="Times New Roman"/>
           <w:b/>
@@ -16434,6 +16662,7 @@
         </w:numPr>
         <w:spacing w:line="360" w:lineRule="auto"/>
         <w:jc w:val="both"/>
+        <w:outlineLvl w:val="3"/>
         <w:rPr>
           <w:rFonts w:ascii="Times New Roman" w:hAnsi="Times New Roman"/>
           <w:b/>
@@ -16495,7 +16724,7 @@
                                 <w:szCs w:val="24"/>
                               </w:rPr>
                             </w:pPr>
-                            <w:bookmarkStart w:id="49" w:name="_Toc478844547"/>
+                            <w:bookmarkStart w:id="50" w:name="_Toc478844547"/>
                             <w:r>
                               <w:rPr>
                                 <w:rFonts w:ascii="Times New Roman" w:hAnsi="Times New Roman" w:cs="Times New Roman"/>
@@ -16560,7 +16789,7 @@
                               </w:rPr>
                               <w:t>. Giao diện quản trị</w:t>
                             </w:r>
-                            <w:bookmarkEnd w:id="49"/>
+                            <w:bookmarkEnd w:id="50"/>
                           </w:p>
                         </w:txbxContent>
                       </wps:txbx>
@@ -16595,7 +16824,7 @@
                           <w:szCs w:val="24"/>
                         </w:rPr>
                       </w:pPr>
-                      <w:bookmarkStart w:id="50" w:name="_Toc478844547"/>
+                      <w:bookmarkStart w:id="51" w:name="_Toc478844547"/>
                       <w:r>
                         <w:rPr>
                           <w:rFonts w:ascii="Times New Roman" w:hAnsi="Times New Roman" w:cs="Times New Roman"/>
@@ -16660,7 +16889,7 @@
                         </w:rPr>
                         <w:t>. Giao diện quản trị</w:t>
                       </w:r>
-                      <w:bookmarkEnd w:id="50"/>
+                      <w:bookmarkEnd w:id="51"/>
                     </w:p>
                   </w:txbxContent>
                 </v:textbox>
@@ -16753,6 +16982,7 @@
       <w:pPr>
         <w:spacing w:line="360" w:lineRule="auto"/>
         <w:jc w:val="both"/>
+        <w:outlineLvl w:val="3"/>
         <w:rPr>
           <w:rFonts w:ascii="Times New Roman" w:hAnsi="Times New Roman"/>
           <w:b/>
@@ -16765,6 +16995,7 @@
     <w:p>
       <w:pPr>
         <w:spacing w:after="160" w:line="259" w:lineRule="auto"/>
+        <w:outlineLvl w:val="3"/>
         <w:rPr>
           <w:rFonts w:ascii="Times New Roman" w:eastAsia="Calibri" w:hAnsi="Times New Roman" w:cs="Times New Roman"/>
           <w:b/>
@@ -16793,6 +17024,7 @@
         </w:numPr>
         <w:spacing w:line="360" w:lineRule="auto"/>
         <w:jc w:val="both"/>
+        <w:outlineLvl w:val="3"/>
         <w:rPr>
           <w:rFonts w:ascii="Times New Roman" w:hAnsi="Times New Roman"/>
           <w:b/>
@@ -16854,7 +17086,7 @@
                                 <w:szCs w:val="24"/>
                               </w:rPr>
                             </w:pPr>
-                            <w:bookmarkStart w:id="51" w:name="_Toc478844548"/>
+                            <w:bookmarkStart w:id="52" w:name="_Toc478844548"/>
                             <w:r>
                               <w:rPr>
                                 <w:rFonts w:ascii="Times New Roman" w:hAnsi="Times New Roman" w:cs="Times New Roman"/>
@@ -16919,7 +17151,7 @@
                               </w:rPr>
                               <w:t>. Giao diện thêm sinh viên</w:t>
                             </w:r>
-                            <w:bookmarkEnd w:id="51"/>
+                            <w:bookmarkEnd w:id="52"/>
                           </w:p>
                         </w:txbxContent>
                       </wps:txbx>
@@ -16954,7 +17186,7 @@
                           <w:szCs w:val="24"/>
                         </w:rPr>
                       </w:pPr>
-                      <w:bookmarkStart w:id="52" w:name="_Toc478844548"/>
+                      <w:bookmarkStart w:id="53" w:name="_Toc478844548"/>
                       <w:r>
                         <w:rPr>
                           <w:rFonts w:ascii="Times New Roman" w:hAnsi="Times New Roman" w:cs="Times New Roman"/>
@@ -17019,7 +17251,7 @@
                         </w:rPr>
                         <w:t>. Giao diện thêm sinh viên</w:t>
                       </w:r>
-                      <w:bookmarkEnd w:id="52"/>
+                      <w:bookmarkEnd w:id="53"/>
                     </w:p>
                   </w:txbxContent>
                 </v:textbox>
@@ -17103,6 +17335,7 @@
       <w:pPr>
         <w:spacing w:line="360" w:lineRule="auto"/>
         <w:jc w:val="both"/>
+        <w:outlineLvl w:val="3"/>
         <w:rPr>
           <w:rFonts w:ascii="Times New Roman" w:hAnsi="Times New Roman"/>
           <w:b/>
@@ -17121,6 +17354,7 @@
         </w:numPr>
         <w:spacing w:line="360" w:lineRule="auto"/>
         <w:jc w:val="both"/>
+        <w:outlineLvl w:val="3"/>
         <w:rPr>
           <w:rFonts w:ascii="Times New Roman" w:hAnsi="Times New Roman"/>
           <w:b/>
@@ -17182,7 +17416,7 @@
                                 <w:szCs w:val="24"/>
                               </w:rPr>
                             </w:pPr>
-                            <w:bookmarkStart w:id="53" w:name="_Toc478844549"/>
+                            <w:bookmarkStart w:id="54" w:name="_Toc478844549"/>
                             <w:r>
                               <w:rPr>
                                 <w:rFonts w:ascii="Times New Roman" w:hAnsi="Times New Roman" w:cs="Times New Roman"/>
@@ -17247,7 +17481,7 @@
                               </w:rPr>
                               <w:t>. Giao diện sửa thông tin sinh viên</w:t>
                             </w:r>
-                            <w:bookmarkEnd w:id="53"/>
+                            <w:bookmarkEnd w:id="54"/>
                           </w:p>
                         </w:txbxContent>
                       </wps:txbx>
@@ -17282,7 +17516,7 @@
                           <w:szCs w:val="24"/>
                         </w:rPr>
                       </w:pPr>
-                      <w:bookmarkStart w:id="54" w:name="_Toc478844549"/>
+                      <w:bookmarkStart w:id="55" w:name="_Toc478844549"/>
                       <w:r>
                         <w:rPr>
                           <w:rFonts w:ascii="Times New Roman" w:hAnsi="Times New Roman" w:cs="Times New Roman"/>
@@ -17347,7 +17581,7 @@
                         </w:rPr>
                         <w:t>. Giao diện sửa thông tin sinh viên</w:t>
                       </w:r>
-                      <w:bookmarkEnd w:id="54"/>
+                      <w:bookmarkEnd w:id="55"/>
                     </w:p>
                   </w:txbxContent>
                 </v:textbox>
@@ -17431,6 +17665,7 @@
       <w:pPr>
         <w:spacing w:line="360" w:lineRule="auto"/>
         <w:jc w:val="both"/>
+        <w:outlineLvl w:val="3"/>
         <w:rPr>
           <w:rFonts w:ascii="Times New Roman" w:hAnsi="Times New Roman"/>
           <w:b/>
@@ -17449,6 +17684,7 @@
         </w:numPr>
         <w:spacing w:line="360" w:lineRule="auto"/>
         <w:jc w:val="both"/>
+        <w:outlineLvl w:val="3"/>
         <w:rPr>
           <w:rFonts w:ascii="Times New Roman" w:hAnsi="Times New Roman"/>
           <w:b/>
@@ -17509,7 +17745,7 @@
                                 <w:szCs w:val="24"/>
                               </w:rPr>
                             </w:pPr>
-                            <w:bookmarkStart w:id="55" w:name="_Toc478844550"/>
+                            <w:bookmarkStart w:id="56" w:name="_Toc478844550"/>
                             <w:r>
                               <w:rPr>
                                 <w:rFonts w:ascii="Times New Roman" w:hAnsi="Times New Roman" w:cs="Times New Roman"/>
@@ -17574,7 +17810,7 @@
                               </w:rPr>
                               <w:t>. Hộp thoại xác nhận xóa sinh viên</w:t>
                             </w:r>
-                            <w:bookmarkEnd w:id="55"/>
+                            <w:bookmarkEnd w:id="56"/>
                           </w:p>
                         </w:txbxContent>
                       </wps:txbx>
@@ -17609,7 +17845,7 @@
                           <w:szCs w:val="24"/>
                         </w:rPr>
                       </w:pPr>
-                      <w:bookmarkStart w:id="56" w:name="_Toc478844550"/>
+                      <w:bookmarkStart w:id="57" w:name="_Toc478844550"/>
                       <w:r>
                         <w:rPr>
                           <w:rFonts w:ascii="Times New Roman" w:hAnsi="Times New Roman" w:cs="Times New Roman"/>
@@ -17674,7 +17910,7 @@
                         </w:rPr>
                         <w:t>. Hộp thoại xác nhận xóa sinh viên</w:t>
                       </w:r>
-                      <w:bookmarkEnd w:id="56"/>
+                      <w:bookmarkEnd w:id="57"/>
                     </w:p>
                   </w:txbxContent>
                 </v:textbox>
@@ -17758,6 +17994,7 @@
       <w:pPr>
         <w:spacing w:line="360" w:lineRule="auto"/>
         <w:jc w:val="both"/>
+        <w:outlineLvl w:val="3"/>
         <w:rPr>
           <w:rFonts w:ascii="Times New Roman" w:hAnsi="Times New Roman"/>
           <w:b/>
@@ -17770,6 +18007,7 @@
     <w:p>
       <w:pPr>
         <w:spacing w:after="160" w:line="259" w:lineRule="auto"/>
+        <w:outlineLvl w:val="3"/>
         <w:rPr>
           <w:rFonts w:ascii="Times New Roman" w:eastAsia="Calibri" w:hAnsi="Times New Roman" w:cs="Times New Roman"/>
           <w:b/>
@@ -17798,6 +18036,7 @@
         </w:numPr>
         <w:spacing w:line="360" w:lineRule="auto"/>
         <w:jc w:val="both"/>
+        <w:outlineLvl w:val="3"/>
         <w:rPr>
           <w:rFonts w:ascii="Times New Roman" w:hAnsi="Times New Roman"/>
           <w:b/>
@@ -17859,7 +18098,7 @@
                                 <w:szCs w:val="24"/>
                               </w:rPr>
                             </w:pPr>
-                            <w:bookmarkStart w:id="57" w:name="_Toc478844551"/>
+                            <w:bookmarkStart w:id="58" w:name="_Toc478844551"/>
                             <w:r>
                               <w:rPr>
                                 <w:rFonts w:ascii="Times New Roman" w:hAnsi="Times New Roman" w:cs="Times New Roman"/>
@@ -17924,7 +18163,7 @@
                               </w:rPr>
                               <w:t>. Hộp thoại xác nhận hủy thẻ</w:t>
                             </w:r>
-                            <w:bookmarkEnd w:id="57"/>
+                            <w:bookmarkEnd w:id="58"/>
                           </w:p>
                         </w:txbxContent>
                       </wps:txbx>
@@ -17956,7 +18195,7 @@
                           <w:szCs w:val="24"/>
                         </w:rPr>
                       </w:pPr>
-                      <w:bookmarkStart w:id="58" w:name="_Toc478844551"/>
+                      <w:bookmarkStart w:id="59" w:name="_Toc478844551"/>
                       <w:r>
                         <w:rPr>
                           <w:rFonts w:ascii="Times New Roman" w:hAnsi="Times New Roman" w:cs="Times New Roman"/>
@@ -18021,7 +18260,7 @@
                         </w:rPr>
                         <w:t>. Hộp thoại xác nhận hủy thẻ</w:t>
                       </w:r>
-                      <w:bookmarkEnd w:id="58"/>
+                      <w:bookmarkEnd w:id="59"/>
                     </w:p>
                   </w:txbxContent>
                 </v:textbox>
@@ -18104,6 +18343,7 @@
     <w:p>
       <w:pPr>
         <w:pStyle w:val="ListParagraph"/>
+        <w:outlineLvl w:val="3"/>
         <w:rPr>
           <w:rFonts w:ascii="Times New Roman" w:hAnsi="Times New Roman"/>
           <w:b/>
@@ -18164,7 +18404,7 @@
                                 <w:szCs w:val="24"/>
                               </w:rPr>
                             </w:pPr>
-                            <w:bookmarkStart w:id="59" w:name="_Toc478844552"/>
+                            <w:bookmarkStart w:id="60" w:name="_Toc478844552"/>
                             <w:r>
                               <w:rPr>
                                 <w:rFonts w:ascii="Times New Roman" w:hAnsi="Times New Roman" w:cs="Times New Roman"/>
@@ -18247,7 +18487,7 @@
                               </w:rPr>
                               <w:t>p thoại xác nhận hủy thông tin sinh viên</w:t>
                             </w:r>
-                            <w:bookmarkEnd w:id="59"/>
+                            <w:bookmarkEnd w:id="60"/>
                           </w:p>
                         </w:txbxContent>
                       </wps:txbx>
@@ -18279,7 +18519,7 @@
                           <w:szCs w:val="24"/>
                         </w:rPr>
                       </w:pPr>
-                      <w:bookmarkStart w:id="60" w:name="_Toc478844552"/>
+                      <w:bookmarkStart w:id="61" w:name="_Toc478844552"/>
                       <w:r>
                         <w:rPr>
                           <w:rFonts w:ascii="Times New Roman" w:hAnsi="Times New Roman" w:cs="Times New Roman"/>
@@ -18362,7 +18602,7 @@
                         </w:rPr>
                         <w:t>p thoại xác nhận hủy thông tin sinh viên</w:t>
                       </w:r>
-                      <w:bookmarkEnd w:id="60"/>
+                      <w:bookmarkEnd w:id="61"/>
                     </w:p>
                   </w:txbxContent>
                 </v:textbox>
@@ -18435,6 +18675,7 @@
     <w:p>
       <w:pPr>
         <w:spacing w:after="160" w:line="259" w:lineRule="auto"/>
+        <w:outlineLvl w:val="3"/>
         <w:rPr>
           <w:rFonts w:ascii="Times New Roman" w:eastAsia="Calibri" w:hAnsi="Times New Roman" w:cs="Times New Roman"/>
           <w:b/>
@@ -18463,6 +18704,7 @@
         </w:numPr>
         <w:spacing w:line="360" w:lineRule="auto"/>
         <w:jc w:val="both"/>
+        <w:outlineLvl w:val="3"/>
         <w:rPr>
           <w:rFonts w:ascii="Times New Roman" w:hAnsi="Times New Roman"/>
           <w:b/>
@@ -18524,7 +18766,7 @@
                                 <w:szCs w:val="24"/>
                               </w:rPr>
                             </w:pPr>
-                            <w:bookmarkStart w:id="61" w:name="_Toc478844553"/>
+                            <w:bookmarkStart w:id="62" w:name="_Toc478844553"/>
                             <w:r>
                               <w:rPr>
                                 <w:rFonts w:ascii="Times New Roman" w:hAnsi="Times New Roman" w:cs="Times New Roman"/>
@@ -18607,7 +18849,7 @@
                               </w:rPr>
                               <w:t>inh viên đã đăng ki</w:t>
                             </w:r>
-                            <w:bookmarkEnd w:id="61"/>
+                            <w:bookmarkEnd w:id="62"/>
                           </w:p>
                         </w:txbxContent>
                       </wps:txbx>
@@ -18639,7 +18881,7 @@
                           <w:szCs w:val="24"/>
                         </w:rPr>
                       </w:pPr>
-                      <w:bookmarkStart w:id="62" w:name="_Toc478844553"/>
+                      <w:bookmarkStart w:id="63" w:name="_Toc478844553"/>
                       <w:r>
                         <w:rPr>
                           <w:rFonts w:ascii="Times New Roman" w:hAnsi="Times New Roman" w:cs="Times New Roman"/>
@@ -18722,7 +18964,7 @@
                         </w:rPr>
                         <w:t>inh viên đã đăng ki</w:t>
                       </w:r>
-                      <w:bookmarkEnd w:id="62"/>
+                      <w:bookmarkEnd w:id="63"/>
                     </w:p>
                   </w:txbxContent>
                 </v:textbox>
@@ -18805,6 +19047,7 @@
     <w:p>
       <w:pPr>
         <w:spacing w:after="160" w:line="259" w:lineRule="auto"/>
+        <w:outlineLvl w:val="3"/>
         <w:rPr>
           <w:rFonts w:ascii="Times New Roman" w:eastAsia="Calibri" w:hAnsi="Times New Roman" w:cs="Times New Roman"/>
           <w:b/>
@@ -18817,6 +19060,7 @@
     <w:p>
       <w:pPr>
         <w:pStyle w:val="ListParagraph"/>
+        <w:outlineLvl w:val="3"/>
         <w:rPr>
           <w:rFonts w:ascii="Times New Roman" w:hAnsi="Times New Roman"/>
           <w:b/>
@@ -18830,6 +19074,7 @@
       <w:pPr>
         <w:spacing w:line="360" w:lineRule="auto"/>
         <w:jc w:val="both"/>
+        <w:outlineLvl w:val="3"/>
         <w:rPr>
           <w:rFonts w:ascii="Times New Roman" w:hAnsi="Times New Roman"/>
           <w:b/>
@@ -18848,6 +19093,7 @@
         </w:numPr>
         <w:spacing w:line="360" w:lineRule="auto"/>
         <w:jc w:val="both"/>
+        <w:outlineLvl w:val="3"/>
         <w:rPr>
           <w:rFonts w:ascii="Times New Roman" w:hAnsi="Times New Roman"/>
           <w:b/>
@@ -18869,8 +19115,7 @@
     </w:p>
     <w:p>
       <w:pPr>
-        <w:spacing w:line="360" w:lineRule="auto"/>
-        <w:jc w:val="both"/>
+        <w:pStyle w:val="Heading3"/>
         <w:rPr>
           <w:rFonts w:ascii="Times New Roman" w:hAnsi="Times New Roman"/>
           <w:b/>
@@ -18879,6 +19124,7 @@
           <w:shd w:val="clear" w:color="auto" w:fill="FFFFFF"/>
         </w:rPr>
       </w:pPr>
+      <w:bookmarkStart w:id="64" w:name="_Toc478852088"/>
       <w:r>
         <w:rPr>
           <w:rFonts w:ascii="Times New Roman" w:hAnsi="Times New Roman"/>
@@ -18910,6 +19156,7 @@
         </w:rPr>
         <w:t>:</w:t>
       </w:r>
+      <w:bookmarkEnd w:id="64"/>
     </w:p>
     <w:p>
       <w:pPr>
@@ -18921,6 +19168,7 @@
         <w:spacing w:line="360" w:lineRule="auto"/>
         <w:ind w:left="709" w:hanging="709"/>
         <w:jc w:val="both"/>
+        <w:outlineLvl w:val="3"/>
         <w:rPr>
           <w:rFonts w:ascii="Times New Roman" w:hAnsi="Times New Roman"/>
           <w:b/>
@@ -18940,14 +19188,1010 @@
         <w:t>GỌI TÊN:</w:t>
       </w:r>
     </w:p>
-    <w:p>
+    <w:tbl>
+      <w:tblPr>
+        <w:tblW w:w="0" w:type="auto"/>
+        <w:tblBorders>
+          <w:top w:val="single" w:sz="4" w:space="0" w:color="auto"/>
+          <w:left w:val="single" w:sz="4" w:space="0" w:color="auto"/>
+          <w:bottom w:val="single" w:sz="4" w:space="0" w:color="auto"/>
+          <w:right w:val="single" w:sz="4" w:space="0" w:color="auto"/>
+          <w:insideH w:val="single" w:sz="4" w:space="0" w:color="auto"/>
+          <w:insideV w:val="single" w:sz="4" w:space="0" w:color="auto"/>
+        </w:tblBorders>
+        <w:tblLook w:val="04A0" w:firstRow="1" w:lastRow="0" w:firstColumn="1" w:lastColumn="0" w:noHBand="0" w:noVBand="1"/>
+      </w:tblPr>
+      <w:tblGrid>
+        <w:gridCol w:w="2689"/>
+        <w:gridCol w:w="6088"/>
+      </w:tblGrid>
+      <w:tr>
+        <w:tc>
+          <w:tcPr>
+            <w:tcW w:w="2689" w:type="dxa"/>
+            <w:shd w:val="clear" w:color="auto" w:fill="auto"/>
+          </w:tcPr>
+          <w:p>
+            <w:pPr>
+              <w:tabs>
+                <w:tab w:val="left" w:pos="1515"/>
+              </w:tabs>
+              <w:spacing w:after="0" w:line="240" w:lineRule="auto"/>
+              <w:rPr>
+                <w:rFonts w:ascii="Times New Roman" w:eastAsia="Times New Roman" w:hAnsi="Times New Roman"/>
+                <w:sz w:val="26"/>
+                <w:szCs w:val="26"/>
+              </w:rPr>
+            </w:pPr>
+            <w:r>
+              <w:rPr>
+                <w:rFonts w:ascii="Times New Roman" w:eastAsia="Times New Roman" w:hAnsi="Times New Roman"/>
+                <w:sz w:val="26"/>
+                <w:szCs w:val="26"/>
+              </w:rPr>
+              <w:t>Tên Use Case</w:t>
+            </w:r>
+          </w:p>
+        </w:tc>
+        <w:tc>
+          <w:tcPr>
+            <w:tcW w:w="6088" w:type="dxa"/>
+            <w:shd w:val="clear" w:color="auto" w:fill="auto"/>
+          </w:tcPr>
+          <w:p>
+            <w:pPr>
+              <w:tabs>
+                <w:tab w:val="left" w:pos="1515"/>
+              </w:tabs>
+              <w:spacing w:after="0" w:line="240" w:lineRule="auto"/>
+              <w:rPr>
+                <w:rFonts w:ascii="Times New Roman" w:eastAsia="Times New Roman" w:hAnsi="Times New Roman"/>
+                <w:sz w:val="26"/>
+                <w:szCs w:val="26"/>
+              </w:rPr>
+            </w:pPr>
+            <w:r>
+              <w:rPr>
+                <w:rFonts w:ascii="Times New Roman" w:eastAsia="Times New Roman" w:hAnsi="Times New Roman"/>
+                <w:sz w:val="26"/>
+                <w:szCs w:val="26"/>
+              </w:rPr>
+              <w:t>Gọi tên</w:t>
+            </w:r>
+          </w:p>
+        </w:tc>
+      </w:tr>
+      <w:tr>
+        <w:tc>
+          <w:tcPr>
+            <w:tcW w:w="2689" w:type="dxa"/>
+            <w:shd w:val="clear" w:color="auto" w:fill="auto"/>
+          </w:tcPr>
+          <w:p>
+            <w:pPr>
+              <w:tabs>
+                <w:tab w:val="left" w:pos="1515"/>
+              </w:tabs>
+              <w:spacing w:after="0" w:line="240" w:lineRule="auto"/>
+              <w:rPr>
+                <w:rFonts w:ascii="Times New Roman" w:eastAsia="Times New Roman" w:hAnsi="Times New Roman"/>
+                <w:sz w:val="26"/>
+                <w:szCs w:val="26"/>
+              </w:rPr>
+            </w:pPr>
+            <w:r>
+              <w:rPr>
+                <w:rFonts w:ascii="Times New Roman" w:eastAsia="Times New Roman" w:hAnsi="Times New Roman"/>
+                <w:sz w:val="26"/>
+                <w:szCs w:val="26"/>
+              </w:rPr>
+              <w:t>Tác nhân chính</w:t>
+            </w:r>
+          </w:p>
+        </w:tc>
+        <w:tc>
+          <w:tcPr>
+            <w:tcW w:w="6088" w:type="dxa"/>
+            <w:shd w:val="clear" w:color="auto" w:fill="auto"/>
+          </w:tcPr>
+          <w:p>
+            <w:pPr>
+              <w:tabs>
+                <w:tab w:val="left" w:pos="1515"/>
+              </w:tabs>
+              <w:spacing w:after="0" w:line="240" w:lineRule="auto"/>
+              <w:rPr>
+                <w:rFonts w:ascii="Times New Roman" w:eastAsia="Times New Roman" w:hAnsi="Times New Roman"/>
+                <w:sz w:val="26"/>
+                <w:szCs w:val="26"/>
+              </w:rPr>
+            </w:pPr>
+            <w:r>
+              <w:rPr>
+                <w:rFonts w:ascii="Times New Roman" w:eastAsia="Times New Roman" w:hAnsi="Times New Roman"/>
+                <w:sz w:val="26"/>
+                <w:szCs w:val="26"/>
+              </w:rPr>
+              <w:t>Người dùng</w:t>
+            </w:r>
+          </w:p>
+        </w:tc>
+      </w:tr>
+      <w:tr>
+        <w:tc>
+          <w:tcPr>
+            <w:tcW w:w="2689" w:type="dxa"/>
+            <w:shd w:val="clear" w:color="auto" w:fill="auto"/>
+          </w:tcPr>
+          <w:p>
+            <w:pPr>
+              <w:tabs>
+                <w:tab w:val="left" w:pos="1515"/>
+              </w:tabs>
+              <w:spacing w:after="0" w:line="240" w:lineRule="auto"/>
+              <w:rPr>
+                <w:rFonts w:ascii="Times New Roman" w:eastAsia="Times New Roman" w:hAnsi="Times New Roman"/>
+                <w:sz w:val="26"/>
+                <w:szCs w:val="26"/>
+              </w:rPr>
+            </w:pPr>
+            <w:r>
+              <w:rPr>
+                <w:rFonts w:ascii="Times New Roman" w:eastAsia="Times New Roman" w:hAnsi="Times New Roman"/>
+                <w:sz w:val="26"/>
+                <w:szCs w:val="26"/>
+              </w:rPr>
+              <w:t>Mô tả</w:t>
+            </w:r>
+          </w:p>
+        </w:tc>
+        <w:tc>
+          <w:tcPr>
+            <w:tcW w:w="6088" w:type="dxa"/>
+            <w:shd w:val="clear" w:color="auto" w:fill="auto"/>
+          </w:tcPr>
+          <w:p>
+            <w:pPr>
+              <w:tabs>
+                <w:tab w:val="left" w:pos="1515"/>
+              </w:tabs>
+              <w:spacing w:after="0" w:line="240" w:lineRule="auto"/>
+              <w:rPr>
+                <w:rFonts w:ascii="Times New Roman" w:eastAsia="Times New Roman" w:hAnsi="Times New Roman"/>
+                <w:sz w:val="26"/>
+                <w:szCs w:val="26"/>
+              </w:rPr>
+            </w:pPr>
+            <w:r>
+              <w:rPr>
+                <w:rFonts w:ascii="Times New Roman" w:eastAsia="Times New Roman" w:hAnsi="Times New Roman"/>
+                <w:sz w:val="26"/>
+                <w:szCs w:val="26"/>
+              </w:rPr>
+              <w:t>Đọc họ tên của thẻ đã quét.</w:t>
+            </w:r>
+          </w:p>
+        </w:tc>
+      </w:tr>
+      <w:tr>
+        <w:tc>
+          <w:tcPr>
+            <w:tcW w:w="2689" w:type="dxa"/>
+            <w:shd w:val="clear" w:color="auto" w:fill="auto"/>
+          </w:tcPr>
+          <w:p>
+            <w:pPr>
+              <w:tabs>
+                <w:tab w:val="left" w:pos="1515"/>
+              </w:tabs>
+              <w:spacing w:after="0" w:line="240" w:lineRule="auto"/>
+              <w:rPr>
+                <w:rFonts w:ascii="Times New Roman" w:eastAsia="Times New Roman" w:hAnsi="Times New Roman"/>
+                <w:sz w:val="26"/>
+                <w:szCs w:val="26"/>
+              </w:rPr>
+            </w:pPr>
+            <w:r>
+              <w:rPr>
+                <w:rFonts w:ascii="Times New Roman" w:eastAsia="Times New Roman" w:hAnsi="Times New Roman"/>
+                <w:sz w:val="26"/>
+                <w:szCs w:val="26"/>
+              </w:rPr>
+              <w:t>Các luồng chính</w:t>
+            </w:r>
+          </w:p>
+        </w:tc>
+        <w:tc>
+          <w:tcPr>
+            <w:tcW w:w="6088" w:type="dxa"/>
+            <w:shd w:val="clear" w:color="auto" w:fill="auto"/>
+          </w:tcPr>
+          <w:p>
+            <w:pPr>
+              <w:pStyle w:val="ListParagraph"/>
+              <w:numPr>
+                <w:ilvl w:val="0"/>
+                <w:numId w:val="22"/>
+              </w:numPr>
+              <w:tabs>
+                <w:tab w:val="left" w:pos="1515"/>
+              </w:tabs>
+              <w:spacing w:after="0" w:line="240" w:lineRule="auto"/>
+              <w:ind w:left="315" w:hanging="284"/>
+              <w:rPr>
+                <w:rFonts w:ascii="Times New Roman" w:eastAsia="Times New Roman" w:hAnsi="Times New Roman"/>
+                <w:sz w:val="26"/>
+                <w:szCs w:val="26"/>
+              </w:rPr>
+            </w:pPr>
+            <w:r>
+              <w:rPr>
+                <w:rFonts w:ascii="Times New Roman" w:eastAsia="Times New Roman" w:hAnsi="Times New Roman"/>
+                <w:sz w:val="26"/>
+                <w:szCs w:val="26"/>
+              </w:rPr>
+              <w:t>Người dùng quét thẻ trên máy RFID</w:t>
+            </w:r>
+          </w:p>
+          <w:p>
+            <w:pPr>
+              <w:pStyle w:val="ListParagraph"/>
+              <w:numPr>
+                <w:ilvl w:val="0"/>
+                <w:numId w:val="22"/>
+              </w:numPr>
+              <w:tabs>
+                <w:tab w:val="left" w:pos="1515"/>
+              </w:tabs>
+              <w:spacing w:after="0" w:line="240" w:lineRule="auto"/>
+              <w:ind w:left="315" w:hanging="284"/>
+              <w:rPr>
+                <w:rFonts w:ascii="Times New Roman" w:eastAsia="Times New Roman" w:hAnsi="Times New Roman"/>
+                <w:sz w:val="26"/>
+                <w:szCs w:val="26"/>
+              </w:rPr>
+            </w:pPr>
+            <w:r>
+              <w:rPr>
+                <w:rFonts w:ascii="Times New Roman" w:eastAsia="Times New Roman" w:hAnsi="Times New Roman"/>
+                <w:sz w:val="26"/>
+                <w:szCs w:val="26"/>
+              </w:rPr>
+              <w:t>Hệ thống truy xuất thông tin tương ứng với thẻ đã quét.</w:t>
+            </w:r>
+          </w:p>
+          <w:p>
+            <w:pPr>
+              <w:pStyle w:val="ListParagraph"/>
+              <w:numPr>
+                <w:ilvl w:val="0"/>
+                <w:numId w:val="22"/>
+              </w:numPr>
+              <w:tabs>
+                <w:tab w:val="left" w:pos="1515"/>
+              </w:tabs>
+              <w:spacing w:after="0" w:line="240" w:lineRule="auto"/>
+              <w:ind w:left="315" w:hanging="284"/>
+              <w:rPr>
+                <w:rFonts w:ascii="Times New Roman" w:eastAsia="Times New Roman" w:hAnsi="Times New Roman"/>
+                <w:sz w:val="26"/>
+                <w:szCs w:val="26"/>
+              </w:rPr>
+            </w:pPr>
+            <w:r>
+              <w:rPr>
+                <w:rFonts w:ascii="Times New Roman" w:eastAsia="Times New Roman" w:hAnsi="Times New Roman"/>
+                <w:sz w:val="26"/>
+                <w:szCs w:val="26"/>
+              </w:rPr>
+              <w:t>Hiển thị thông tin lên màn hình và đọc họ tên.</w:t>
+            </w:r>
+          </w:p>
+        </w:tc>
+      </w:tr>
+      <w:tr>
+        <w:tc>
+          <w:tcPr>
+            <w:tcW w:w="2689" w:type="dxa"/>
+            <w:shd w:val="clear" w:color="auto" w:fill="auto"/>
+          </w:tcPr>
+          <w:p>
+            <w:pPr>
+              <w:tabs>
+                <w:tab w:val="left" w:pos="1515"/>
+              </w:tabs>
+              <w:spacing w:after="0" w:line="240" w:lineRule="auto"/>
+              <w:rPr>
+                <w:rFonts w:ascii="Times New Roman" w:eastAsia="Times New Roman" w:hAnsi="Times New Roman"/>
+                <w:sz w:val="26"/>
+                <w:szCs w:val="26"/>
+              </w:rPr>
+            </w:pPr>
+            <w:r>
+              <w:rPr>
+                <w:rFonts w:ascii="Times New Roman" w:eastAsia="Times New Roman" w:hAnsi="Times New Roman"/>
+                <w:sz w:val="26"/>
+                <w:szCs w:val="26"/>
+              </w:rPr>
+              <w:t>Điều kiện thành công</w:t>
+            </w:r>
+          </w:p>
+        </w:tc>
+        <w:tc>
+          <w:tcPr>
+            <w:tcW w:w="6088" w:type="dxa"/>
+            <w:shd w:val="clear" w:color="auto" w:fill="auto"/>
+          </w:tcPr>
+          <w:p>
+            <w:pPr>
+              <w:tabs>
+                <w:tab w:val="left" w:pos="1515"/>
+              </w:tabs>
+              <w:spacing w:after="0" w:line="240" w:lineRule="auto"/>
+              <w:rPr>
+                <w:rFonts w:ascii="Times New Roman" w:eastAsia="Times New Roman" w:hAnsi="Times New Roman"/>
+                <w:sz w:val="26"/>
+                <w:szCs w:val="26"/>
+              </w:rPr>
+            </w:pPr>
+            <w:r>
+              <w:rPr>
+                <w:rFonts w:ascii="Times New Roman" w:eastAsia="Times New Roman" w:hAnsi="Times New Roman"/>
+                <w:sz w:val="26"/>
+                <w:szCs w:val="26"/>
+              </w:rPr>
+              <w:t>Thông tin hiển thị đầy đủ và có âm thanh là họ tên của sinh viên được đọc lên.</w:t>
+            </w:r>
+          </w:p>
+        </w:tc>
+      </w:tr>
+      <w:tr>
+        <w:tc>
+          <w:tcPr>
+            <w:tcW w:w="2689" w:type="dxa"/>
+            <w:shd w:val="clear" w:color="auto" w:fill="auto"/>
+          </w:tcPr>
+          <w:p>
+            <w:pPr>
+              <w:tabs>
+                <w:tab w:val="left" w:pos="1515"/>
+              </w:tabs>
+              <w:spacing w:after="0" w:line="240" w:lineRule="auto"/>
+              <w:rPr>
+                <w:rFonts w:ascii="Times New Roman" w:eastAsia="Times New Roman" w:hAnsi="Times New Roman"/>
+                <w:sz w:val="26"/>
+                <w:szCs w:val="26"/>
+              </w:rPr>
+            </w:pPr>
+            <w:r>
+              <w:rPr>
+                <w:rFonts w:ascii="Times New Roman" w:eastAsia="Times New Roman" w:hAnsi="Times New Roman"/>
+                <w:sz w:val="26"/>
+                <w:szCs w:val="26"/>
+              </w:rPr>
+              <w:t>Các luồng ngoại lệ</w:t>
+            </w:r>
+          </w:p>
+        </w:tc>
+        <w:tc>
+          <w:tcPr>
+            <w:tcW w:w="6088" w:type="dxa"/>
+            <w:shd w:val="clear" w:color="auto" w:fill="auto"/>
+          </w:tcPr>
+          <w:p>
+            <w:pPr>
+              <w:tabs>
+                <w:tab w:val="left" w:pos="1515"/>
+              </w:tabs>
+              <w:spacing w:after="0" w:line="240" w:lineRule="auto"/>
+              <w:rPr>
+                <w:rFonts w:ascii="Times New Roman" w:eastAsia="Times New Roman" w:hAnsi="Times New Roman"/>
+                <w:sz w:val="26"/>
+                <w:szCs w:val="26"/>
+              </w:rPr>
+            </w:pPr>
+            <w:r>
+              <w:rPr>
+                <w:rFonts w:ascii="Times New Roman" w:eastAsia="Times New Roman" w:hAnsi="Times New Roman"/>
+                <w:sz w:val="26"/>
+                <w:szCs w:val="26"/>
+              </w:rPr>
+              <w:t>Nếu mã thẻ chưa được đăng kí hiển thị thông báo “</w:t>
+            </w:r>
+            <w:r>
+              <w:rPr>
+                <w:rFonts w:ascii="Times New Roman" w:eastAsia="Times New Roman" w:hAnsi="Times New Roman"/>
+                <w:sz w:val="26"/>
+                <w:szCs w:val="26"/>
+              </w:rPr>
+              <w:t xml:space="preserve">Thẻ chưa được đăng kí, vui lòng liên hệ người quản trị để </w:t>
+            </w:r>
+            <w:r>
+              <w:rPr>
+                <w:rFonts w:ascii="Times New Roman" w:eastAsia="Times New Roman" w:hAnsi="Times New Roman"/>
+                <w:sz w:val="26"/>
+                <w:szCs w:val="26"/>
+              </w:rPr>
+              <w:t>sử dụng</w:t>
+            </w:r>
+            <w:r>
+              <w:rPr>
+                <w:rFonts w:ascii="Times New Roman" w:eastAsia="Times New Roman" w:hAnsi="Times New Roman"/>
+                <w:sz w:val="26"/>
+                <w:szCs w:val="26"/>
+              </w:rPr>
+              <w:t>”</w:t>
+            </w:r>
+          </w:p>
+        </w:tc>
+      </w:tr>
+    </w:tbl>
+    <w:p>
+      <w:r>
+        <w:rPr>
+          <w:noProof/>
+        </w:rPr>
+        <mc:AlternateContent>
+          <mc:Choice Requires="wps">
+            <w:drawing>
+              <wp:anchor distT="0" distB="0" distL="114300" distR="114300" simplePos="0" relativeHeight="251723776" behindDoc="0" locked="0" layoutInCell="1" allowOverlap="1" wp14:anchorId="474287FC" wp14:editId="5E679E6B">
+                <wp:simplePos x="0" y="0"/>
+                <wp:positionH relativeFrom="column">
+                  <wp:posOffset>19050</wp:posOffset>
+                </wp:positionH>
+                <wp:positionV relativeFrom="paragraph">
+                  <wp:posOffset>3599180</wp:posOffset>
+                </wp:positionV>
+                <wp:extent cx="5579745" cy="635"/>
+                <wp:effectExtent l="0" t="0" r="1905" b="18415"/>
+                <wp:wrapTopAndBottom/>
+                <wp:docPr id="11" name="Text Box 11"/>
+                <wp:cNvGraphicFramePr/>
+                <a:graphic xmlns:a="http://schemas.openxmlformats.org/drawingml/2006/main">
+                  <a:graphicData uri="http://schemas.microsoft.com/office/word/2010/wordprocessingShape">
+                    <wps:wsp>
+                      <wps:cNvSpPr txBox="1"/>
+                      <wps:spPr>
+                        <a:xfrm>
+                          <a:off x="0" y="0"/>
+                          <a:ext cx="5579745" cy="635"/>
+                        </a:xfrm>
+                        <a:prstGeom prst="rect">
+                          <a:avLst/>
+                        </a:prstGeom>
+                        <a:solidFill>
+                          <a:prstClr val="white"/>
+                        </a:solidFill>
+                        <a:ln>
+                          <a:noFill/>
+                        </a:ln>
+                      </wps:spPr>
+                      <wps:txbx>
+                        <w:txbxContent>
+                          <w:p>
+                            <w:pPr>
+                              <w:pStyle w:val="Caption"/>
+                              <w:jc w:val="center"/>
+                              <w:rPr>
+                                <w:rFonts w:ascii="Times New Roman" w:hAnsi="Times New Roman" w:cs="Times New Roman"/>
+                                <w:b/>
+                                <w:sz w:val="24"/>
+                                <w:szCs w:val="24"/>
+                              </w:rPr>
+                            </w:pPr>
+                            <w:r>
+                              <w:rPr>
+                                <w:rFonts w:ascii="Times New Roman" w:hAnsi="Times New Roman" w:cs="Times New Roman"/>
+                                <w:b/>
+                                <w:sz w:val="24"/>
+                                <w:szCs w:val="24"/>
+                              </w:rPr>
+                              <w:t xml:space="preserve">Hình </w:t>
+                            </w:r>
+                            <w:r>
+                              <w:rPr>
+                                <w:rFonts w:ascii="Times New Roman" w:hAnsi="Times New Roman" w:cs="Times New Roman"/>
+                                <w:b/>
+                                <w:sz w:val="24"/>
+                                <w:szCs w:val="24"/>
+                              </w:rPr>
+                              <w:fldChar w:fldCharType="begin"/>
+                            </w:r>
+                            <w:r>
+                              <w:rPr>
+                                <w:rFonts w:ascii="Times New Roman" w:hAnsi="Times New Roman" w:cs="Times New Roman"/>
+                                <w:b/>
+                                <w:sz w:val="24"/>
+                                <w:szCs w:val="24"/>
+                              </w:rPr>
+                              <w:instrText xml:space="preserve"> SEQ Hình \* ARABIC </w:instrText>
+                            </w:r>
+                            <w:r>
+                              <w:rPr>
+                                <w:rFonts w:ascii="Times New Roman" w:hAnsi="Times New Roman" w:cs="Times New Roman"/>
+                                <w:b/>
+                                <w:sz w:val="24"/>
+                                <w:szCs w:val="24"/>
+                              </w:rPr>
+                              <w:fldChar w:fldCharType="separate"/>
+                            </w:r>
+                            <w:r>
+                              <w:rPr>
+                                <w:rFonts w:ascii="Times New Roman" w:hAnsi="Times New Roman" w:cs="Times New Roman"/>
+                                <w:b/>
+                                <w:noProof/>
+                                <w:sz w:val="24"/>
+                                <w:szCs w:val="24"/>
+                              </w:rPr>
+                              <w:t>15</w:t>
+                            </w:r>
+                            <w:r>
+                              <w:rPr>
+                                <w:rFonts w:ascii="Times New Roman" w:hAnsi="Times New Roman" w:cs="Times New Roman"/>
+                                <w:b/>
+                                <w:sz w:val="24"/>
+                                <w:szCs w:val="24"/>
+                              </w:rPr>
+                              <w:fldChar w:fldCharType="end"/>
+                            </w:r>
+                            <w:r>
+                              <w:rPr>
+                                <w:rFonts w:ascii="Times New Roman" w:hAnsi="Times New Roman" w:cs="Times New Roman"/>
+                                <w:b/>
+                                <w:sz w:val="24"/>
+                                <w:szCs w:val="24"/>
+                              </w:rPr>
+                              <w:t>. Kết quả UC đọc tên</w:t>
+                            </w:r>
+                          </w:p>
+                        </w:txbxContent>
+                      </wps:txbx>
+                      <wps:bodyPr rot="0" spcFirstLastPara="0" vertOverflow="overflow" horzOverflow="overflow" vert="horz" wrap="square" lIns="0" tIns="0" rIns="0" bIns="0" numCol="1" spcCol="0" rtlCol="0" fromWordArt="0" anchor="t" anchorCtr="0" forceAA="0" compatLnSpc="1">
+                        <a:prstTxWarp prst="textNoShape">
+                          <a:avLst/>
+                        </a:prstTxWarp>
+                        <a:spAutoFit/>
+                      </wps:bodyPr>
+                    </wps:wsp>
+                  </a:graphicData>
+                </a:graphic>
+              </wp:anchor>
+            </w:drawing>
+          </mc:Choice>
+          <mc:Fallback>
+            <w:pict>
+              <v:shape w14:anchorId="474287FC" id="Text Box 11" o:spid="_x0000_s1040" type="#_x0000_t202" style="position:absolute;margin-left:1.5pt;margin-top:283.4pt;width:439.35pt;height:.05pt;z-index:251723776;visibility:visible;mso-wrap-style:square;mso-wrap-distance-left:9pt;mso-wrap-distance-top:0;mso-wrap-distance-right:9pt;mso-wrap-distance-bottom:0;mso-position-horizontal:absolute;mso-position-horizontal-relative:text;mso-position-vertical:absolute;mso-position-vertical-relative:text;v-text-anchor:top" o:gfxdata="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" stroked="f">
+                <v:textbox style="mso-fit-shape-to-text:t" inset="0,0,0,0">
+                  <w:txbxContent>
+                    <w:p>
+                      <w:pPr>
+                        <w:pStyle w:val="Caption"/>
+                        <w:jc w:val="center"/>
+                        <w:rPr>
+                          <w:rFonts w:ascii="Times New Roman" w:hAnsi="Times New Roman" w:cs="Times New Roman"/>
+                          <w:b/>
+                          <w:sz w:val="24"/>
+                          <w:szCs w:val="24"/>
+                        </w:rPr>
+                      </w:pPr>
+                      <w:r>
+                        <w:rPr>
+                          <w:rFonts w:ascii="Times New Roman" w:hAnsi="Times New Roman" w:cs="Times New Roman"/>
+                          <w:b/>
+                          <w:sz w:val="24"/>
+                          <w:szCs w:val="24"/>
+                        </w:rPr>
+                        <w:t xml:space="preserve">Hình </w:t>
+                      </w:r>
+                      <w:r>
+                        <w:rPr>
+                          <w:rFonts w:ascii="Times New Roman" w:hAnsi="Times New Roman" w:cs="Times New Roman"/>
+                          <w:b/>
+                          <w:sz w:val="24"/>
+                          <w:szCs w:val="24"/>
+                        </w:rPr>
+                        <w:fldChar w:fldCharType="begin"/>
+                      </w:r>
+                      <w:r>
+                        <w:rPr>
+                          <w:rFonts w:ascii="Times New Roman" w:hAnsi="Times New Roman" w:cs="Times New Roman"/>
+                          <w:b/>
+                          <w:sz w:val="24"/>
+                          <w:szCs w:val="24"/>
+                        </w:rPr>
+                        <w:instrText xml:space="preserve"> SEQ Hình \* ARABIC </w:instrText>
+                      </w:r>
+                      <w:r>
+                        <w:rPr>
+                          <w:rFonts w:ascii="Times New Roman" w:hAnsi="Times New Roman" w:cs="Times New Roman"/>
+                          <w:b/>
+                          <w:sz w:val="24"/>
+                          <w:szCs w:val="24"/>
+                        </w:rPr>
+                        <w:fldChar w:fldCharType="separate"/>
+                      </w:r>
+                      <w:r>
+                        <w:rPr>
+                          <w:rFonts w:ascii="Times New Roman" w:hAnsi="Times New Roman" w:cs="Times New Roman"/>
+                          <w:b/>
+                          <w:noProof/>
+                          <w:sz w:val="24"/>
+                          <w:szCs w:val="24"/>
+                        </w:rPr>
+                        <w:t>15</w:t>
+                      </w:r>
+                      <w:r>
+                        <w:rPr>
+                          <w:rFonts w:ascii="Times New Roman" w:hAnsi="Times New Roman" w:cs="Times New Roman"/>
+                          <w:b/>
+                          <w:sz w:val="24"/>
+                          <w:szCs w:val="24"/>
+                        </w:rPr>
+                        <w:fldChar w:fldCharType="end"/>
+                      </w:r>
+                      <w:r>
+                        <w:rPr>
+                          <w:rFonts w:ascii="Times New Roman" w:hAnsi="Times New Roman" w:cs="Times New Roman"/>
+                          <w:b/>
+                          <w:sz w:val="24"/>
+                          <w:szCs w:val="24"/>
+                        </w:rPr>
+                        <w:t>. Kết quả UC đọc tên</w:t>
+                      </w:r>
+                    </w:p>
+                  </w:txbxContent>
+                </v:textbox>
+                <w10:wrap type="topAndBottom"/>
+              </v:shape>
+            </w:pict>
+          </mc:Fallback>
+        </mc:AlternateContent>
+      </w:r>
+      <w:r>
+        <w:rPr>
+          <w:noProof/>
+        </w:rPr>
+        <w:drawing>
+          <wp:anchor distT="0" distB="0" distL="114300" distR="114300" simplePos="0" relativeHeight="251721728" behindDoc="0" locked="0" layoutInCell="1" allowOverlap="1">
+            <wp:simplePos x="0" y="0"/>
+            <wp:positionH relativeFrom="margin">
+              <wp:align>left</wp:align>
+            </wp:positionH>
+            <wp:positionV relativeFrom="paragraph">
+              <wp:posOffset>230505</wp:posOffset>
+            </wp:positionV>
+            <wp:extent cx="5579745" cy="3311525"/>
+            <wp:effectExtent l="19050" t="19050" r="20955" b="22225"/>
+            <wp:wrapTopAndBottom/>
+            <wp:docPr id="9" name="Picture 9"/>
+            <wp:cNvGraphicFramePr>
+              <a:graphicFrameLocks xmlns:a="http://schemas.openxmlformats.org/drawingml/2006/main" noChangeAspect="1"/>
+            </wp:cNvGraphicFramePr>
+            <a:graphic xmlns:a="http://schemas.openxmlformats.org/drawingml/2006/main">
+              <a:graphicData uri="http://schemas.openxmlformats.org/drawingml/2006/picture">
+                <pic:pic xmlns:pic="http://schemas.openxmlformats.org/drawingml/2006/picture">
+                  <pic:nvPicPr>
+                    <pic:cNvPr id="1" name=""/>
+                    <pic:cNvPicPr/>
+                  </pic:nvPicPr>
+                  <pic:blipFill>
+                    <a:blip r:embed="rId45">
+                      <a:extLst>
+                        <a:ext uri="{28A0092B-C50C-407E-A947-70E740481C1C}">
+                          <a14:useLocalDpi xmlns:a14="http://schemas.microsoft.com/office/drawing/2010/main" val="0"/>
+                        </a:ext>
+                      </a:extLst>
+                    </a:blip>
+                    <a:stretch>
+                      <a:fillRect/>
+                    </a:stretch>
+                  </pic:blipFill>
+                  <pic:spPr>
+                    <a:xfrm>
+                      <a:off x="0" y="0"/>
+                      <a:ext cx="5579745" cy="3311525"/>
+                    </a:xfrm>
+                    <a:prstGeom prst="rect">
+                      <a:avLst/>
+                    </a:prstGeom>
+                    <a:ln>
+                      <a:solidFill>
+                        <a:schemeClr val="tx1"/>
+                      </a:solidFill>
+                    </a:ln>
+                  </pic:spPr>
+                </pic:pic>
+              </a:graphicData>
+            </a:graphic>
+          </wp:anchor>
+        </w:drawing>
+      </w:r>
       <w:r>
         <w:br w:type="page"/>
       </w:r>
-    </w:p>
-    <w:p>
-      <w:r>
+      <w:bookmarkStart w:id="65" w:name="_GoBack"/>
+      <w:bookmarkEnd w:id="65"/>
+    </w:p>
+    <w:p>
+      <w:r>
+        <w:rPr>
+          <w:noProof/>
+        </w:rPr>
         <w:lastRenderedPageBreak/>
+        <mc:AlternateContent>
+          <mc:Choice Requires="wps">
+            <w:drawing>
+              <wp:anchor distT="0" distB="0" distL="114300" distR="114300" simplePos="0" relativeHeight="251725824" behindDoc="0" locked="0" layoutInCell="1" allowOverlap="1" wp14:anchorId="3210DF47" wp14:editId="4C527757">
+                <wp:simplePos x="0" y="0"/>
+                <wp:positionH relativeFrom="column">
+                  <wp:posOffset>19050</wp:posOffset>
+                </wp:positionH>
+                <wp:positionV relativeFrom="paragraph">
+                  <wp:posOffset>2399665</wp:posOffset>
+                </wp:positionV>
+                <wp:extent cx="5579745" cy="635"/>
+                <wp:effectExtent l="0" t="0" r="1905" b="18415"/>
+                <wp:wrapTopAndBottom/>
+                <wp:docPr id="13" name="Text Box 13"/>
+                <wp:cNvGraphicFramePr/>
+                <a:graphic xmlns:a="http://schemas.openxmlformats.org/drawingml/2006/main">
+                  <a:graphicData uri="http://schemas.microsoft.com/office/word/2010/wordprocessingShape">
+                    <wps:wsp>
+                      <wps:cNvSpPr txBox="1"/>
+                      <wps:spPr>
+                        <a:xfrm>
+                          <a:off x="0" y="0"/>
+                          <a:ext cx="5579745" cy="635"/>
+                        </a:xfrm>
+                        <a:prstGeom prst="rect">
+                          <a:avLst/>
+                        </a:prstGeom>
+                        <a:solidFill>
+                          <a:prstClr val="white"/>
+                        </a:solidFill>
+                        <a:ln>
+                          <a:noFill/>
+                        </a:ln>
+                      </wps:spPr>
+                      <wps:txbx>
+                        <w:txbxContent>
+                          <w:p>
+                            <w:pPr>
+                              <w:pStyle w:val="Caption"/>
+                              <w:jc w:val="center"/>
+                              <w:rPr>
+                                <w:rFonts w:ascii="Times New Roman" w:hAnsi="Times New Roman" w:cs="Times New Roman"/>
+                                <w:b/>
+                                <w:sz w:val="24"/>
+                                <w:szCs w:val="24"/>
+                              </w:rPr>
+                            </w:pPr>
+                            <w:r>
+                              <w:rPr>
+                                <w:rFonts w:ascii="Times New Roman" w:hAnsi="Times New Roman" w:cs="Times New Roman"/>
+                                <w:b/>
+                                <w:sz w:val="24"/>
+                                <w:szCs w:val="24"/>
+                              </w:rPr>
+                              <w:t xml:space="preserve">Hình </w:t>
+                            </w:r>
+                            <w:r>
+                              <w:rPr>
+                                <w:rFonts w:ascii="Times New Roman" w:hAnsi="Times New Roman" w:cs="Times New Roman"/>
+                                <w:b/>
+                                <w:sz w:val="24"/>
+                                <w:szCs w:val="24"/>
+                              </w:rPr>
+                              <w:fldChar w:fldCharType="begin"/>
+                            </w:r>
+                            <w:r>
+                              <w:rPr>
+                                <w:rFonts w:ascii="Times New Roman" w:hAnsi="Times New Roman" w:cs="Times New Roman"/>
+                                <w:b/>
+                                <w:sz w:val="24"/>
+                                <w:szCs w:val="24"/>
+                              </w:rPr>
+                              <w:instrText xml:space="preserve"> SEQ Hình \* ARABIC </w:instrText>
+                            </w:r>
+                            <w:r>
+                              <w:rPr>
+                                <w:rFonts w:ascii="Times New Roman" w:hAnsi="Times New Roman" w:cs="Times New Roman"/>
+                                <w:b/>
+                                <w:sz w:val="24"/>
+                                <w:szCs w:val="24"/>
+                              </w:rPr>
+                              <w:fldChar w:fldCharType="separate"/>
+                            </w:r>
+                            <w:r>
+                              <w:rPr>
+                                <w:rFonts w:ascii="Times New Roman" w:hAnsi="Times New Roman" w:cs="Times New Roman"/>
+                                <w:b/>
+                                <w:sz w:val="24"/>
+                                <w:szCs w:val="24"/>
+                              </w:rPr>
+                              <w:t>16</w:t>
+                            </w:r>
+                            <w:r>
+                              <w:rPr>
+                                <w:rFonts w:ascii="Times New Roman" w:hAnsi="Times New Roman" w:cs="Times New Roman"/>
+                                <w:b/>
+                                <w:sz w:val="24"/>
+                                <w:szCs w:val="24"/>
+                              </w:rPr>
+                              <w:fldChar w:fldCharType="end"/>
+                            </w:r>
+                            <w:r>
+                              <w:rPr>
+                                <w:rFonts w:ascii="Times New Roman" w:hAnsi="Times New Roman" w:cs="Times New Roman"/>
+                                <w:b/>
+                                <w:sz w:val="24"/>
+                                <w:szCs w:val="24"/>
+                              </w:rPr>
+                              <w:t>. Kêt quả quét thẻ chưa đăng ký</w:t>
+                            </w:r>
+                          </w:p>
+                        </w:txbxContent>
+                      </wps:txbx>
+                      <wps:bodyPr rot="0" spcFirstLastPara="0" vertOverflow="overflow" horzOverflow="overflow" vert="horz" wrap="square" lIns="0" tIns="0" rIns="0" bIns="0" numCol="1" spcCol="0" rtlCol="0" fromWordArt="0" anchor="t" anchorCtr="0" forceAA="0" compatLnSpc="1">
+                        <a:prstTxWarp prst="textNoShape">
+                          <a:avLst/>
+                        </a:prstTxWarp>
+                        <a:spAutoFit/>
+                      </wps:bodyPr>
+                    </wps:wsp>
+                  </a:graphicData>
+                </a:graphic>
+              </wp:anchor>
+            </w:drawing>
+          </mc:Choice>
+          <mc:Fallback>
+            <w:pict>
+              <v:shape w14:anchorId="3210DF47" id="Text Box 13" o:spid="_x0000_s1041" type="#_x0000_t202" style="position:absolute;margin-left:1.5pt;margin-top:188.95pt;width:439.35pt;height:.05pt;z-index:251725824;visibility:visible;mso-wrap-style:square;mso-wrap-distance-left:9pt;mso-wrap-distance-top:0;mso-wrap-distance-right:9pt;mso-wrap-distance-bottom:0;mso-position-horizontal:absolute;mso-position-horizontal-relative:text;mso-position-vertical:absolute;mso-position-vertical-relative:text;v-text-anchor:top" o:gfxdata="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" stroked="f">
+                <v:textbox style="mso-fit-shape-to-text:t" inset="0,0,0,0">
+                  <w:txbxContent>
+                    <w:p>
+                      <w:pPr>
+                        <w:pStyle w:val="Caption"/>
+                        <w:jc w:val="center"/>
+                        <w:rPr>
+                          <w:rFonts w:ascii="Times New Roman" w:hAnsi="Times New Roman" w:cs="Times New Roman"/>
+                          <w:b/>
+                          <w:sz w:val="24"/>
+                          <w:szCs w:val="24"/>
+                        </w:rPr>
+                      </w:pPr>
+                      <w:r>
+                        <w:rPr>
+                          <w:rFonts w:ascii="Times New Roman" w:hAnsi="Times New Roman" w:cs="Times New Roman"/>
+                          <w:b/>
+                          <w:sz w:val="24"/>
+                          <w:szCs w:val="24"/>
+                        </w:rPr>
+                        <w:t xml:space="preserve">Hình </w:t>
+                      </w:r>
+                      <w:r>
+                        <w:rPr>
+                          <w:rFonts w:ascii="Times New Roman" w:hAnsi="Times New Roman" w:cs="Times New Roman"/>
+                          <w:b/>
+                          <w:sz w:val="24"/>
+                          <w:szCs w:val="24"/>
+                        </w:rPr>
+                        <w:fldChar w:fldCharType="begin"/>
+                      </w:r>
+                      <w:r>
+                        <w:rPr>
+                          <w:rFonts w:ascii="Times New Roman" w:hAnsi="Times New Roman" w:cs="Times New Roman"/>
+                          <w:b/>
+                          <w:sz w:val="24"/>
+                          <w:szCs w:val="24"/>
+                        </w:rPr>
+                        <w:instrText xml:space="preserve"> SEQ Hình \* ARABIC </w:instrText>
+                      </w:r>
+                      <w:r>
+                        <w:rPr>
+                          <w:rFonts w:ascii="Times New Roman" w:hAnsi="Times New Roman" w:cs="Times New Roman"/>
+                          <w:b/>
+                          <w:sz w:val="24"/>
+                          <w:szCs w:val="24"/>
+                        </w:rPr>
+                        <w:fldChar w:fldCharType="separate"/>
+                      </w:r>
+                      <w:r>
+                        <w:rPr>
+                          <w:rFonts w:ascii="Times New Roman" w:hAnsi="Times New Roman" w:cs="Times New Roman"/>
+                          <w:b/>
+                          <w:sz w:val="24"/>
+                          <w:szCs w:val="24"/>
+                        </w:rPr>
+                        <w:t>16</w:t>
+                      </w:r>
+                      <w:r>
+                        <w:rPr>
+                          <w:rFonts w:ascii="Times New Roman" w:hAnsi="Times New Roman" w:cs="Times New Roman"/>
+                          <w:b/>
+                          <w:sz w:val="24"/>
+                          <w:szCs w:val="24"/>
+                        </w:rPr>
+                        <w:fldChar w:fldCharType="end"/>
+                      </w:r>
+                      <w:r>
+                        <w:rPr>
+                          <w:rFonts w:ascii="Times New Roman" w:hAnsi="Times New Roman" w:cs="Times New Roman"/>
+                          <w:b/>
+                          <w:sz w:val="24"/>
+                          <w:szCs w:val="24"/>
+                        </w:rPr>
+                        <w:t>. Kêt quả quét thẻ chưa đăng ký</w:t>
+                      </w:r>
+                    </w:p>
+                  </w:txbxContent>
+                </v:textbox>
+                <w10:wrap type="topAndBottom"/>
+              </v:shape>
+            </w:pict>
+          </mc:Fallback>
+        </mc:AlternateContent>
+      </w:r>
+      <w:r>
+        <w:rPr>
+          <w:noProof/>
+        </w:rPr>
+        <w:drawing>
+          <wp:anchor distT="0" distB="0" distL="114300" distR="114300" simplePos="0" relativeHeight="251720704" behindDoc="0" locked="0" layoutInCell="1" allowOverlap="1">
+            <wp:simplePos x="0" y="0"/>
+            <wp:positionH relativeFrom="margin">
+              <wp:align>left</wp:align>
+            </wp:positionH>
+            <wp:positionV relativeFrom="paragraph">
+              <wp:posOffset>19050</wp:posOffset>
+            </wp:positionV>
+            <wp:extent cx="5579745" cy="2323465"/>
+            <wp:effectExtent l="19050" t="19050" r="20955" b="19685"/>
+            <wp:wrapTopAndBottom/>
+            <wp:docPr id="7" name="Picture 7"/>
+            <wp:cNvGraphicFramePr>
+              <a:graphicFrameLocks xmlns:a="http://schemas.openxmlformats.org/drawingml/2006/main" noChangeAspect="1"/>
+            </wp:cNvGraphicFramePr>
+            <a:graphic xmlns:a="http://schemas.openxmlformats.org/drawingml/2006/main">
+              <a:graphicData uri="http://schemas.openxmlformats.org/drawingml/2006/picture">
+                <pic:pic xmlns:pic="http://schemas.openxmlformats.org/drawingml/2006/picture">
+                  <pic:nvPicPr>
+                    <pic:cNvPr id="1" name=""/>
+                    <pic:cNvPicPr/>
+                  </pic:nvPicPr>
+                  <pic:blipFill>
+                    <a:blip r:embed="rId46">
+                      <a:extLst>
+                        <a:ext uri="{28A0092B-C50C-407E-A947-70E740481C1C}">
+                          <a14:useLocalDpi xmlns:a14="http://schemas.microsoft.com/office/drawing/2010/main" val="0"/>
+                        </a:ext>
+                      </a:extLst>
+                    </a:blip>
+                    <a:stretch>
+                      <a:fillRect/>
+                    </a:stretch>
+                  </pic:blipFill>
+                  <pic:spPr>
+                    <a:xfrm>
+                      <a:off x="0" y="0"/>
+                      <a:ext cx="5579745" cy="2323465"/>
+                    </a:xfrm>
+                    <a:prstGeom prst="rect">
+                      <a:avLst/>
+                    </a:prstGeom>
+                    <a:ln>
+                      <a:solidFill>
+                        <a:schemeClr val="tx1"/>
+                      </a:solidFill>
+                    </a:ln>
+                  </pic:spPr>
+                </pic:pic>
+              </a:graphicData>
+            </a:graphic>
+          </wp:anchor>
+        </w:drawing>
+      </w:r>
+      <w:r>
         <w:br w:type="page"/>
       </w:r>
     </w:p>
@@ -19005,8 +20249,8 @@
       </w:pPr>
     </w:p>
     <w:sectPr>
-      <w:headerReference w:type="default" r:id="rId45"/>
-      <w:footerReference w:type="default" r:id="rId46"/>
+      <w:headerReference w:type="default" r:id="rId47"/>
+      <w:footerReference w:type="default" r:id="rId48"/>
       <w:pgSz w:w="11906" w:h="16838" w:code="9"/>
       <w:pgMar w:top="1134" w:right="1134" w:bottom="1134" w:left="1985" w:header="720" w:footer="720" w:gutter="0"/>
       <w:pgNumType w:start="1"/>
@@ -19084,7 +20328,7 @@
           <w:rPr>
             <w:noProof/>
           </w:rPr>
-          <w:t>29</w:t>
+          <w:t>23</w:t>
         </w:r>
         <w:r>
           <w:rPr>
@@ -20502,6 +21746,92 @@
     </w:lvl>
   </w:abstractNum>
   <w:abstractNum w:abstractNumId="12" w15:restartNumberingAfterBreak="0">
+    <w:nsid w:val="546F5CDB"/>
+    <w:multiLevelType w:val="hybridMultilevel"/>
+    <w:tmpl w:val="1E12E4AA"/>
+    <w:lvl w:ilvl="0" w:tplc="04090011">
+      <w:start w:val="1"/>
+      <w:numFmt w:val="decimal"/>
+      <w:lvlText w:val="%1)"/>
+      <w:lvlJc w:val="left"/>
+      <w:pPr>
+        <w:ind w:left="720" w:hanging="360"/>
+      </w:pPr>
+    </w:lvl>
+    <w:lvl w:ilvl="1" w:tplc="04090019" w:tentative="1">
+      <w:start w:val="1"/>
+      <w:numFmt w:val="lowerLetter"/>
+      <w:lvlText w:val="%2."/>
+      <w:lvlJc w:val="left"/>
+      <w:pPr>
+        <w:ind w:left="1440" w:hanging="360"/>
+      </w:pPr>
+    </w:lvl>
+    <w:lvl w:ilvl="2" w:tplc="0409001B" w:tentative="1">
+      <w:start w:val="1"/>
+      <w:numFmt w:val="lowerRoman"/>
+      <w:lvlText w:val="%3."/>
+      <w:lvlJc w:val="right"/>
+      <w:pPr>
+        <w:ind w:left="2160" w:hanging="180"/>
+      </w:pPr>
+    </w:lvl>
+    <w:lvl w:ilvl="3" w:tplc="0409000F" w:tentative="1">
+      <w:start w:val="1"/>
+      <w:numFmt w:val="decimal"/>
+      <w:lvlText w:val="%4."/>
+      <w:lvlJc w:val="left"/>
+      <w:pPr>
+        <w:ind w:left="2880" w:hanging="360"/>
+      </w:pPr>
+    </w:lvl>
+    <w:lvl w:ilvl="4" w:tplc="04090019" w:tentative="1">
+      <w:start w:val="1"/>
+      <w:numFmt w:val="lowerLetter"/>
+      <w:lvlText w:val="%5."/>
+      <w:lvlJc w:val="left"/>
+      <w:pPr>
+        <w:ind w:left="3600" w:hanging="360"/>
+      </w:pPr>
+    </w:lvl>
+    <w:lvl w:ilvl="5" w:tplc="0409001B" w:tentative="1">
+      <w:start w:val="1"/>
+      <w:numFmt w:val="lowerRoman"/>
+      <w:lvlText w:val="%6."/>
+      <w:lvlJc w:val="right"/>
+      <w:pPr>
+        <w:ind w:left="4320" w:hanging="180"/>
+      </w:pPr>
+    </w:lvl>
+    <w:lvl w:ilvl="6" w:tplc="0409000F" w:tentative="1">
+      <w:start w:val="1"/>
+      <w:numFmt w:val="decimal"/>
+      <w:lvlText w:val="%7."/>
+      <w:lvlJc w:val="left"/>
+      <w:pPr>
+        <w:ind w:left="5040" w:hanging="360"/>
+      </w:pPr>
+    </w:lvl>
+    <w:lvl w:ilvl="7" w:tplc="04090019" w:tentative="1">
+      <w:start w:val="1"/>
+      <w:numFmt w:val="lowerLetter"/>
+      <w:lvlText w:val="%8."/>
+      <w:lvlJc w:val="left"/>
+      <w:pPr>
+        <w:ind w:left="5760" w:hanging="360"/>
+      </w:pPr>
+    </w:lvl>
+    <w:lvl w:ilvl="8" w:tplc="0409001B" w:tentative="1">
+      <w:start w:val="1"/>
+      <w:numFmt w:val="lowerRoman"/>
+      <w:lvlText w:val="%9."/>
+      <w:lvlJc w:val="right"/>
+      <w:pPr>
+        <w:ind w:left="6480" w:hanging="180"/>
+      </w:pPr>
+    </w:lvl>
+  </w:abstractNum>
+  <w:abstractNum w:abstractNumId="13" w15:restartNumberingAfterBreak="0">
     <w:nsid w:val="55B25886"/>
     <w:multiLevelType w:val="hybridMultilevel"/>
     <w:tmpl w:val="72FCC84C"/>
@@ -20593,7 +21923,7 @@
       </w:pPr>
     </w:lvl>
   </w:abstractNum>
-  <w:abstractNum w:abstractNumId="13" w15:restartNumberingAfterBreak="0">
+  <w:abstractNum w:abstractNumId="14" w15:restartNumberingAfterBreak="0">
     <w:nsid w:val="5B977AA7"/>
     <w:multiLevelType w:val="hybridMultilevel"/>
     <w:tmpl w:val="577827EE"/>
@@ -20706,7 +22036,7 @@
       </w:rPr>
     </w:lvl>
   </w:abstractNum>
-  <w:abstractNum w:abstractNumId="14" w15:restartNumberingAfterBreak="0">
+  <w:abstractNum w:abstractNumId="15" w15:restartNumberingAfterBreak="0">
     <w:nsid w:val="5C947138"/>
     <w:multiLevelType w:val="hybridMultilevel"/>
     <w:tmpl w:val="5EEE2A92"/>
@@ -20795,7 +22125,7 @@
       </w:pPr>
     </w:lvl>
   </w:abstractNum>
-  <w:abstractNum w:abstractNumId="15" w15:restartNumberingAfterBreak="0">
+  <w:abstractNum w:abstractNumId="16" w15:restartNumberingAfterBreak="0">
     <w:nsid w:val="60BB2685"/>
     <w:multiLevelType w:val="hybridMultilevel"/>
     <w:tmpl w:val="F9585F0E"/>
@@ -20881,7 +22211,7 @@
       </w:pPr>
     </w:lvl>
   </w:abstractNum>
-  <w:abstractNum w:abstractNumId="16" w15:restartNumberingAfterBreak="0">
+  <w:abstractNum w:abstractNumId="17" w15:restartNumberingAfterBreak="0">
     <w:nsid w:val="67BE2685"/>
     <w:multiLevelType w:val="hybridMultilevel"/>
     <w:tmpl w:val="12046B68"/>
@@ -20973,7 +22303,7 @@
       </w:pPr>
     </w:lvl>
   </w:abstractNum>
-  <w:abstractNum w:abstractNumId="17" w15:restartNumberingAfterBreak="0">
+  <w:abstractNum w:abstractNumId="18" w15:restartNumberingAfterBreak="0">
     <w:nsid w:val="68B06BDE"/>
     <w:multiLevelType w:val="hybridMultilevel"/>
     <w:tmpl w:val="FAF2B550"/>
@@ -21062,7 +22392,7 @@
       </w:pPr>
     </w:lvl>
   </w:abstractNum>
-  <w:abstractNum w:abstractNumId="18" w15:restartNumberingAfterBreak="0">
+  <w:abstractNum w:abstractNumId="19" w15:restartNumberingAfterBreak="0">
     <w:nsid w:val="70A715CE"/>
     <w:multiLevelType w:val="hybridMultilevel"/>
     <w:tmpl w:val="88AA8CD4"/>
@@ -21175,7 +22505,7 @@
       </w:rPr>
     </w:lvl>
   </w:abstractNum>
-  <w:abstractNum w:abstractNumId="19" w15:restartNumberingAfterBreak="0">
+  <w:abstractNum w:abstractNumId="20" w15:restartNumberingAfterBreak="0">
     <w:nsid w:val="714D6E11"/>
     <w:multiLevelType w:val="hybridMultilevel"/>
     <w:tmpl w:val="86DC31F8"/>
@@ -21261,7 +22591,7 @@
       </w:pPr>
     </w:lvl>
   </w:abstractNum>
-  <w:abstractNum w:abstractNumId="20" w15:restartNumberingAfterBreak="0">
+  <w:abstractNum w:abstractNumId="21" w15:restartNumberingAfterBreak="0">
     <w:nsid w:val="748011E8"/>
     <w:multiLevelType w:val="hybridMultilevel"/>
     <w:tmpl w:val="5CB027FA"/>
@@ -21363,7 +22693,7 @@
     <w:abstractNumId w:val="2"/>
   </w:num>
   <w:num w:numId="6">
-    <w:abstractNumId w:val="16"/>
+    <w:abstractNumId w:val="17"/>
   </w:num>
   <w:num w:numId="7">
     <w:abstractNumId w:val="6"/>
@@ -21372,10 +22702,10 @@
     <w:abstractNumId w:val="7"/>
   </w:num>
   <w:num w:numId="9">
-    <w:abstractNumId w:val="12"/>
+    <w:abstractNumId w:val="13"/>
   </w:num>
   <w:num w:numId="10">
-    <w:abstractNumId w:val="14"/>
+    <w:abstractNumId w:val="15"/>
   </w:num>
   <w:num w:numId="11">
     <w:abstractNumId w:val="10"/>
@@ -21384,22 +22714,22 @@
     <w:abstractNumId w:val="0"/>
   </w:num>
   <w:num w:numId="13">
-    <w:abstractNumId w:val="20"/>
+    <w:abstractNumId w:val="21"/>
   </w:num>
   <w:num w:numId="14">
-    <w:abstractNumId w:val="17"/>
+    <w:abstractNumId w:val="18"/>
   </w:num>
   <w:num w:numId="15">
     <w:abstractNumId w:val="11"/>
   </w:num>
   <w:num w:numId="16">
-    <w:abstractNumId w:val="18"/>
+    <w:abstractNumId w:val="19"/>
   </w:num>
   <w:num w:numId="17">
-    <w:abstractNumId w:val="19"/>
+    <w:abstractNumId w:val="20"/>
   </w:num>
   <w:num w:numId="18">
-    <w:abstractNumId w:val="13"/>
+    <w:abstractNumId w:val="14"/>
   </w:num>
   <w:num w:numId="19">
     <w:abstractNumId w:val="5"/>
@@ -21408,7 +22738,10 @@
     <w:abstractNumId w:val="8"/>
   </w:num>
   <w:num w:numId="21">
-    <w:abstractNumId w:val="15"/>
+    <w:abstractNumId w:val="16"/>
+  </w:num>
+  <w:num w:numId="22">
+    <w:abstractNumId w:val="12"/>
   </w:num>
 </w:numbering>
 </file>
@@ -22430,7 +23763,7 @@
 </file>
 
 <file path=customXml/itemProps1.xml><?xml version="1.0" encoding="utf-8"?>
-<ds:datastoreItem xmlns:ds="http://schemas.openxmlformats.org/officeDocument/2006/customXml" ds:itemID="{ADF9994E-8A07-4790-A8C3-5365D5ED2593}">
+<ds:datastoreItem xmlns:ds="http://schemas.openxmlformats.org/officeDocument/2006/customXml" ds:itemID="{A2C12F91-F10D-4CF5-A05A-F8F0B6C99A44}">
   <ds:schemaRefs>
     <ds:schemaRef ds:uri="http://schemas.openxmlformats.org/officeDocument/2006/bibliography"/>
   </ds:schemaRefs>

</xml_diff>